<commit_message>
atualização Readme.* - 10/2/22
</commit_message>
<xml_diff>
--- a/Readme.docx
+++ b/Readme.docx
@@ -7,7 +7,33 @@
         <w:pStyle w:val="Title"/>
       </w:pPr>
       <w:r>
-        <w:t xml:space="preserve">Readme</w:t>
+        <w:t xml:space="preserve">Readme.rmd</w:t>
+      </w:r>
+    </w:p>
+    <w:p>
+      <w:pPr>
+        <w:pStyle w:val="Author"/>
+      </w:pPr>
+      <w:r>
+        <w:t xml:space="preserve">Sergio</w:t>
+      </w:r>
+      <w:r>
+        <w:t xml:space="preserve"> </w:t>
+      </w:r>
+      <w:r>
+        <w:t xml:space="preserve">Pedro</w:t>
+      </w:r>
+      <w:r>
+        <w:t xml:space="preserve"> </w:t>
+      </w:r>
+      <w:r>
+        <w:t xml:space="preserve">R</w:t>
+      </w:r>
+      <w:r>
+        <w:t xml:space="preserve"> </w:t>
+      </w:r>
+      <w:r>
+        <w:t xml:space="preserve">Oliveira</w:t>
       </w:r>
     </w:p>
     <w:p>
@@ -44,17 +70,17 @@
         <w:pStyle w:val="FirstParagraph"/>
       </w:pPr>
       <w:r>
-        <w:t xml:space="preserve">Estudo dirigido de SQL utilizando SQLite.</w:t>
+        <w:t xml:space="preserve">Estudo dirigido de SQL, utilizando SQLite.</w:t>
       </w:r>
     </w:p>
     <w:bookmarkEnd w:id="20"/>
-    <w:bookmarkStart w:id="21" w:name="livro-de-referencia"/>
+    <w:bookmarkStart w:id="21" w:name="livro-de-referência"/>
     <w:p>
       <w:pPr>
         <w:pStyle w:val="Heading1"/>
       </w:pPr>
       <w:r>
-        <w:t xml:space="preserve">Livro de referencia</w:t>
+        <w:t xml:space="preserve">Livro de referência</w:t>
       </w:r>
     </w:p>
     <w:p>
@@ -66,13 +92,13 @@
       </w:r>
     </w:p>
     <w:bookmarkEnd w:id="21"/>
-    <w:bookmarkStart w:id="23" w:name="assuntos-por-capitulos"/>
+    <w:bookmarkStart w:id="24" w:name="assuntos-por-capitulos-e-resumos"/>
     <w:p>
       <w:pPr>
         <w:pStyle w:val="Heading1"/>
       </w:pPr>
       <w:r>
-        <w:t xml:space="preserve">Assuntos por capitulos</w:t>
+        <w:t xml:space="preserve">Assuntos por capitulos e resumos</w:t>
       </w:r>
     </w:p>
     <w:bookmarkStart w:id="22" w:name="capítulo-4"/>
@@ -98,23 +124,45 @@
       <w:r>
         <w:t xml:space="preserve">:</w:t>
       </w:r>
-    </w:p>
-    <w:p>
-      <w:pPr>
-        <w:pStyle w:val="BodyText"/>
+      <w:r>
+        <w:br/>
+      </w:r>
+    </w:p>
+    <w:p>
+      <w:pPr>
+        <w:numPr>
+          <w:ilvl w:val="0"/>
+          <w:numId w:val="1001"/>
+        </w:numPr>
       </w:pPr>
       <w:r>
         <w:t xml:space="preserve">Extrai dados de uma tabela e exibe os resultados.</w:t>
       </w:r>
       <w:r>
-        <w:t xml:space="preserve"> </w:t>
-      </w:r>
+        <w:br/>
+      </w:r>
+    </w:p>
+    <w:p>
+      <w:pPr>
+        <w:numPr>
+          <w:ilvl w:val="0"/>
+          <w:numId w:val="1001"/>
+        </w:numPr>
+      </w:pPr>
       <w:r>
         <w:t xml:space="preserve">Uso do (*) para especificar todas as colunas.</w:t>
       </w:r>
       <w:r>
-        <w:t xml:space="preserve"> </w:t>
-      </w:r>
+        <w:br/>
+      </w:r>
+    </w:p>
+    <w:p>
+      <w:pPr>
+        <w:numPr>
+          <w:ilvl w:val="0"/>
+          <w:numId w:val="1001"/>
+        </w:numPr>
+      </w:pPr>
       <w:r>
         <w:t xml:space="preserve">Uso do</w:t>
       </w:r>
@@ -134,10 +182,16 @@
       <w:r>
         <w:t xml:space="preserve">para criar nova coluna, tambem serve para mudar nome de coluna.</w:t>
       </w:r>
-    </w:p>
-    <w:p>
-      <w:pPr>
-        <w:pStyle w:val="BodyText"/>
+      <w:r>
+        <w:br/>
+      </w:r>
+    </w:p>
+    <w:p>
+      <w:pPr>
+        <w:numPr>
+          <w:ilvl w:val="0"/>
+          <w:numId w:val="1001"/>
+        </w:numPr>
       </w:pPr>
       <w:r>
         <w:t xml:space="preserve">Uso da função</w:t>
@@ -161,7 +215,7 @@
     </w:p>
     <w:p>
       <w:pPr>
-        <w:pStyle w:val="BodyText"/>
+        <w:pStyle w:val="FirstParagraph"/>
       </w:pPr>
       <w:r>
         <w:t xml:space="preserve">Obs.: na expressão o uso do ponto para representar o numero decimal.</w:t>
@@ -190,7 +244,7 @@
         <w:rPr>
           <w:rStyle w:val="VerbatimChar"/>
         </w:rPr>
-        <w:t xml:space="preserve">##   operador        descrição</w:t>
+        <w:t xml:space="preserve">##   Operador        Descrição</w:t>
       </w:r>
       <w:r>
         <w:br/>
@@ -252,9 +306,101 @@
       <w:r>
         <w:t xml:space="preserve">:</w:t>
       </w:r>
+      <w:r>
+        <w:br/>
+      </w:r>
+    </w:p>
+    <w:p>
+      <w:pPr>
+        <w:numPr>
+          <w:ilvl w:val="0"/>
+          <w:numId w:val="1002"/>
+        </w:numPr>
+      </w:pPr>
+      <w:r>
+        <w:t xml:space="preserve">Mescla dois ou mais dados.</w:t>
+      </w:r>
+      <w:r>
+        <w:br/>
+      </w:r>
+    </w:p>
+    <w:p>
+      <w:pPr>
+        <w:numPr>
+          <w:ilvl w:val="0"/>
+          <w:numId w:val="1002"/>
+        </w:numPr>
+      </w:pPr>
+      <w:r>
+        <w:t xml:space="preserve">O operador de concatenação é especificado por um</w:t>
+      </w:r>
+      <w:r>
+        <w:t xml:space="preserve"> </w:t>
+      </w:r>
+      <w:r>
+        <w:rPr>
+          <w:bCs/>
+          <w:b/>
+        </w:rPr>
+        <w:t xml:space="preserve">pipe duplo</w:t>
+      </w:r>
+      <w:r>
+        <w:t xml:space="preserve"> </w:t>
+      </w:r>
+      <w:r>
+        <w:t xml:space="preserve">(||).</w:t>
+      </w:r>
+      <w:r>
+        <w:br/>
+      </w:r>
+    </w:p>
+    <w:p>
+      <w:pPr>
+        <w:numPr>
+          <w:ilvl w:val="0"/>
+          <w:numId w:val="1002"/>
+        </w:numPr>
+      </w:pPr>
+      <w:r>
+        <w:t xml:space="preserve">Após a mesclagem de dados o retorno é no dado tipo texto.</w:t>
+      </w:r>
+      <w:r>
+        <w:br/>
+      </w:r>
+    </w:p>
+    <w:p>
+      <w:pPr>
+        <w:pStyle w:val="FirstParagraph"/>
+      </w:pPr>
+      <w:r>
+        <w:t xml:space="preserve">Obs.: no MySQL a função que faz concatenação é</w:t>
+      </w:r>
+      <w:r>
+        <w:t xml:space="preserve"> </w:t>
+      </w:r>
+      <w:r>
+        <w:rPr>
+          <w:bCs/>
+          <w:b/>
+        </w:rPr>
+        <w:t xml:space="preserve">CONCAT()</w:t>
+      </w:r>
+      <w:r>
+        <w:t xml:space="preserve">.</w:t>
+      </w:r>
     </w:p>
     <w:bookmarkEnd w:id="22"/>
+    <w:bookmarkStart w:id="23" w:name="capítulo-5"/>
+    <w:p>
+      <w:pPr>
+        <w:pStyle w:val="Heading2"/>
+      </w:pPr>
+      <w:r>
+        <w:t xml:space="preserve">Capítulo 5</w:t>
+      </w:r>
+    </w:p>
     <w:bookmarkEnd w:id="23"/>
+    <w:bookmarkEnd w:id="24"/>
     <w:sectPr/>
   </w:body>
 </w:document>
@@ -361,8 +507,90 @@
       </w:pPr>
     </w:lvl>
   </w:abstractNum>
+  <w:abstractNum w:abstractNumId="991">
+    <w:nsid w:val="A991"/>
+    <w:multiLevelType w:val="multilevel"/>
+    <w:lvl w:ilvl="0">
+      <w:numFmt w:val="bullet"/>
+      <w:lvlText w:val="•"/>
+      <w:lvlJc w:val="left"/>
+      <w:pPr>
+        <w:ind w:left="720" w:hanging="480"/>
+      </w:pPr>
+    </w:lvl>
+    <w:lvl w:ilvl="1">
+      <w:numFmt w:val="bullet"/>
+      <w:lvlText w:val="–"/>
+      <w:lvlJc w:val="left"/>
+      <w:pPr>
+        <w:ind w:left="1440" w:hanging="480"/>
+      </w:pPr>
+    </w:lvl>
+    <w:lvl w:ilvl="2">
+      <w:numFmt w:val="bullet"/>
+      <w:lvlText w:val="•"/>
+      <w:lvlJc w:val="left"/>
+      <w:pPr>
+        <w:ind w:left="2160" w:hanging="480"/>
+      </w:pPr>
+    </w:lvl>
+    <w:lvl w:ilvl="3">
+      <w:numFmt w:val="bullet"/>
+      <w:lvlText w:val="–"/>
+      <w:lvlJc w:val="left"/>
+      <w:pPr>
+        <w:ind w:left="2880" w:hanging="480"/>
+      </w:pPr>
+    </w:lvl>
+    <w:lvl w:ilvl="4">
+      <w:numFmt w:val="bullet"/>
+      <w:lvlText w:val="•"/>
+      <w:lvlJc w:val="left"/>
+      <w:pPr>
+        <w:ind w:left="3600" w:hanging="480"/>
+      </w:pPr>
+    </w:lvl>
+    <w:lvl w:ilvl="5">
+      <w:numFmt w:val="bullet"/>
+      <w:lvlText w:val="–"/>
+      <w:lvlJc w:val="left"/>
+      <w:pPr>
+        <w:ind w:left="4320" w:hanging="480"/>
+      </w:pPr>
+    </w:lvl>
+    <w:lvl w:ilvl="6">
+      <w:numFmt w:val="bullet"/>
+      <w:lvlText w:val="•"/>
+      <w:lvlJc w:val="left"/>
+      <w:pPr>
+        <w:ind w:left="5040" w:hanging="480"/>
+      </w:pPr>
+    </w:lvl>
+    <w:lvl w:ilvl="7">
+      <w:numFmt w:val="bullet"/>
+      <w:lvlText w:val="–"/>
+      <w:lvlJc w:val="left"/>
+      <w:pPr>
+        <w:ind w:left="5760" w:hanging="480"/>
+      </w:pPr>
+    </w:lvl>
+    <w:lvl w:ilvl="8">
+      <w:numFmt w:val="bullet"/>
+      <w:lvlText w:val="•"/>
+      <w:lvlJc w:val="left"/>
+      <w:pPr>
+        <w:ind w:left="6480" w:hanging="480"/>
+      </w:pPr>
+    </w:lvl>
+  </w:abstractNum>
   <w:num w:numId="1000">
     <w:abstractNumId w:val="990"/>
+  </w:num>
+  <w:num w:numId="1001">
+    <w:abstractNumId w:val="991"/>
+  </w:num>
+  <w:num w:numId="1002">
+    <w:abstractNumId w:val="991"/>
   </w:num>
 </w:numbering>
 </file>

</xml_diff>

<commit_message>
WHERE - atualização 14/2/22
</commit_message>
<xml_diff>
--- a/Readme.docx
+++ b/Readme.docx
@@ -91,6 +91,11 @@
         <w:t xml:space="preserve">Introdução a linguagem SQL - abordagem pratica para iniciantes</w:t>
       </w:r>
     </w:p>
+    <w:p>
+      <w:r>
+        <w:br w:type="page"/>
+      </w:r>
+    </w:p>
     <w:bookmarkEnd w:id="21"/>
     <w:bookmarkStart w:id="24" w:name="assuntos-por-capitulos-e-resumos"/>
     <w:p>
@@ -389,6 +394,11 @@
         <w:t xml:space="preserve">.</w:t>
       </w:r>
     </w:p>
+    <w:p>
+      <w:r>
+        <w:br w:type="page"/>
+      </w:r>
+    </w:p>
     <w:bookmarkEnd w:id="22"/>
     <w:bookmarkStart w:id="23" w:name="capítulo-5"/>
     <w:p>
@@ -399,8 +409,801 @@
         <w:t xml:space="preserve">Capítulo 5</w:t>
       </w:r>
     </w:p>
+    <w:p>
+      <w:pPr>
+        <w:pStyle w:val="FirstParagraph"/>
+      </w:pPr>
+      <w:r>
+        <w:rPr>
+          <w:bCs/>
+          <w:b/>
+        </w:rPr>
+        <w:t xml:space="preserve">WHERE</w:t>
+      </w:r>
+      <w:r>
+        <w:t xml:space="preserve">:</w:t>
+      </w:r>
+      <w:r>
+        <w:br/>
+      </w:r>
+    </w:p>
+    <w:p>
+      <w:pPr>
+        <w:numPr>
+          <w:ilvl w:val="0"/>
+          <w:numId w:val="1003"/>
+        </w:numPr>
+      </w:pPr>
+      <w:r>
+        <w:rPr>
+          <w:bCs/>
+          <w:b/>
+        </w:rPr>
+        <w:t xml:space="preserve">Filtro</w:t>
+      </w:r>
+      <w:r>
+        <w:t xml:space="preserve"> </w:t>
+      </w:r>
+      <w:r>
+        <w:t xml:space="preserve">de dados(registros) para consulta.</w:t>
+      </w:r>
+      <w:r>
+        <w:br/>
+      </w:r>
+    </w:p>
+    <w:p>
+      <w:pPr>
+        <w:numPr>
+          <w:ilvl w:val="1"/>
+          <w:numId w:val="1004"/>
+        </w:numPr>
+      </w:pPr>
+      <w:r>
+        <w:t xml:space="preserve">Consultas atraves de criterios</w:t>
+      </w:r>
+      <w:r>
+        <w:t xml:space="preserve"> </w:t>
+      </w:r>
+      <w:r>
+        <w:rPr>
+          <w:bCs/>
+          <w:b/>
+        </w:rPr>
+        <w:t xml:space="preserve">matematicos</w:t>
+      </w:r>
+      <w:r>
+        <w:t xml:space="preserve">.</w:t>
+      </w:r>
+      <w:r>
+        <w:br/>
+      </w:r>
+    </w:p>
+    <w:p>
+      <w:pPr>
+        <w:numPr>
+          <w:ilvl w:val="1"/>
+          <w:numId w:val="1004"/>
+        </w:numPr>
+      </w:pPr>
+      <w:r>
+        <w:t xml:space="preserve">Consultas atraves de criterios em formato</w:t>
+      </w:r>
+      <w:r>
+        <w:t xml:space="preserve"> </w:t>
+      </w:r>
+      <w:r>
+        <w:rPr>
+          <w:bCs/>
+          <w:b/>
+        </w:rPr>
+        <w:t xml:space="preserve">texto</w:t>
+      </w:r>
+      <w:r>
+        <w:t xml:space="preserve">.</w:t>
+      </w:r>
+      <w:r>
+        <w:br/>
+      </w:r>
+    </w:p>
+    <w:p>
+      <w:pPr>
+        <w:numPr>
+          <w:ilvl w:val="0"/>
+          <w:numId w:val="1003"/>
+        </w:numPr>
+      </w:pPr>
+      <w:r>
+        <w:t xml:space="preserve">Uso da função</w:t>
+      </w:r>
+      <w:r>
+        <w:t xml:space="preserve"> </w:t>
+      </w:r>
+      <w:r>
+        <w:rPr>
+          <w:iCs/>
+          <w:i/>
+        </w:rPr>
+        <w:t xml:space="preserve">length</w:t>
+      </w:r>
+      <w:r>
+        <w:t xml:space="preserve"> </w:t>
+      </w:r>
+      <w:r>
+        <w:t xml:space="preserve">em conjunto com</w:t>
+      </w:r>
+      <w:r>
+        <w:t xml:space="preserve"> </w:t>
+      </w:r>
+      <w:r>
+        <w:rPr>
+          <w:bCs/>
+          <w:b/>
+        </w:rPr>
+        <w:t xml:space="preserve">WHERE</w:t>
+      </w:r>
+      <w:r>
+        <w:t xml:space="preserve">, função para determinar o numero de caracteres.</w:t>
+      </w:r>
+      <w:r>
+        <w:br/>
+      </w:r>
+    </w:p>
+    <w:p>
+      <w:pPr>
+        <w:numPr>
+          <w:ilvl w:val="0"/>
+          <w:numId w:val="1003"/>
+        </w:numPr>
+      </w:pPr>
+      <w:r>
+        <w:t xml:space="preserve">Uso do</w:t>
+      </w:r>
+      <w:r>
+        <w:t xml:space="preserve"> </w:t>
+      </w:r>
+      <w:r>
+        <w:rPr>
+          <w:bCs/>
+          <w:b/>
+        </w:rPr>
+        <w:t xml:space="preserve">BETWEEN</w:t>
+      </w:r>
+      <w:r>
+        <w:t xml:space="preserve"> </w:t>
+      </w:r>
+      <w:r>
+        <w:t xml:space="preserve">para filtragem inclusiva de dados, buscar dados entre valores.</w:t>
+      </w:r>
+      <w:r>
+        <w:br/>
+      </w:r>
+    </w:p>
+    <w:p>
+      <w:pPr>
+        <w:numPr>
+          <w:ilvl w:val="0"/>
+          <w:numId w:val="1003"/>
+        </w:numPr>
+      </w:pPr>
+      <w:r>
+        <w:t xml:space="preserve">Uso da expressão</w:t>
+      </w:r>
+      <w:r>
+        <w:t xml:space="preserve"> </w:t>
+      </w:r>
+      <w:r>
+        <w:rPr>
+          <w:bCs/>
+          <w:b/>
+        </w:rPr>
+        <w:t xml:space="preserve">LIKE</w:t>
+      </w:r>
+      <w:r>
+        <w:t xml:space="preserve">, para utilização de caracteres curingas na utilização de filtros.</w:t>
+      </w:r>
+      <w:r>
+        <w:br/>
+      </w:r>
+    </w:p>
+    <w:p>
+      <w:pPr>
+        <w:numPr>
+          <w:ilvl w:val="0"/>
+          <w:numId w:val="1003"/>
+        </w:numPr>
+      </w:pPr>
+      <w:r>
+        <w:t xml:space="preserve">Uso de operadores logicos para auxilar na filtragem de dados:</w:t>
+      </w:r>
+      <w:r>
+        <w:br/>
+      </w:r>
+    </w:p>
+    <w:p>
+      <w:pPr>
+        <w:numPr>
+          <w:ilvl w:val="1"/>
+          <w:numId w:val="1005"/>
+        </w:numPr>
+      </w:pPr>
+      <w:r>
+        <w:rPr>
+          <w:iCs/>
+          <w:i/>
+        </w:rPr>
+        <w:t xml:space="preserve">OR</w:t>
+      </w:r>
+      <w:r>
+        <w:br/>
+      </w:r>
+      <w:r>
+        <w:t xml:space="preserve">Uso de mais de um criterio para filtragem.</w:t>
+      </w:r>
+      <w:r>
+        <w:br/>
+      </w:r>
+    </w:p>
+    <w:p>
+      <w:pPr>
+        <w:numPr>
+          <w:ilvl w:val="1"/>
+          <w:numId w:val="1005"/>
+        </w:numPr>
+      </w:pPr>
+      <w:r>
+        <w:rPr>
+          <w:iCs/>
+          <w:i/>
+        </w:rPr>
+        <w:t xml:space="preserve">AND</w:t>
+      </w:r>
+      <w:r>
+        <w:br/>
+      </w:r>
+      <w:r>
+        <w:t xml:space="preserve">Criterios bem definidos</w:t>
+      </w:r>
+      <w:r>
+        <w:br/>
+      </w:r>
+    </w:p>
+    <w:p>
+      <w:pPr>
+        <w:pStyle w:val="FirstParagraph"/>
+      </w:pPr>
+      <w:r>
+        <w:t xml:space="preserve">tabela verdade:</w:t>
+      </w:r>
+    </w:p>
+    <w:p>
+      <w:pPr>
+        <w:pStyle w:val="SourceCode"/>
+      </w:pPr>
+      <w:r>
+        <w:rPr>
+          <w:rStyle w:val="VerbatimChar"/>
+        </w:rPr>
+        <w:t xml:space="preserve">##   p NOT_p q NOT_q p_AND_q p_OR_q</w:t>
+      </w:r>
+      <w:r>
+        <w:br/>
+      </w:r>
+      <w:r>
+        <w:rPr>
+          <w:rStyle w:val="VerbatimChar"/>
+        </w:rPr>
+        <w:t xml:space="preserve">## 1 V     F V     F       V      V</w:t>
+      </w:r>
+      <w:r>
+        <w:br/>
+      </w:r>
+      <w:r>
+        <w:rPr>
+          <w:rStyle w:val="VerbatimChar"/>
+        </w:rPr>
+        <w:t xml:space="preserve">## 2 V     F F     V       F      V</w:t>
+      </w:r>
+      <w:r>
+        <w:br/>
+      </w:r>
+      <w:r>
+        <w:rPr>
+          <w:rStyle w:val="VerbatimChar"/>
+        </w:rPr>
+        <w:t xml:space="preserve">## 3 F     V V     F       F      V</w:t>
+      </w:r>
+      <w:r>
+        <w:br/>
+      </w:r>
+      <w:r>
+        <w:rPr>
+          <w:rStyle w:val="VerbatimChar"/>
+        </w:rPr>
+        <w:t xml:space="preserve">## 4 F     V F     V       F      F</w:t>
+      </w:r>
+    </w:p>
+    <w:p>
+      <w:pPr>
+        <w:numPr>
+          <w:ilvl w:val="0"/>
+          <w:numId w:val="1006"/>
+        </w:numPr>
+        <w:pStyle w:val="Compact"/>
+      </w:pPr>
+      <w:r>
+        <w:t xml:space="preserve">Uso de</w:t>
+      </w:r>
+      <w:r>
+        <w:t xml:space="preserve"> </w:t>
+      </w:r>
+      <w:r>
+        <w:rPr>
+          <w:bCs/>
+          <w:b/>
+        </w:rPr>
+        <w:t xml:space="preserve">listas</w:t>
+      </w:r>
+      <w:r>
+        <w:t xml:space="preserve">:</w:t>
+      </w:r>
+      <w:r>
+        <w:br/>
+      </w:r>
+    </w:p>
+    <w:p>
+      <w:pPr>
+        <w:numPr>
+          <w:ilvl w:val="1"/>
+          <w:numId w:val="1007"/>
+        </w:numPr>
+      </w:pPr>
+      <w:r>
+        <w:rPr>
+          <w:iCs/>
+          <w:i/>
+        </w:rPr>
+        <w:t xml:space="preserve">IN</w:t>
+      </w:r>
+      <w:r>
+        <w:br/>
+      </w:r>
+      <w:r>
+        <w:t xml:space="preserve">fornece uma lista validade valores como criterio de filtragem.</w:t>
+      </w:r>
+      <w:r>
+        <w:br/>
+      </w:r>
+    </w:p>
+    <w:p>
+      <w:pPr>
+        <w:numPr>
+          <w:ilvl w:val="1"/>
+          <w:numId w:val="1007"/>
+        </w:numPr>
+      </w:pPr>
+      <w:r>
+        <w:rPr>
+          <w:iCs/>
+          <w:i/>
+        </w:rPr>
+        <w:t xml:space="preserve">NOT IN</w:t>
+      </w:r>
+      <w:r>
+        <w:br/>
+      </w:r>
+      <w:r>
+        <w:t xml:space="preserve">Todos os dados, exceto os fornecidos pela lista.</w:t>
+      </w:r>
+      <w:r>
+        <w:br/>
+      </w:r>
+    </w:p>
+    <w:p>
+      <w:pPr>
+        <w:pStyle w:val="SourceCode"/>
+      </w:pPr>
+      <w:r>
+        <w:rPr>
+          <w:rStyle w:val="VerbatimChar"/>
+        </w:rPr>
+        <w:t xml:space="preserve">##      Operador</w:t>
+      </w:r>
+      <w:r>
+        <w:br/>
+      </w:r>
+      <w:r>
+        <w:rPr>
+          <w:rStyle w:val="VerbatimChar"/>
+        </w:rPr>
+        <w:t xml:space="preserve">## 1         AND</w:t>
+      </w:r>
+      <w:r>
+        <w:br/>
+      </w:r>
+      <w:r>
+        <w:rPr>
+          <w:rStyle w:val="VerbatimChar"/>
+        </w:rPr>
+        <w:t xml:space="preserve">## 2          OR</w:t>
+      </w:r>
+      <w:r>
+        <w:br/>
+      </w:r>
+      <w:r>
+        <w:rPr>
+          <w:rStyle w:val="VerbatimChar"/>
+        </w:rPr>
+        <w:t xml:space="preserve">## 3     BETWEEN</w:t>
+      </w:r>
+      <w:r>
+        <w:br/>
+      </w:r>
+      <w:r>
+        <w:rPr>
+          <w:rStyle w:val="VerbatimChar"/>
+        </w:rPr>
+        <w:t xml:space="preserve">## 4          IN</w:t>
+      </w:r>
+      <w:r>
+        <w:br/>
+      </w:r>
+      <w:r>
+        <w:rPr>
+          <w:rStyle w:val="VerbatimChar"/>
+        </w:rPr>
+        <w:t xml:space="preserve">## 5         NOT</w:t>
+      </w:r>
+      <w:r>
+        <w:br/>
+      </w:r>
+      <w:r>
+        <w:rPr>
+          <w:rStyle w:val="VerbatimChar"/>
+        </w:rPr>
+        <w:t xml:space="preserve">## 6     IS NULL</w:t>
+      </w:r>
+      <w:r>
+        <w:br/>
+      </w:r>
+      <w:r>
+        <w:rPr>
+          <w:rStyle w:val="VerbatimChar"/>
+        </w:rPr>
+        <w:t xml:space="preserve">## 7 IS NOT NULL</w:t>
+      </w:r>
+      <w:r>
+        <w:br/>
+      </w:r>
+      <w:r>
+        <w:rPr>
+          <w:rStyle w:val="VerbatimChar"/>
+        </w:rPr>
+        <w:t xml:space="preserve">##                                                               descricao</w:t>
+      </w:r>
+      <w:r>
+        <w:br/>
+      </w:r>
+      <w:r>
+        <w:rPr>
+          <w:rStyle w:val="VerbatimChar"/>
+        </w:rPr>
+        <w:t xml:space="preserve">## 1             Verifica se todas as expressões booleanas são verdadeiras</w:t>
+      </w:r>
+      <w:r>
+        <w:br/>
+      </w:r>
+      <w:r>
+        <w:rPr>
+          <w:rStyle w:val="VerbatimChar"/>
+        </w:rPr>
+        <w:t xml:space="preserve">## 2                    Verifica se alguma expressão booleana é verdadeira</w:t>
+      </w:r>
+      <w:r>
+        <w:br/>
+      </w:r>
+      <w:r>
+        <w:rPr>
+          <w:rStyle w:val="VerbatimChar"/>
+        </w:rPr>
+        <w:t xml:space="preserve">## 3 Verifica se um valor se encaixa inclusivamente dentro de um intervalo</w:t>
+      </w:r>
+      <w:r>
+        <w:br/>
+      </w:r>
+      <w:r>
+        <w:rPr>
+          <w:rStyle w:val="VerbatimChar"/>
+        </w:rPr>
+        <w:t xml:space="preserve">## 4            Verifica se um valor existe dentro de uma lista de valores</w:t>
+      </w:r>
+      <w:r>
+        <w:br/>
+      </w:r>
+      <w:r>
+        <w:rPr>
+          <w:rStyle w:val="VerbatimChar"/>
+        </w:rPr>
+        <w:t xml:space="preserve">## 5                      Nega e inverte o valor em uma expressão booleana</w:t>
+      </w:r>
+      <w:r>
+        <w:br/>
+      </w:r>
+      <w:r>
+        <w:rPr>
+          <w:rStyle w:val="VerbatimChar"/>
+        </w:rPr>
+        <w:t xml:space="preserve">## 6                                           Verifica se um valor é nulo</w:t>
+      </w:r>
+      <w:r>
+        <w:br/>
+      </w:r>
+      <w:r>
+        <w:rPr>
+          <w:rStyle w:val="VerbatimChar"/>
+        </w:rPr>
+        <w:t xml:space="preserve">## 7                                       Verifica se um valor não é nulo</w:t>
+      </w:r>
+      <w:r>
+        <w:br/>
+      </w:r>
+      <w:r>
+        <w:rPr>
+          <w:rStyle w:val="VerbatimChar"/>
+        </w:rPr>
+        <w:t xml:space="preserve">##              Exemplo</w:t>
+      </w:r>
+      <w:r>
+        <w:br/>
+      </w:r>
+      <w:r>
+        <w:rPr>
+          <w:rStyle w:val="VerbatimChar"/>
+        </w:rPr>
+        <w:t xml:space="preserve">## 1            x AND y</w:t>
+      </w:r>
+      <w:r>
+        <w:br/>
+      </w:r>
+      <w:r>
+        <w:rPr>
+          <w:rStyle w:val="VerbatimChar"/>
+        </w:rPr>
+        <w:t xml:space="preserve">## 2             x OR y</w:t>
+      </w:r>
+      <w:r>
+        <w:br/>
+      </w:r>
+      <w:r>
+        <w:rPr>
+          <w:rStyle w:val="VerbatimChar"/>
+        </w:rPr>
+        <w:t xml:space="preserve">## 3  a BETWEEN x AND y</w:t>
+      </w:r>
+      <w:r>
+        <w:br/>
+      </w:r>
+      <w:r>
+        <w:rPr>
+          <w:rStyle w:val="VerbatimChar"/>
+        </w:rPr>
+        <w:t xml:space="preserve">## 4     a IN (x,y,w,z)</w:t>
+      </w:r>
+      <w:r>
+        <w:br/>
+      </w:r>
+      <w:r>
+        <w:rPr>
+          <w:rStyle w:val="VerbatimChar"/>
+        </w:rPr>
+        <w:t xml:space="preserve">## 5 a NOT IN (x,y,w,z)</w:t>
+      </w:r>
+      <w:r>
+        <w:br/>
+      </w:r>
+      <w:r>
+        <w:rPr>
+          <w:rStyle w:val="VerbatimChar"/>
+        </w:rPr>
+        <w:t xml:space="preserve">## 6          a IS NULL</w:t>
+      </w:r>
+      <w:r>
+        <w:br/>
+      </w:r>
+      <w:r>
+        <w:rPr>
+          <w:rStyle w:val="VerbatimChar"/>
+        </w:rPr>
+        <w:t xml:space="preserve">## 7      a IS NOT NULL</w:t>
+      </w:r>
+    </w:p>
+    <w:p>
+      <w:r>
+        <w:br w:type="page"/>
+      </w:r>
+    </w:p>
     <w:bookmarkEnd w:id="23"/>
     <w:bookmarkEnd w:id="24"/>
+    <w:bookmarkStart w:id="29" w:name="andamento-dos-estudos"/>
+    <w:p>
+      <w:pPr>
+        <w:pStyle w:val="Heading1"/>
+      </w:pPr>
+      <w:r>
+        <w:t xml:space="preserve">Andamento dos Estudos</w:t>
+      </w:r>
+    </w:p>
+    <w:bookmarkStart w:id="25" w:name="assunto-em-andamento"/>
+    <w:p>
+      <w:pPr>
+        <w:pStyle w:val="Heading2"/>
+      </w:pPr>
+      <w:r>
+        <w:t xml:space="preserve">Assunto em andamento:</w:t>
+      </w:r>
+    </w:p>
+    <w:p>
+      <w:pPr>
+        <w:pStyle w:val="FirstParagraph"/>
+      </w:pPr>
+      <w:r>
+        <w:t xml:space="preserve">Uso de filtro WHERE.</w:t>
+      </w:r>
+      <w:r>
+        <w:br/>
+      </w:r>
+    </w:p>
+    <w:bookmarkEnd w:id="25"/>
+    <w:bookmarkStart w:id="26" w:name="em-andamento"/>
+    <w:p>
+      <w:pPr>
+        <w:pStyle w:val="Heading2"/>
+      </w:pPr>
+      <w:r>
+        <w:t xml:space="preserve">Em andamento:</w:t>
+      </w:r>
+    </w:p>
+    <w:bookmarkEnd w:id="26"/>
+    <w:bookmarkStart w:id="27" w:name="vazios"/>
+    <w:p>
+      <w:pPr>
+        <w:pStyle w:val="Heading2"/>
+      </w:pPr>
+      <w:r>
+        <w:t xml:space="preserve">Vazios:</w:t>
+      </w:r>
+    </w:p>
+    <w:bookmarkEnd w:id="27"/>
+    <w:bookmarkStart w:id="28" w:name="finalizando-detalhes"/>
+    <w:p>
+      <w:pPr>
+        <w:pStyle w:val="Heading2"/>
+      </w:pPr>
+      <w:r>
+        <w:t xml:space="preserve">Finalizando detalhes:</w:t>
+      </w:r>
+    </w:p>
+    <w:p>
+      <w:pPr>
+        <w:numPr>
+          <w:ilvl w:val="0"/>
+          <w:numId w:val="1008"/>
+        </w:numPr>
+        <w:pStyle w:val="Compact"/>
+      </w:pPr>
+      <w:r>
+        <w:t xml:space="preserve">SQL-WHERE-IN-TEXTO-lista.sql</w:t>
+      </w:r>
+      <w:r>
+        <w:br/>
+      </w:r>
+    </w:p>
+    <w:p>
+      <w:pPr>
+        <w:numPr>
+          <w:ilvl w:val="0"/>
+          <w:numId w:val="1008"/>
+        </w:numPr>
+        <w:pStyle w:val="Compact"/>
+      </w:pPr>
+      <w:r>
+        <w:t xml:space="preserve">SQL-WHERE-IN-mais_de_um_criterio_de_filtro-LISTA.sql</w:t>
+      </w:r>
+      <w:r>
+        <w:br/>
+      </w:r>
+    </w:p>
+    <w:p>
+      <w:pPr>
+        <w:numPr>
+          <w:ilvl w:val="0"/>
+          <w:numId w:val="1008"/>
+        </w:numPr>
+        <w:pStyle w:val="Compact"/>
+      </w:pPr>
+      <w:r>
+        <w:t xml:space="preserve">SQL-WHERE-LIKE-caracteres_curingas.sql</w:t>
+      </w:r>
+      <w:r>
+        <w:br/>
+      </w:r>
+    </w:p>
+    <w:p>
+      <w:pPr>
+        <w:numPr>
+          <w:ilvl w:val="0"/>
+          <w:numId w:val="1008"/>
+        </w:numPr>
+        <w:pStyle w:val="Compact"/>
+      </w:pPr>
+      <w:r>
+        <w:t xml:space="preserve">SQL-WHERE-NOT_IN-mais_de_um_criterio_de_filtro-LISTA.sql</w:t>
+      </w:r>
+      <w:r>
+        <w:br/>
+      </w:r>
+    </w:p>
+    <w:p>
+      <w:pPr>
+        <w:numPr>
+          <w:ilvl w:val="0"/>
+          <w:numId w:val="1008"/>
+        </w:numPr>
+        <w:pStyle w:val="Compact"/>
+      </w:pPr>
+      <w:r>
+        <w:t xml:space="preserve">SQL-WHERE-OR-mais_de_um_criterio_de_filtro.sql</w:t>
+      </w:r>
+      <w:r>
+        <w:br/>
+      </w:r>
+    </w:p>
+    <w:p>
+      <w:pPr>
+        <w:numPr>
+          <w:ilvl w:val="0"/>
+          <w:numId w:val="1008"/>
+        </w:numPr>
+        <w:pStyle w:val="Compact"/>
+      </w:pPr>
+      <w:r>
+        <w:t xml:space="preserve">SQL-WHERE-TEXTO.sql</w:t>
+      </w:r>
+      <w:r>
+        <w:br/>
+      </w:r>
+    </w:p>
+    <w:p>
+      <w:pPr>
+        <w:numPr>
+          <w:ilvl w:val="0"/>
+          <w:numId w:val="1008"/>
+        </w:numPr>
+        <w:pStyle w:val="Compact"/>
+      </w:pPr>
+      <w:r>
+        <w:t xml:space="preserve">SQL-WHERE-filtro_atraves_mat_resto_div.sql</w:t>
+      </w:r>
+      <w:r>
+        <w:br/>
+      </w:r>
+    </w:p>
+    <w:p>
+      <w:pPr>
+        <w:numPr>
+          <w:ilvl w:val="0"/>
+          <w:numId w:val="1008"/>
+        </w:numPr>
+        <w:pStyle w:val="Compact"/>
+      </w:pPr>
+      <w:r>
+        <w:t xml:space="preserve">SQL-WHERE-length.sql</w:t>
+      </w:r>
+      <w:r>
+        <w:br/>
+      </w:r>
+    </w:p>
+    <w:bookmarkEnd w:id="28"/>
+    <w:bookmarkEnd w:id="29"/>
     <w:sectPr/>
   </w:body>
 </w:document>
@@ -590,6 +1393,24 @@
     <w:abstractNumId w:val="991"/>
   </w:num>
   <w:num w:numId="1002">
+    <w:abstractNumId w:val="991"/>
+  </w:num>
+  <w:num w:numId="1003">
+    <w:abstractNumId w:val="991"/>
+  </w:num>
+  <w:num w:numId="1004">
+    <w:abstractNumId w:val="991"/>
+  </w:num>
+  <w:num w:numId="1005">
+    <w:abstractNumId w:val="991"/>
+  </w:num>
+  <w:num w:numId="1006">
+    <w:abstractNumId w:val="991"/>
+  </w:num>
+  <w:num w:numId="1007">
+    <w:abstractNumId w:val="991"/>
+  </w:num>
+  <w:num w:numId="1008">
     <w:abstractNumId w:val="991"/>
   </w:num>
 </w:numbering>

</xml_diff>

<commit_message>
atualizaçao 23/2/22 - GROUP BY
</commit_message>
<xml_diff>
--- a/Readme.docx
+++ b/Readme.docx
@@ -97,7 +97,7 @@
       </w:r>
     </w:p>
     <w:bookmarkEnd w:id="21"/>
-    <w:bookmarkStart w:id="25" w:name="assuntos-por-capitulos-e-resumos"/>
+    <w:bookmarkStart w:id="27" w:name="assuntos-por-capitulos-e-resumos"/>
     <w:p>
       <w:pPr>
         <w:pStyle w:val="Heading1"/>
@@ -933,7 +933,7 @@
         <w:rPr>
           <w:rStyle w:val="VerbatimChar"/>
         </w:rPr>
-        <w:t xml:space="preserve">##                                                               Descricao</w:t>
+        <w:t xml:space="preserve">##                                                       Descricao_op_logc</w:t>
       </w:r>
       <w:r>
         <w:br/>
@@ -1331,15 +1331,346 @@
         </w:rPr>
         <w:t xml:space="preserve">ORDER BY</w:t>
       </w:r>
+      <w:r>
+        <w:br/>
+      </w:r>
+      <w:r>
+        <w:t xml:space="preserve">Agragação de dados, também conhecido como totalização, resumo ou agrupamento.</w:t>
+      </w:r>
+      <w:r>
+        <w:br/>
+      </w:r>
+    </w:p>
+    <w:bookmarkEnd w:id="24"/>
+    <w:bookmarkStart w:id="25" w:name="group-by"/>
+    <w:p>
+      <w:pPr>
+        <w:pStyle w:val="Heading2"/>
+      </w:pPr>
+      <w:r>
+        <w:t xml:space="preserve">GROUP BY</w:t>
+      </w:r>
+    </w:p>
+    <w:p>
+      <w:pPr>
+        <w:numPr>
+          <w:ilvl w:val="0"/>
+          <w:numId w:val="1013"/>
+        </w:numPr>
+        <w:pStyle w:val="Compact"/>
+      </w:pPr>
+      <w:r>
+        <w:t xml:space="preserve">Agrupamento de registros.</w:t>
+      </w:r>
+      <w:r>
+        <w:br/>
+      </w:r>
+    </w:p>
+    <w:p>
+      <w:pPr>
+        <w:numPr>
+          <w:ilvl w:val="0"/>
+          <w:numId w:val="1013"/>
+        </w:numPr>
+        <w:pStyle w:val="Compact"/>
+      </w:pPr>
+      <w:r>
+        <w:t xml:space="preserve">É comum ser usado em conjunto com</w:t>
+      </w:r>
+      <w:r>
+        <w:t xml:space="preserve"> </w:t>
+      </w:r>
+      <w:r>
+        <w:rPr>
+          <w:bCs/>
+          <w:b/>
+        </w:rPr>
+        <w:t xml:space="preserve">WHERE</w:t>
+      </w:r>
+      <w:r>
+        <w:t xml:space="preserve"> </w:t>
+      </w:r>
+      <w:r>
+        <w:t xml:space="preserve">para selecionar dados.</w:t>
+      </w:r>
+      <w:r>
+        <w:br/>
+      </w:r>
+    </w:p>
+    <w:p>
+      <w:pPr>
+        <w:numPr>
+          <w:ilvl w:val="0"/>
+          <w:numId w:val="1013"/>
+        </w:numPr>
+        <w:pStyle w:val="Compact"/>
+      </w:pPr>
+      <w:r>
+        <w:t xml:space="preserve">Normalmente é usado com conjunto com funções tipicas de sumarização (resumo), como:</w:t>
+      </w:r>
+      <w:r>
+        <w:br/>
+      </w:r>
+    </w:p>
+    <w:p>
+      <w:pPr>
+        <w:pStyle w:val="SourceCode"/>
+      </w:pPr>
+      <w:r>
+        <w:rPr>
+          <w:rStyle w:val="VerbatimChar"/>
+        </w:rPr>
+        <w:t xml:space="preserve">##            Funcao</w:t>
+      </w:r>
+      <w:r>
+        <w:br/>
+      </w:r>
+      <w:r>
+        <w:rPr>
+          <w:rStyle w:val="VerbatimChar"/>
+        </w:rPr>
+        <w:t xml:space="preserve">## 1          avg(X)</w:t>
+      </w:r>
+      <w:r>
+        <w:br/>
+      </w:r>
+      <w:r>
+        <w:rPr>
+          <w:rStyle w:val="VerbatimChar"/>
+        </w:rPr>
+        <w:t xml:space="preserve">## 2        count(X)</w:t>
+      </w:r>
+      <w:r>
+        <w:br/>
+      </w:r>
+      <w:r>
+        <w:rPr>
+          <w:rStyle w:val="VerbatimChar"/>
+        </w:rPr>
+        <w:t xml:space="preserve">## 3        count(*)</w:t>
+      </w:r>
+      <w:r>
+        <w:br/>
+      </w:r>
+      <w:r>
+        <w:rPr>
+          <w:rStyle w:val="VerbatimChar"/>
+        </w:rPr>
+        <w:t xml:space="preserve">## 4          max(X)</w:t>
+      </w:r>
+      <w:r>
+        <w:br/>
+      </w:r>
+      <w:r>
+        <w:rPr>
+          <w:rStyle w:val="VerbatimChar"/>
+        </w:rPr>
+        <w:t xml:space="preserve">## 5          min(X)</w:t>
+      </w:r>
+      <w:r>
+        <w:br/>
+      </w:r>
+      <w:r>
+        <w:rPr>
+          <w:rStyle w:val="VerbatimChar"/>
+        </w:rPr>
+        <w:t xml:space="preserve">## 6          sum(X)</w:t>
+      </w:r>
+      <w:r>
+        <w:br/>
+      </w:r>
+      <w:r>
+        <w:rPr>
+          <w:rStyle w:val="VerbatimChar"/>
+        </w:rPr>
+        <w:t xml:space="preserve">## 7 group_concat(X)</w:t>
+      </w:r>
+      <w:r>
+        <w:br/>
+      </w:r>
+      <w:r>
+        <w:rPr>
+          <w:rStyle w:val="VerbatimChar"/>
+        </w:rPr>
+        <w:t xml:space="preserve">##                                           Descricao_func_tipica_groupby</w:t>
+      </w:r>
+      <w:r>
+        <w:br/>
+      </w:r>
+      <w:r>
+        <w:rPr>
+          <w:rStyle w:val="VerbatimChar"/>
+        </w:rPr>
+        <w:t xml:space="preserve">## 1 Calcula a media de todos os valores da coluna X (Omite valores nulos)</w:t>
+      </w:r>
+      <w:r>
+        <w:br/>
+      </w:r>
+      <w:r>
+        <w:rPr>
+          <w:rStyle w:val="VerbatimChar"/>
+        </w:rPr>
+        <w:t xml:space="preserve">## 2                       Contao o numero de valore não nulos da coluna X</w:t>
+      </w:r>
+      <w:r>
+        <w:br/>
+      </w:r>
+      <w:r>
+        <w:rPr>
+          <w:rStyle w:val="VerbatimChar"/>
+        </w:rPr>
+        <w:t xml:space="preserve">## 3                                              Conta o numero registros</w:t>
+      </w:r>
+      <w:r>
+        <w:br/>
+      </w:r>
+      <w:r>
+        <w:rPr>
+          <w:rStyle w:val="VerbatimChar"/>
+        </w:rPr>
+        <w:t xml:space="preserve">## 4             Encontra o valor maximo da coluna X (Omite valores nulos)</w:t>
+      </w:r>
+      <w:r>
+        <w:br/>
+      </w:r>
+      <w:r>
+        <w:rPr>
+          <w:rStyle w:val="VerbatimChar"/>
+        </w:rPr>
+        <w:t xml:space="preserve">## 5             Encontra o valor minimo da coluna X (Omite valores nulos)</w:t>
+      </w:r>
+      <w:r>
+        <w:br/>
+      </w:r>
+      <w:r>
+        <w:rPr>
+          <w:rStyle w:val="VerbatimChar"/>
+        </w:rPr>
+        <w:t xml:space="preserve">## 6          Calcula a soma dos valores da coluna X (Omite valores nulos)</w:t>
+      </w:r>
+      <w:r>
+        <w:br/>
+      </w:r>
+      <w:r>
+        <w:rPr>
+          <w:rStyle w:val="VerbatimChar"/>
+        </w:rPr>
+        <w:t xml:space="preserve">## 7                         Concatena os valores não nulos da coluna X.**</w:t>
+      </w:r>
+    </w:p>
+    <w:p>
+      <w:pPr>
+        <w:pStyle w:val="FirstParagraph"/>
+      </w:pPr>
+      <w:r>
+        <w:rPr>
+          <w:bCs/>
+          <w:b/>
+        </w:rPr>
+        <w:t xml:space="preserve">Obs.: Você também pode fornecer um segundo argumento que especifica um separador, como a virgula.</w:t>
+      </w:r>
+      <w:r>
+        <w:br/>
+      </w:r>
+      <w:r>
+        <w:rPr>
+          <w:bCs/>
+          <w:b/>
+        </w:rPr>
+        <w:t xml:space="preserve">- Existem duas formas possiveis de escrever os argumentos de</w:t>
+      </w:r>
+      <w:r>
+        <w:rPr>
+          <w:bCs/>
+          <w:b/>
+        </w:rPr>
+        <w:t xml:space="preserve"> </w:t>
+      </w:r>
+      <w:r>
+        <w:t xml:space="preserve">GROUP BY</w:t>
+      </w:r>
+      <w:r>
+        <w:rPr>
+          <w:bCs/>
+          <w:b/>
+        </w:rPr>
+        <w:t xml:space="preserve">:</w:t>
+      </w:r>
+      <w:r>
+        <w:br/>
+      </w:r>
+      <w:r>
+        <w:rPr>
+          <w:bCs/>
+          <w:b/>
+        </w:rPr>
+        <w:t xml:space="preserve">1. Escrevendo o nome das colunas especificadas em</w:t>
+      </w:r>
+      <w:r>
+        <w:rPr>
+          <w:bCs/>
+          <w:b/>
+        </w:rPr>
+        <w:t xml:space="preserve"> </w:t>
+      </w:r>
+      <w:r>
+        <w:t xml:space="preserve">SELECT</w:t>
+      </w:r>
+      <w:r>
+        <w:rPr>
+          <w:bCs/>
+          <w:b/>
+        </w:rPr>
+        <w:t xml:space="preserve">.</w:t>
+      </w:r>
+      <w:r>
+        <w:br/>
+      </w:r>
+      <w:r>
+        <w:rPr>
+          <w:bCs/>
+          <w:b/>
+        </w:rPr>
+        <w:t xml:space="preserve">2. Dando o numero da ordem das colunas que aparecem especificadas em</w:t>
+      </w:r>
+      <w:r>
+        <w:rPr>
+          <w:bCs/>
+          <w:b/>
+        </w:rPr>
+        <w:t xml:space="preserve"> </w:t>
+      </w:r>
+      <w:r>
+        <w:t xml:space="preserve">SELECT**.</w:t>
+      </w:r>
+      <w:r>
+        <w:br/>
+      </w:r>
+      <w:r>
+        <w:t xml:space="preserve">Essa segunda forma não funciona no Oracle e no SQL Server.</w:t>
+      </w:r>
+      <w:r>
+        <w:br/>
+      </w:r>
+    </w:p>
+    <w:bookmarkEnd w:id="25"/>
+    <w:bookmarkStart w:id="26" w:name="order-by"/>
+    <w:p>
+      <w:pPr>
+        <w:pStyle w:val="Heading2"/>
+      </w:pPr>
+      <w:r>
+        <w:t xml:space="preserve">ORDER BY</w:t>
+      </w:r>
     </w:p>
     <w:p>
       <w:r>
         <w:br w:type="page"/>
       </w:r>
     </w:p>
-    <w:bookmarkEnd w:id="24"/>
-    <w:bookmarkEnd w:id="25"/>
-    <w:bookmarkStart w:id="30" w:name="andamento-dos-estudos"/>
+    <w:bookmarkEnd w:id="26"/>
+    <w:bookmarkEnd w:id="27"/>
+    <w:bookmarkStart w:id="32" w:name="andamento-dos-estudos"/>
     <w:p>
       <w:pPr>
         <w:pStyle w:val="Heading1"/>
@@ -1348,7 +1679,7 @@
         <w:t xml:space="preserve">Andamento dos Estudos</w:t>
       </w:r>
     </w:p>
-    <w:bookmarkStart w:id="26" w:name="assunto-em-andamento"/>
+    <w:bookmarkStart w:id="28" w:name="assunto-em-andamento"/>
     <w:p>
       <w:pPr>
         <w:pStyle w:val="Heading2"/>
@@ -1368,8 +1699,8 @@
         <w:br/>
       </w:r>
     </w:p>
-    <w:bookmarkEnd w:id="26"/>
-    <w:bookmarkStart w:id="27" w:name="em-andamento"/>
+    <w:bookmarkEnd w:id="28"/>
+    <w:bookmarkStart w:id="29" w:name="em-andamento"/>
     <w:p>
       <w:pPr>
         <w:pStyle w:val="Heading2"/>
@@ -1378,8 +1709,8 @@
         <w:t xml:space="preserve">Em andamento:</w:t>
       </w:r>
     </w:p>
-    <w:bookmarkEnd w:id="27"/>
-    <w:bookmarkStart w:id="28" w:name="vazios"/>
+    <w:bookmarkEnd w:id="29"/>
+    <w:bookmarkStart w:id="30" w:name="vazios"/>
     <w:p>
       <w:pPr>
         <w:pStyle w:val="Heading2"/>
@@ -1388,8 +1719,8 @@
         <w:t xml:space="preserve">Vazios:</w:t>
       </w:r>
     </w:p>
-    <w:bookmarkEnd w:id="28"/>
-    <w:bookmarkStart w:id="29" w:name="finalizando-detalhes"/>
+    <w:bookmarkEnd w:id="30"/>
+    <w:bookmarkStart w:id="31" w:name="finalizando-detalhes"/>
     <w:p>
       <w:pPr>
         <w:pStyle w:val="Heading2"/>
@@ -1398,8 +1729,8 @@
         <w:t xml:space="preserve">Finalizando detalhes:</w:t>
       </w:r>
     </w:p>
-    <w:bookmarkEnd w:id="29"/>
-    <w:bookmarkEnd w:id="30"/>
+    <w:bookmarkEnd w:id="31"/>
+    <w:bookmarkEnd w:id="32"/>
     <w:sectPr/>
   </w:body>
 </w:document>
@@ -1619,6 +1950,9 @@
     <w:abstractNumId w:val="991"/>
   </w:num>
   <w:num w:numId="1012">
+    <w:abstractNumId w:val="991"/>
+  </w:num>
+  <w:num w:numId="1013">
     <w:abstractNumId w:val="991"/>
   </w:num>
 </w:numbering>

</xml_diff>

<commit_message>
atulização 25/2/22 - CASE
</commit_message>
<xml_diff>
--- a/Readme.docx
+++ b/Readme.docx
@@ -97,7 +97,7 @@
       </w:r>
     </w:p>
     <w:bookmarkEnd w:id="21"/>
-    <w:bookmarkStart w:id="29" w:name="assuntos-por-capitulos-e-resumos"/>
+    <w:bookmarkStart w:id="38" w:name="assuntos-por-capitulos-e-resumos"/>
     <w:p>
       <w:pPr>
         <w:pStyle w:val="Heading1"/>
@@ -106,7 +106,7 @@
         <w:t xml:space="preserve">Assuntos por capitulos e resumos</w:t>
       </w:r>
     </w:p>
-    <w:bookmarkStart w:id="22" w:name="capítulo-4"/>
+    <w:bookmarkStart w:id="25" w:name="capítulo-4"/>
     <w:p>
       <w:pPr>
         <w:pStyle w:val="Heading2"/>
@@ -115,9 +115,10 @@
         <w:t xml:space="preserve">Capítulo 4</w:t>
       </w:r>
     </w:p>
-    <w:p>
-      <w:pPr>
-        <w:pStyle w:val="FirstParagraph"/>
+    <w:bookmarkStart w:id="22" w:name="select"/>
+    <w:p>
+      <w:pPr>
+        <w:pStyle w:val="Heading3"/>
       </w:pPr>
       <w:r>
         <w:rPr>
@@ -281,9 +282,11 @@
         <w:t xml:space="preserve">Obs.: na expressão o uso do ponto para representar o numero decimal.</w:t>
       </w:r>
     </w:p>
-    <w:p>
-      <w:pPr>
-        <w:pStyle w:val="BodyText"/>
+    <w:bookmarkEnd w:id="22"/>
+    <w:bookmarkStart w:id="23" w:name="operadores-matematicos"/>
+    <w:p>
+      <w:pPr>
+        <w:pStyle w:val="Heading3"/>
       </w:pPr>
       <w:r>
         <w:rPr>
@@ -352,9 +355,11 @@
         <w:t xml:space="preserve">## 5        % resto da divisão</w:t>
       </w:r>
     </w:p>
-    <w:p>
-      <w:pPr>
-        <w:pStyle w:val="FirstParagraph"/>
+    <w:bookmarkEnd w:id="23"/>
+    <w:bookmarkStart w:id="24" w:name="concatenação-de-textos"/>
+    <w:p>
+      <w:pPr>
+        <w:pStyle w:val="Heading3"/>
       </w:pPr>
       <w:r>
         <w:rPr>
@@ -454,8 +459,9 @@
         <w:br w:type="page"/>
       </w:r>
     </w:p>
-    <w:bookmarkEnd w:id="22"/>
-    <w:bookmarkStart w:id="23" w:name="capítulo-5"/>
+    <w:bookmarkEnd w:id="24"/>
+    <w:bookmarkEnd w:id="25"/>
+    <w:bookmarkStart w:id="27" w:name="capítulo-5"/>
     <w:p>
       <w:pPr>
         <w:pStyle w:val="Heading2"/>
@@ -464,9 +470,10 @@
         <w:t xml:space="preserve">Capítulo 5</w:t>
       </w:r>
     </w:p>
-    <w:p>
-      <w:pPr>
-        <w:pStyle w:val="FirstParagraph"/>
+    <w:bookmarkStart w:id="26" w:name="where"/>
+    <w:p>
+      <w:pPr>
+        <w:pStyle w:val="Heading3"/>
       </w:pPr>
       <w:r>
         <w:rPr>
@@ -1294,8 +1301,9 @@
         <w:br w:type="page"/>
       </w:r>
     </w:p>
-    <w:bookmarkEnd w:id="23"/>
-    <w:bookmarkStart w:id="24" w:name="capítulo-6"/>
+    <w:bookmarkEnd w:id="26"/>
+    <w:bookmarkEnd w:id="27"/>
+    <w:bookmarkStart w:id="32" w:name="capítulo-6"/>
     <w:p>
       <w:pPr>
         <w:pStyle w:val="Heading2"/>
@@ -1341,11 +1349,10 @@
         <w:br/>
       </w:r>
     </w:p>
-    <w:bookmarkEnd w:id="24"/>
-    <w:bookmarkStart w:id="25" w:name="group-by"/>
-    <w:p>
-      <w:pPr>
-        <w:pStyle w:val="Heading2"/>
+    <w:bookmarkStart w:id="28" w:name="group-by"/>
+    <w:p>
+      <w:pPr>
+        <w:pStyle w:val="Heading3"/>
       </w:pPr>
       <w:r>
         <w:t xml:space="preserve">GROUP BY</w:t>
@@ -1653,11 +1660,11 @@
         <w:br/>
       </w:r>
     </w:p>
-    <w:bookmarkEnd w:id="25"/>
-    <w:bookmarkStart w:id="26" w:name="order-by"/>
-    <w:p>
-      <w:pPr>
-        <w:pStyle w:val="Heading2"/>
+    <w:bookmarkEnd w:id="28"/>
+    <w:bookmarkStart w:id="29" w:name="order-by"/>
+    <w:p>
+      <w:pPr>
+        <w:pStyle w:val="Heading3"/>
       </w:pPr>
       <w:r>
         <w:t xml:space="preserve">ORDER BY</w:t>
@@ -1763,11 +1770,11 @@
         <w:br/>
       </w:r>
     </w:p>
-    <w:bookmarkEnd w:id="26"/>
-    <w:bookmarkStart w:id="27" w:name="having"/>
-    <w:p>
-      <w:pPr>
-        <w:pStyle w:val="Heading2"/>
+    <w:bookmarkEnd w:id="29"/>
+    <w:bookmarkStart w:id="30" w:name="having"/>
+    <w:p>
+      <w:pPr>
+        <w:pStyle w:val="Heading3"/>
       </w:pPr>
       <w:r>
         <w:t xml:space="preserve">HAVING</w:t>
@@ -1879,11 +1886,11 @@
         <w:br/>
       </w:r>
     </w:p>
-    <w:bookmarkEnd w:id="27"/>
-    <w:bookmarkStart w:id="28" w:name="distinct"/>
-    <w:p>
-      <w:pPr>
-        <w:pStyle w:val="Heading2"/>
+    <w:bookmarkEnd w:id="30"/>
+    <w:bookmarkStart w:id="31" w:name="distinct"/>
+    <w:p>
+      <w:pPr>
+        <w:pStyle w:val="Heading3"/>
       </w:pPr>
       <w:r>
         <w:t xml:space="preserve">DISTINCT</w:t>
@@ -1909,9 +1916,519 @@
         <w:br w:type="page"/>
       </w:r>
     </w:p>
-    <w:bookmarkEnd w:id="28"/>
-    <w:bookmarkEnd w:id="29"/>
-    <w:bookmarkStart w:id="34" w:name="andamento-dos-estudos"/>
+    <w:bookmarkEnd w:id="31"/>
+    <w:bookmarkEnd w:id="32"/>
+    <w:bookmarkStart w:id="35" w:name="capítulo-7"/>
+    <w:p>
+      <w:pPr>
+        <w:pStyle w:val="Heading2"/>
+      </w:pPr>
+      <w:r>
+        <w:t xml:space="preserve">Capítulo 7</w:t>
+      </w:r>
+    </w:p>
+    <w:bookmarkStart w:id="33" w:name="case"/>
+    <w:p>
+      <w:pPr>
+        <w:pStyle w:val="Heading3"/>
+      </w:pPr>
+      <w:r>
+        <w:t xml:space="preserve">CASE</w:t>
+      </w:r>
+    </w:p>
+    <w:p>
+      <w:pPr>
+        <w:numPr>
+          <w:ilvl w:val="0"/>
+          <w:numId w:val="1019"/>
+        </w:numPr>
+        <w:pStyle w:val="Compact"/>
+      </w:pPr>
+      <w:r>
+        <w:t xml:space="preserve">Esse comando nos permite substituir o valor de uma coluna por outro valor, de acordo com uma ou mais condições.</w:t>
+      </w:r>
+      <w:r>
+        <w:br/>
+      </w:r>
+    </w:p>
+    <w:p>
+      <w:pPr>
+        <w:numPr>
+          <w:ilvl w:val="0"/>
+          <w:numId w:val="1019"/>
+        </w:numPr>
+        <w:pStyle w:val="Compact"/>
+      </w:pPr>
+      <w:r>
+        <w:t xml:space="preserve">Equivalente ao</w:t>
+      </w:r>
+      <w:r>
+        <w:t xml:space="preserve"> </w:t>
+      </w:r>
+      <w:r>
+        <w:rPr>
+          <w:bCs/>
+          <w:b/>
+        </w:rPr>
+        <w:t xml:space="preserve">IF</w:t>
+      </w:r>
+      <w:r>
+        <w:t xml:space="preserve">,</w:t>
+      </w:r>
+      <w:r>
+        <w:t xml:space="preserve"> </w:t>
+      </w:r>
+      <w:r>
+        <w:rPr>
+          <w:bCs/>
+          <w:b/>
+        </w:rPr>
+        <w:t xml:space="preserve">ELIF</w:t>
+      </w:r>
+      <w:r>
+        <w:t xml:space="preserve">,</w:t>
+      </w:r>
+      <w:r>
+        <w:t xml:space="preserve"> </w:t>
+      </w:r>
+      <w:r>
+        <w:rPr>
+          <w:bCs/>
+          <w:b/>
+        </w:rPr>
+        <w:t xml:space="preserve">ELSE</w:t>
+      </w:r>
+      <w:r>
+        <w:t xml:space="preserve"> </w:t>
+      </w:r>
+      <w:r>
+        <w:t xml:space="preserve">de outras linguagens.</w:t>
+      </w:r>
+      <w:r>
+        <w:br/>
+      </w:r>
+    </w:p>
+    <w:p>
+      <w:pPr>
+        <w:numPr>
+          <w:ilvl w:val="0"/>
+          <w:numId w:val="1019"/>
+        </w:numPr>
+        <w:pStyle w:val="Compact"/>
+      </w:pPr>
+      <w:r>
+        <w:t xml:space="preserve">Sintaxe do</w:t>
+      </w:r>
+      <w:r>
+        <w:t xml:space="preserve"> </w:t>
+      </w:r>
+      <w:r>
+        <w:rPr>
+          <w:bCs/>
+          <w:b/>
+        </w:rPr>
+        <w:t xml:space="preserve">CASE</w:t>
+      </w:r>
+      <w:r>
+        <w:t xml:space="preserve">:</w:t>
+      </w:r>
+      <w:r>
+        <w:br/>
+      </w:r>
+      <w:r>
+        <w:rPr>
+          <w:bCs/>
+          <w:b/>
+        </w:rPr>
+        <w:t xml:space="preserve">CASE</w:t>
+      </w:r>
+      <w:r>
+        <w:br/>
+      </w:r>
+      <w:r>
+        <w:rPr>
+          <w:bCs/>
+          <w:b/>
+        </w:rPr>
+        <w:t xml:space="preserve">WHEN</w:t>
+      </w:r>
+      <w:r>
+        <w:t xml:space="preserve"> </w:t>
+      </w:r>
+      <w:r>
+        <w:t xml:space="preserve">(</w:t>
+      </w:r>
+      <w:r>
+        <w:rPr>
+          <w:iCs/>
+          <w:i/>
+        </w:rPr>
+        <w:t xml:space="preserve">condição</w:t>
+      </w:r>
+      <w:r>
+        <w:t xml:space="preserve">)</w:t>
+      </w:r>
+      <w:r>
+        <w:t xml:space="preserve"> </w:t>
+      </w:r>
+      <w:r>
+        <w:rPr>
+          <w:bCs/>
+          <w:b/>
+        </w:rPr>
+        <w:t xml:space="preserve">THEN</w:t>
+      </w:r>
+      <w:r>
+        <w:t xml:space="preserve"> </w:t>
+      </w:r>
+      <w:r>
+        <w:t xml:space="preserve">(</w:t>
+      </w:r>
+      <w:r>
+        <w:rPr>
+          <w:iCs/>
+          <w:i/>
+        </w:rPr>
+        <w:t xml:space="preserve">valor1</w:t>
+      </w:r>
+      <w:r>
+        <w:t xml:space="preserve">)</w:t>
+      </w:r>
+      <w:r>
+        <w:br/>
+      </w:r>
+      <w:r>
+        <w:rPr>
+          <w:bCs/>
+          <w:b/>
+        </w:rPr>
+        <w:t xml:space="preserve">ELSE</w:t>
+      </w:r>
+      <w:r>
+        <w:t xml:space="preserve"> </w:t>
+      </w:r>
+      <w:r>
+        <w:t xml:space="preserve">(</w:t>
+      </w:r>
+      <w:r>
+        <w:rPr>
+          <w:iCs/>
+          <w:i/>
+        </w:rPr>
+        <w:t xml:space="preserve">valor2</w:t>
+      </w:r>
+      <w:r>
+        <w:t xml:space="preserve">)</w:t>
+      </w:r>
+      <w:r>
+        <w:br/>
+      </w:r>
+      <w:r>
+        <w:rPr>
+          <w:bCs/>
+          <w:b/>
+        </w:rPr>
+        <w:t xml:space="preserve">END</w:t>
+      </w:r>
+      <w:r>
+        <w:t xml:space="preserve"> </w:t>
+      </w:r>
+      <w:r>
+        <w:rPr>
+          <w:bCs/>
+          <w:b/>
+        </w:rPr>
+        <w:t xml:space="preserve">AS</w:t>
+      </w:r>
+      <w:r>
+        <w:t xml:space="preserve"> </w:t>
+      </w:r>
+      <w:r>
+        <w:t xml:space="preserve">(</w:t>
+      </w:r>
+      <w:r>
+        <w:rPr>
+          <w:iCs/>
+          <w:i/>
+        </w:rPr>
+        <w:t xml:space="preserve">nome da nova coluna</w:t>
+      </w:r>
+      <w:r>
+        <w:t xml:space="preserve">)</w:t>
+      </w:r>
+      <w:r>
+        <w:br/>
+      </w:r>
+    </w:p>
+    <w:bookmarkEnd w:id="33"/>
+    <w:bookmarkStart w:id="34" w:name="truque-case-zeronull"/>
+    <w:p>
+      <w:pPr>
+        <w:pStyle w:val="Heading3"/>
+      </w:pPr>
+      <w:r>
+        <w:t xml:space="preserve">Truque</w:t>
+      </w:r>
+      <w:r>
+        <w:t xml:space="preserve"> </w:t>
+      </w:r>
+      <w:r>
+        <w:rPr>
+          <w:bCs/>
+          <w:b/>
+        </w:rPr>
+        <w:t xml:space="preserve">CASE</w:t>
+      </w:r>
+      <w:r>
+        <w:t xml:space="preserve"> </w:t>
+      </w:r>
+      <w:r>
+        <w:rPr>
+          <w:bCs/>
+          <w:b/>
+        </w:rPr>
+        <w:t xml:space="preserve">ZERO</w:t>
+      </w:r>
+      <w:r>
+        <w:t xml:space="preserve">/</w:t>
+      </w:r>
+      <w:r>
+        <w:rPr>
+          <w:bCs/>
+          <w:b/>
+        </w:rPr>
+        <w:t xml:space="preserve">NULL</w:t>
+      </w:r>
+    </w:p>
+    <w:p>
+      <w:pPr>
+        <w:numPr>
+          <w:ilvl w:val="0"/>
+          <w:numId w:val="1020"/>
+        </w:numPr>
+        <w:pStyle w:val="Compact"/>
+      </w:pPr>
+      <w:r>
+        <w:t xml:space="preserve">Onde é possivel colocar a instrução CASE dentro de uma função de agregação, substituindo assim o uso do</w:t>
+      </w:r>
+      <w:r>
+        <w:t xml:space="preserve"> </w:t>
+      </w:r>
+      <w:r>
+        <w:rPr>
+          <w:bCs/>
+          <w:b/>
+        </w:rPr>
+        <w:t xml:space="preserve">WHERE</w:t>
+      </w:r>
+      <w:r>
+        <w:t xml:space="preserve">.</w:t>
+      </w:r>
+      <w:r>
+        <w:br/>
+      </w:r>
+    </w:p>
+    <w:p>
+      <w:pPr>
+        <w:numPr>
+          <w:ilvl w:val="0"/>
+          <w:numId w:val="1020"/>
+        </w:numPr>
+        <w:pStyle w:val="Compact"/>
+      </w:pPr>
+      <w:r>
+        <w:t xml:space="preserve">Aplicando assim mais de um filtro distinto na mesma pesquisa.</w:t>
+      </w:r>
+      <w:r>
+        <w:br/>
+      </w:r>
+    </w:p>
+    <w:p>
+      <w:pPr>
+        <w:numPr>
+          <w:ilvl w:val="0"/>
+          <w:numId w:val="1020"/>
+        </w:numPr>
+        <w:pStyle w:val="Compact"/>
+      </w:pPr>
+      <w:r>
+        <w:t xml:space="preserve">Sintaxe:</w:t>
+      </w:r>
+      <w:r>
+        <w:br/>
+      </w:r>
+      <w:r>
+        <w:rPr>
+          <w:bCs/>
+          <w:b/>
+        </w:rPr>
+        <w:t xml:space="preserve">SUM</w:t>
+      </w:r>
+      <w:r>
+        <w:t xml:space="preserve">(</w:t>
+      </w:r>
+      <w:r>
+        <w:rPr>
+          <w:bCs/>
+          <w:b/>
+        </w:rPr>
+        <w:t xml:space="preserve">CASE</w:t>
+      </w:r>
+      <w:r>
+        <w:t xml:space="preserve"> </w:t>
+      </w:r>
+      <w:r>
+        <w:rPr>
+          <w:bCs/>
+          <w:b/>
+        </w:rPr>
+        <w:t xml:space="preserve">WHEN</w:t>
+      </w:r>
+      <w:r>
+        <w:t xml:space="preserve"> </w:t>
+      </w:r>
+      <w:r>
+        <w:t xml:space="preserve">(</w:t>
+      </w:r>
+      <w:r>
+        <w:rPr>
+          <w:iCs/>
+          <w:i/>
+        </w:rPr>
+        <w:t xml:space="preserve">condição</w:t>
+      </w:r>
+      <w:r>
+        <w:t xml:space="preserve">)</w:t>
+      </w:r>
+      <w:r>
+        <w:t xml:space="preserve"> </w:t>
+      </w:r>
+      <w:r>
+        <w:rPr>
+          <w:bCs/>
+          <w:b/>
+        </w:rPr>
+        <w:t xml:space="preserve">THEN</w:t>
+      </w:r>
+      <w:r>
+        <w:t xml:space="preserve"> </w:t>
+      </w:r>
+      <w:r>
+        <w:t xml:space="preserve">(</w:t>
+      </w:r>
+      <w:r>
+        <w:rPr>
+          <w:iCs/>
+          <w:i/>
+        </w:rPr>
+        <w:t xml:space="preserve">valor1</w:t>
+      </w:r>
+      <w:r>
+        <w:t xml:space="preserve">)</w:t>
+      </w:r>
+      <w:r>
+        <w:t xml:space="preserve"> </w:t>
+      </w:r>
+      <w:r>
+        <w:rPr>
+          <w:bCs/>
+          <w:b/>
+        </w:rPr>
+        <w:t xml:space="preserve">ELSE</w:t>
+      </w:r>
+      <w:r>
+        <w:t xml:space="preserve"> </w:t>
+      </w:r>
+      <w:r>
+        <w:t xml:space="preserve">(</w:t>
+      </w:r>
+      <w:r>
+        <w:rPr>
+          <w:iCs/>
+          <w:i/>
+        </w:rPr>
+        <w:t xml:space="preserve">valor2</w:t>
+      </w:r>
+      <w:r>
+        <w:t xml:space="preserve">)</w:t>
+      </w:r>
+      <w:r>
+        <w:t xml:space="preserve"> </w:t>
+      </w:r>
+      <w:r>
+        <w:rPr>
+          <w:bCs/>
+          <w:b/>
+        </w:rPr>
+        <w:t xml:space="preserve">END</w:t>
+      </w:r>
+      <w:r>
+        <w:t xml:space="preserve">)</w:t>
+      </w:r>
+      <w:r>
+        <w:t xml:space="preserve"> </w:t>
+      </w:r>
+      <w:r>
+        <w:rPr>
+          <w:bCs/>
+          <w:b/>
+        </w:rPr>
+        <w:t xml:space="preserve">AS</w:t>
+      </w:r>
+      <w:r>
+        <w:t xml:space="preserve"> </w:t>
+      </w:r>
+      <w:r>
+        <w:t xml:space="preserve">(</w:t>
+      </w:r>
+      <w:r>
+        <w:rPr>
+          <w:iCs/>
+          <w:i/>
+        </w:rPr>
+        <w:t xml:space="preserve">nome da nova coluna</w:t>
+      </w:r>
+      <w:r>
+        <w:t xml:space="preserve">)</w:t>
+      </w:r>
+      <w:r>
+        <w:br/>
+      </w:r>
+    </w:p>
+    <w:p>
+      <w:r>
+        <w:br w:type="page"/>
+      </w:r>
+    </w:p>
+    <w:bookmarkEnd w:id="34"/>
+    <w:bookmarkEnd w:id="35"/>
+    <w:bookmarkStart w:id="37" w:name="capítulo-8"/>
+    <w:p>
+      <w:pPr>
+        <w:pStyle w:val="Heading2"/>
+      </w:pPr>
+      <w:r>
+        <w:t xml:space="preserve">Capítulo 8</w:t>
+      </w:r>
+    </w:p>
+    <w:bookmarkStart w:id="36" w:name="join"/>
+    <w:p>
+      <w:pPr>
+        <w:pStyle w:val="Heading3"/>
+      </w:pPr>
+      <w:r>
+        <w:t xml:space="preserve">Join</w:t>
+      </w:r>
+    </w:p>
+    <w:p>
+      <w:r>
+        <w:br w:type="page"/>
+      </w:r>
+    </w:p>
+    <w:bookmarkEnd w:id="36"/>
+    <w:bookmarkEnd w:id="37"/>
+    <w:bookmarkEnd w:id="38"/>
+    <w:bookmarkStart w:id="43" w:name="andamento-dos-estudos"/>
     <w:p>
       <w:pPr>
         <w:pStyle w:val="Heading1"/>
@@ -1920,7 +2437,31 @@
         <w:t xml:space="preserve">Andamento dos Estudos</w:t>
       </w:r>
     </w:p>
-    <w:bookmarkStart w:id="30" w:name="assunto-em-andamento"/>
+    <w:p>
+      <w:pPr>
+        <w:pStyle w:val="FirstParagraph"/>
+      </w:pPr>
+      <w:r>
+        <w:t xml:space="preserve">Estudando intrução</w:t>
+      </w:r>
+      <w:r>
+        <w:t xml:space="preserve"> </w:t>
+      </w:r>
+      <w:r>
+        <w:rPr>
+          <w:bCs/>
+          <w:b/>
+        </w:rPr>
+        <w:t xml:space="preserve">CASE</w:t>
+      </w:r>
+      <w:r>
+        <w:t xml:space="preserve">.</w:t>
+      </w:r>
+      <w:r>
+        <w:br/>
+      </w:r>
+    </w:p>
+    <w:bookmarkStart w:id="39" w:name="assunto-em-andamento"/>
     <w:p>
       <w:pPr>
         <w:pStyle w:val="Heading2"/>
@@ -1929,8 +2470,8 @@
         <w:t xml:space="preserve">Assunto em andamento:</w:t>
       </w:r>
     </w:p>
-    <w:bookmarkEnd w:id="30"/>
-    <w:bookmarkStart w:id="31" w:name="em-andamento"/>
+    <w:bookmarkEnd w:id="39"/>
+    <w:bookmarkStart w:id="40" w:name="em-andamento"/>
     <w:p>
       <w:pPr>
         <w:pStyle w:val="Heading2"/>
@@ -1939,8 +2480,8 @@
         <w:t xml:space="preserve">Em andamento:</w:t>
       </w:r>
     </w:p>
-    <w:bookmarkEnd w:id="31"/>
-    <w:bookmarkStart w:id="32" w:name="vazios"/>
+    <w:bookmarkEnd w:id="40"/>
+    <w:bookmarkStart w:id="41" w:name="vazios"/>
     <w:p>
       <w:pPr>
         <w:pStyle w:val="Heading2"/>
@@ -1949,8 +2490,8 @@
         <w:t xml:space="preserve">Vazios:</w:t>
       </w:r>
     </w:p>
-    <w:bookmarkEnd w:id="32"/>
-    <w:bookmarkStart w:id="33" w:name="finalizando-detalhes"/>
+    <w:bookmarkEnd w:id="41"/>
+    <w:bookmarkStart w:id="42" w:name="finalizando-detalhes"/>
     <w:p>
       <w:pPr>
         <w:pStyle w:val="Heading2"/>
@@ -1959,8 +2500,8 @@
         <w:t xml:space="preserve">Finalizando detalhes:</w:t>
       </w:r>
     </w:p>
-    <w:bookmarkEnd w:id="33"/>
-    <w:bookmarkEnd w:id="34"/>
+    <w:bookmarkEnd w:id="42"/>
+    <w:bookmarkEnd w:id="43"/>
     <w:sectPr/>
   </w:body>
 </w:document>
@@ -2337,6 +2878,12 @@
     <w:abstractNumId w:val="991"/>
   </w:num>
   <w:num w:numId="1018">
+    <w:abstractNumId w:val="991"/>
+  </w:num>
+  <w:num w:numId="1019">
+    <w:abstractNumId w:val="991"/>
+  </w:num>
+  <w:num w:numId="1020">
     <w:abstractNumId w:val="991"/>
   </w:num>
 </w:numbering>

</xml_diff>

<commit_message>
atualização 6/3/22 - JOIN - JOIN INNER
</commit_message>
<xml_diff>
--- a/Readme.docx
+++ b/Readme.docx
@@ -41,19 +41,7 @@
         <w:pStyle w:val="Date"/>
       </w:pPr>
       <w:r>
-        <w:t xml:space="preserve">Fevereiro</w:t>
-      </w:r>
-      <w:r>
-        <w:t xml:space="preserve"> </w:t>
-      </w:r>
-      <w:r>
-        <w:t xml:space="preserve">de</w:t>
-      </w:r>
-      <w:r>
-        <w:t xml:space="preserve"> </w:t>
-      </w:r>
-      <w:r>
-        <w:t xml:space="preserve">2022</w:t>
+        <w:t xml:space="preserve">2022-03-06</w:t>
       </w:r>
     </w:p>
     <w:bookmarkStart w:id="20" w:name="objetivo"/>
@@ -280,6 +268,9 @@
       </w:pPr>
       <w:r>
         <w:t xml:space="preserve">Obs.: na expressão o uso do ponto para representar o numero decimal.</w:t>
+      </w:r>
+      <w:r>
+        <w:br/>
       </w:r>
     </w:p>
     <w:bookmarkEnd w:id="22"/>
@@ -2502,6 +2493,591 @@
       </w:pPr>
       <w:r>
         <w:t xml:space="preserve">JOIN</w:t>
+      </w:r>
+    </w:p>
+    <w:p>
+      <w:pPr>
+        <w:numPr>
+          <w:ilvl w:val="0"/>
+          <w:numId w:val="1022"/>
+        </w:numPr>
+        <w:pStyle w:val="Compact"/>
+      </w:pPr>
+      <w:r>
+        <w:t xml:space="preserve">Banco de dados relacional</w:t>
+      </w:r>
+    </w:p>
+    <w:p>
+      <w:pPr>
+        <w:numPr>
+          <w:ilvl w:val="0"/>
+          <w:numId w:val="1023"/>
+        </w:numPr>
+        <w:pStyle w:val="Compact"/>
+      </w:pPr>
+      <w:r>
+        <w:t xml:space="preserve">Duas ou mais tabelas se relacionam (relacionais) determinado campo de uma tabela aponta para o campo de outra tabela.</w:t>
+      </w:r>
+      <w:r>
+        <w:br/>
+      </w:r>
+    </w:p>
+    <w:p>
+      <w:pPr>
+        <w:numPr>
+          <w:ilvl w:val="0"/>
+          <w:numId w:val="1023"/>
+        </w:numPr>
+        <w:pStyle w:val="Compact"/>
+      </w:pPr>
+      <w:r>
+        <w:t xml:space="preserve">Colunas</w:t>
+      </w:r>
+      <w:r>
+        <w:t xml:space="preserve"> </w:t>
+      </w:r>
+      <w:r>
+        <w:rPr>
+          <w:iCs/>
+          <w:i/>
+        </w:rPr>
+        <w:t xml:space="preserve">Chave</w:t>
+      </w:r>
+      <w:r>
+        <w:t xml:space="preserve"> </w:t>
+      </w:r>
+      <w:r>
+        <w:t xml:space="preserve">são as colunas que interligam as tabelas, contem valores unicos que guardam identificações que não vão se repetir, identificadores de determinado objeto.</w:t>
+      </w:r>
+      <w:r>
+        <w:br/>
+      </w:r>
+    </w:p>
+    <w:p>
+      <w:pPr>
+        <w:numPr>
+          <w:ilvl w:val="0"/>
+          <w:numId w:val="1023"/>
+        </w:numPr>
+        <w:pStyle w:val="Compact"/>
+      </w:pPr>
+      <w:r>
+        <w:t xml:space="preserve">Dizemos que uma tabela é pai da outra quando a segunda tabela depende de informações da primeira tabela. a primeira tabela é pai e a segunda tabela é filha.</w:t>
+      </w:r>
+      <w:r>
+        <w:br/>
+      </w:r>
+    </w:p>
+    <w:p>
+      <w:pPr>
+        <w:numPr>
+          <w:ilvl w:val="0"/>
+          <w:numId w:val="1023"/>
+        </w:numPr>
+        <w:pStyle w:val="Compact"/>
+      </w:pPr>
+      <w:r>
+        <w:t xml:space="preserve">Tipos de relacionamento entre tabela-pai e tabela-filha:</w:t>
+      </w:r>
+      <w:r>
+        <w:br/>
+      </w:r>
+    </w:p>
+    <w:p>
+      <w:pPr>
+        <w:numPr>
+          <w:ilvl w:val="1"/>
+          <w:numId w:val="1024"/>
+        </w:numPr>
+      </w:pPr>
+      <w:r>
+        <w:rPr>
+          <w:iCs/>
+          <w:i/>
+        </w:rPr>
+        <w:t xml:space="preserve">Um para muitos</w:t>
+      </w:r>
+      <w:r>
+        <w:t xml:space="preserve">. (a mais comum)</w:t>
+      </w:r>
+      <w:r>
+        <w:br/>
+      </w:r>
+      <w:r>
+        <w:rPr>
+          <w:bCs/>
+          <w:b/>
+        </w:rPr>
+        <w:t xml:space="preserve">Um</w:t>
+      </w:r>
+      <w:r>
+        <w:t xml:space="preserve"> </w:t>
+      </w:r>
+      <w:r>
+        <w:t xml:space="preserve">registro da tabela-pai pode estar associado a</w:t>
+      </w:r>
+      <w:r>
+        <w:t xml:space="preserve"> </w:t>
+      </w:r>
+      <w:r>
+        <w:rPr>
+          <w:bCs/>
+          <w:b/>
+        </w:rPr>
+        <w:t xml:space="preserve">diversos</w:t>
+      </w:r>
+      <w:r>
+        <w:t xml:space="preserve"> </w:t>
+      </w:r>
+      <w:r>
+        <w:t xml:space="preserve">registros da tabela-filha.</w:t>
+      </w:r>
+      <w:r>
+        <w:br/>
+      </w:r>
+    </w:p>
+    <w:p>
+      <w:pPr>
+        <w:numPr>
+          <w:ilvl w:val="1"/>
+          <w:numId w:val="1024"/>
+        </w:numPr>
+      </w:pPr>
+      <w:r>
+        <w:rPr>
+          <w:iCs/>
+          <w:i/>
+        </w:rPr>
+        <w:t xml:space="preserve">Um para um</w:t>
+      </w:r>
+      <w:r>
+        <w:t xml:space="preserve">.</w:t>
+      </w:r>
+      <w:r>
+        <w:br/>
+      </w:r>
+      <w:r>
+        <w:rPr>
+          <w:bCs/>
+          <w:b/>
+        </w:rPr>
+        <w:t xml:space="preserve">Um</w:t>
+      </w:r>
+      <w:r>
+        <w:t xml:space="preserve"> </w:t>
+      </w:r>
+      <w:r>
+        <w:t xml:space="preserve">registro da tabela-pai pode estar associado a</w:t>
+      </w:r>
+      <w:r>
+        <w:t xml:space="preserve"> </w:t>
+      </w:r>
+      <w:r>
+        <w:rPr>
+          <w:bCs/>
+          <w:b/>
+        </w:rPr>
+        <w:t xml:space="preserve">um</w:t>
+      </w:r>
+      <w:r>
+        <w:t xml:space="preserve"> </w:t>
+      </w:r>
+      <w:r>
+        <w:t xml:space="preserve">registro da tabela-filha.</w:t>
+      </w:r>
+      <w:r>
+        <w:br/>
+      </w:r>
+    </w:p>
+    <w:p>
+      <w:pPr>
+        <w:numPr>
+          <w:ilvl w:val="1"/>
+          <w:numId w:val="1024"/>
+        </w:numPr>
+      </w:pPr>
+      <w:r>
+        <w:rPr>
+          <w:iCs/>
+          <w:i/>
+        </w:rPr>
+        <w:t xml:space="preserve">Muitos para muitos</w:t>
+      </w:r>
+      <w:r>
+        <w:t xml:space="preserve">.</w:t>
+      </w:r>
+      <w:r>
+        <w:br/>
+      </w:r>
+      <w:r>
+        <w:rPr>
+          <w:bCs/>
+          <w:b/>
+        </w:rPr>
+        <w:t xml:space="preserve">Diversos</w:t>
+      </w:r>
+      <w:r>
+        <w:t xml:space="preserve"> </w:t>
+      </w:r>
+      <w:r>
+        <w:t xml:space="preserve">registros da tabela-pai podem estar associados a</w:t>
+      </w:r>
+      <w:r>
+        <w:t xml:space="preserve"> </w:t>
+      </w:r>
+      <w:r>
+        <w:rPr>
+          <w:bCs/>
+          <w:b/>
+        </w:rPr>
+        <w:t xml:space="preserve">diversos</w:t>
+      </w:r>
+      <w:r>
+        <w:t xml:space="preserve"> </w:t>
+      </w:r>
+      <w:r>
+        <w:t xml:space="preserve">registros da tabela-filha.</w:t>
+      </w:r>
+      <w:r>
+        <w:br/>
+      </w:r>
+    </w:p>
+    <w:p>
+      <w:pPr>
+        <w:numPr>
+          <w:ilvl w:val="0"/>
+          <w:numId w:val="1025"/>
+        </w:numPr>
+        <w:pStyle w:val="Compact"/>
+      </w:pPr>
+      <w:r>
+        <w:rPr>
+          <w:bCs/>
+          <w:b/>
+        </w:rPr>
+        <w:t xml:space="preserve">INNER JOIN</w:t>
+      </w:r>
+    </w:p>
+    <w:p>
+      <w:pPr>
+        <w:numPr>
+          <w:ilvl w:val="0"/>
+          <w:numId w:val="1026"/>
+        </w:numPr>
+      </w:pPr>
+      <w:r>
+        <w:t xml:space="preserve">Une duas tabelas, relacionadas, para efetuar consultas mais eficientes.</w:t>
+      </w:r>
+      <w:r>
+        <w:br/>
+      </w:r>
+    </w:p>
+    <w:p>
+      <w:pPr>
+        <w:numPr>
+          <w:ilvl w:val="0"/>
+          <w:numId w:val="1026"/>
+        </w:numPr>
+      </w:pPr>
+      <w:r>
+        <w:t xml:space="preserve">A mescla é feita apartir de algum campo comum, para que os registros se alinhem, colunas</w:t>
+      </w:r>
+      <w:r>
+        <w:t xml:space="preserve"> </w:t>
+      </w:r>
+      <w:r>
+        <w:rPr>
+          <w:iCs/>
+          <w:i/>
+        </w:rPr>
+        <w:t xml:space="preserve">chaves</w:t>
+      </w:r>
+      <w:r>
+        <w:t xml:space="preserve">.</w:t>
+      </w:r>
+      <w:r>
+        <w:br/>
+      </w:r>
+    </w:p>
+    <w:p>
+      <w:pPr>
+        <w:numPr>
+          <w:ilvl w:val="0"/>
+          <w:numId w:val="1026"/>
+        </w:numPr>
+      </w:pPr>
+      <w:r>
+        <w:t xml:space="preserve">Sintaxe:</w:t>
+      </w:r>
+      <w:r>
+        <w:br/>
+      </w:r>
+      <w:r>
+        <w:rPr>
+          <w:bCs/>
+          <w:b/>
+        </w:rPr>
+        <w:t xml:space="preserve">SELECT</w:t>
+      </w:r>
+      <w:r>
+        <w:t xml:space="preserve"> </w:t>
+      </w:r>
+      <w:r>
+        <w:t xml:space="preserve">(colunas consultadas das duas tabelas),</w:t>
+      </w:r>
+      <w:r>
+        <w:t xml:space="preserve"> </w:t>
+      </w:r>
+      <w:r>
+        <w:rPr>
+          <w:iCs/>
+          <w:i/>
+        </w:rPr>
+        <w:t xml:space="preserve">tabela-pai.coluna_chave</w:t>
+      </w:r>
+      <w:r>
+        <w:br/>
+      </w:r>
+      <w:r>
+        <w:rPr>
+          <w:bCs/>
+          <w:b/>
+        </w:rPr>
+        <w:t xml:space="preserve">FROM</w:t>
+      </w:r>
+      <w:r>
+        <w:t xml:space="preserve"> </w:t>
+      </w:r>
+      <w:r>
+        <w:rPr>
+          <w:iCs/>
+          <w:i/>
+        </w:rPr>
+        <w:t xml:space="preserve">tabela-pai</w:t>
+      </w:r>
+      <w:r>
+        <w:t xml:space="preserve"> </w:t>
+      </w:r>
+      <w:r>
+        <w:rPr>
+          <w:bCs/>
+          <w:b/>
+        </w:rPr>
+        <w:t xml:space="preserve">INNER JOIN</w:t>
+      </w:r>
+      <w:r>
+        <w:t xml:space="preserve"> </w:t>
+      </w:r>
+      <w:r>
+        <w:rPr>
+          <w:iCs/>
+          <w:i/>
+        </w:rPr>
+        <w:t xml:space="preserve">tabela-filha</w:t>
+      </w:r>
+      <w:r>
+        <w:br/>
+      </w:r>
+      <w:r>
+        <w:rPr>
+          <w:bCs/>
+          <w:b/>
+        </w:rPr>
+        <w:t xml:space="preserve">ON</w:t>
+      </w:r>
+      <w:r>
+        <w:t xml:space="preserve"> </w:t>
+      </w:r>
+      <w:r>
+        <w:rPr>
+          <w:iCs/>
+          <w:i/>
+        </w:rPr>
+        <w:t xml:space="preserve">tabela-pai.coluna_chave</w:t>
+      </w:r>
+      <w:r>
+        <w:t xml:space="preserve"> </w:t>
+      </w:r>
+      <w:r>
+        <w:rPr>
+          <w:bCs/>
+          <w:b/>
+        </w:rPr>
+        <w:t xml:space="preserve">=</w:t>
+      </w:r>
+      <w:r>
+        <w:t xml:space="preserve"> </w:t>
+      </w:r>
+      <w:r>
+        <w:rPr>
+          <w:iCs/>
+          <w:i/>
+        </w:rPr>
+        <w:t xml:space="preserve">tabela-filha.coluna_chave</w:t>
+      </w:r>
+      <w:r>
+        <w:t xml:space="preserve">;</w:t>
+      </w:r>
+      <w:r>
+        <w:br/>
+      </w:r>
+    </w:p>
+    <w:p>
+      <w:pPr>
+        <w:numPr>
+          <w:ilvl w:val="0"/>
+          <w:numId w:val="1026"/>
+        </w:numPr>
+      </w:pPr>
+      <w:r>
+        <w:t xml:space="preserve">Obs.:</w:t>
+      </w:r>
+    </w:p>
+    <w:p>
+      <w:pPr>
+        <w:numPr>
+          <w:ilvl w:val="1"/>
+          <w:numId w:val="1027"/>
+        </w:numPr>
+        <w:pStyle w:val="Compact"/>
+      </w:pPr>
+      <w:r>
+        <w:t xml:space="preserve">No</w:t>
+      </w:r>
+      <w:r>
+        <w:t xml:space="preserve"> </w:t>
+      </w:r>
+      <w:r>
+        <w:rPr>
+          <w:bCs/>
+          <w:b/>
+        </w:rPr>
+        <w:t xml:space="preserve">SELECT</w:t>
+      </w:r>
+      <w:r>
+        <w:t xml:space="preserve"> </w:t>
+      </w:r>
+      <w:r>
+        <w:t xml:space="preserve">é preciso selecionar a</w:t>
+      </w:r>
+      <w:r>
+        <w:t xml:space="preserve"> </w:t>
+      </w:r>
+      <w:r>
+        <w:rPr>
+          <w:iCs/>
+          <w:i/>
+        </w:rPr>
+        <w:t xml:space="preserve">coluna_chave</w:t>
+      </w:r>
+      <w:r>
+        <w:t xml:space="preserve">, tanto faz se for da tabela-pai ou filha.</w:t>
+      </w:r>
+      <w:r>
+        <w:br/>
+      </w:r>
+    </w:p>
+    <w:p>
+      <w:pPr>
+        <w:numPr>
+          <w:ilvl w:val="1"/>
+          <w:numId w:val="1027"/>
+        </w:numPr>
+        <w:pStyle w:val="Compact"/>
+      </w:pPr>
+      <w:r>
+        <w:t xml:space="preserve">É dentro do</w:t>
+      </w:r>
+      <w:r>
+        <w:t xml:space="preserve"> </w:t>
+      </w:r>
+      <w:r>
+        <w:rPr>
+          <w:bCs/>
+          <w:b/>
+        </w:rPr>
+        <w:t xml:space="preserve">FROM</w:t>
+      </w:r>
+      <w:r>
+        <w:t xml:space="preserve"> </w:t>
+      </w:r>
+      <w:r>
+        <w:t xml:space="preserve">que é executado o</w:t>
+      </w:r>
+      <w:r>
+        <w:t xml:space="preserve"> </w:t>
+      </w:r>
+      <w:r>
+        <w:rPr>
+          <w:bCs/>
+          <w:b/>
+        </w:rPr>
+        <w:t xml:space="preserve">JOIN INNER</w:t>
+      </w:r>
+      <w:r>
+        <w:t xml:space="preserve">.</w:t>
+      </w:r>
+      <w:r>
+        <w:br/>
+      </w:r>
+    </w:p>
+    <w:p>
+      <w:pPr>
+        <w:numPr>
+          <w:ilvl w:val="1"/>
+          <w:numId w:val="1027"/>
+        </w:numPr>
+        <w:pStyle w:val="Compact"/>
+      </w:pPr>
+      <w:r>
+        <w:t xml:space="preserve">Quanto a exibição dos resultados, só é exibido registros que existam nas duas tabelas.</w:t>
+      </w:r>
+      <w:r>
+        <w:br/>
+      </w:r>
+    </w:p>
+    <w:p>
+      <w:pPr>
+        <w:numPr>
+          <w:ilvl w:val="1"/>
+          <w:numId w:val="1027"/>
+        </w:numPr>
+        <w:pStyle w:val="Compact"/>
+      </w:pPr>
+      <w:r>
+        <w:t xml:space="preserve">Caso queiramos incluir consultas que mostrem todos os registros, mesmo os que só existam em uma tabela, podemos usar</w:t>
+      </w:r>
+      <w:r>
+        <w:t xml:space="preserve"> </w:t>
+      </w:r>
+      <w:r>
+        <w:rPr>
+          <w:bCs/>
+          <w:b/>
+        </w:rPr>
+        <w:t xml:space="preserve">LEFT JOIN</w:t>
+      </w:r>
+      <w:r>
+        <w:t xml:space="preserve">.</w:t>
+      </w:r>
+      <w:r>
+        <w:br/>
+      </w:r>
+    </w:p>
+    <w:p>
+      <w:pPr>
+        <w:numPr>
+          <w:ilvl w:val="0"/>
+          <w:numId w:val="1028"/>
+        </w:numPr>
+        <w:pStyle w:val="Compact"/>
+      </w:pPr>
+      <w:r>
+        <w:rPr>
+          <w:bCs/>
+          <w:b/>
+        </w:rPr>
+        <w:t xml:space="preserve">LEFT JOIN</w:t>
       </w:r>
     </w:p>
     <w:p>
@@ -2537,6 +3113,22 @@
           <w:b/>
         </w:rPr>
         <w:t xml:space="preserve">JOIN</w:t>
+      </w:r>
+      <w:r>
+        <w:t xml:space="preserve"> </w:t>
+      </w:r>
+      <w:r>
+        <w:t xml:space="preserve">-</w:t>
+      </w:r>
+      <w:r>
+        <w:t xml:space="preserve"> </w:t>
+      </w:r>
+      <w:r>
+        <w:rPr>
+          <w:bCs/>
+          <w:b/>
+        </w:rPr>
+        <w:t xml:space="preserve">LEFT JOIN</w:t>
       </w:r>
       <w:r>
         <w:t xml:space="preserve">.</w:t>
@@ -2845,6 +3437,176 @@
     </w:lvl>
     <w:lvl w:ilvl="8">
       <w:start w:val="1"/>
+      <w:numFmt w:val="decimal"/>
+      <w:lvlText w:val="%9."/>
+      <w:lvlJc w:val="left"/>
+      <w:pPr>
+        <w:ind w:left="6480" w:hanging="480"/>
+      </w:pPr>
+    </w:lvl>
+  </w:abstractNum>
+  <w:abstractNum w:abstractNumId="99412">
+    <w:nsid w:val="A99412"/>
+    <w:multiLevelType w:val="multilevel"/>
+    <w:lvl w:ilvl="0">
+      <w:start w:val="2"/>
+      <w:numFmt w:val="decimal"/>
+      <w:lvlText w:val="%1."/>
+      <w:lvlJc w:val="left"/>
+      <w:pPr>
+        <w:ind w:left="720" w:hanging="480"/>
+      </w:pPr>
+    </w:lvl>
+    <w:lvl w:ilvl="1">
+      <w:start w:val="2"/>
+      <w:numFmt w:val="decimal"/>
+      <w:lvlText w:val="%2."/>
+      <w:lvlJc w:val="left"/>
+      <w:pPr>
+        <w:ind w:left="1440" w:hanging="480"/>
+      </w:pPr>
+    </w:lvl>
+    <w:lvl w:ilvl="2">
+      <w:start w:val="2"/>
+      <w:numFmt w:val="decimal"/>
+      <w:lvlText w:val="%3."/>
+      <w:lvlJc w:val="left"/>
+      <w:pPr>
+        <w:ind w:left="2160" w:hanging="480"/>
+      </w:pPr>
+    </w:lvl>
+    <w:lvl w:ilvl="3">
+      <w:start w:val="2"/>
+      <w:numFmt w:val="decimal"/>
+      <w:lvlText w:val="%4."/>
+      <w:lvlJc w:val="left"/>
+      <w:pPr>
+        <w:ind w:left="2880" w:hanging="480"/>
+      </w:pPr>
+    </w:lvl>
+    <w:lvl w:ilvl="4">
+      <w:start w:val="2"/>
+      <w:numFmt w:val="decimal"/>
+      <w:lvlText w:val="%5."/>
+      <w:lvlJc w:val="left"/>
+      <w:pPr>
+        <w:ind w:left="3600" w:hanging="480"/>
+      </w:pPr>
+    </w:lvl>
+    <w:lvl w:ilvl="5">
+      <w:start w:val="2"/>
+      <w:numFmt w:val="decimal"/>
+      <w:lvlText w:val="%6."/>
+      <w:lvlJc w:val="left"/>
+      <w:pPr>
+        <w:ind w:left="4320" w:hanging="480"/>
+      </w:pPr>
+    </w:lvl>
+    <w:lvl w:ilvl="6">
+      <w:start w:val="2"/>
+      <w:numFmt w:val="decimal"/>
+      <w:lvlText w:val="%7."/>
+      <w:lvlJc w:val="left"/>
+      <w:pPr>
+        <w:ind w:left="5040" w:hanging="480"/>
+      </w:pPr>
+    </w:lvl>
+    <w:lvl w:ilvl="7">
+      <w:start w:val="2"/>
+      <w:numFmt w:val="decimal"/>
+      <w:lvlText w:val="%8."/>
+      <w:lvlJc w:val="left"/>
+      <w:pPr>
+        <w:ind w:left="5760" w:hanging="480"/>
+      </w:pPr>
+    </w:lvl>
+    <w:lvl w:ilvl="8">
+      <w:start w:val="2"/>
+      <w:numFmt w:val="decimal"/>
+      <w:lvlText w:val="%9."/>
+      <w:lvlJc w:val="left"/>
+      <w:pPr>
+        <w:ind w:left="6480" w:hanging="480"/>
+      </w:pPr>
+    </w:lvl>
+  </w:abstractNum>
+  <w:abstractNum w:abstractNumId="99413">
+    <w:nsid w:val="A99413"/>
+    <w:multiLevelType w:val="multilevel"/>
+    <w:lvl w:ilvl="0">
+      <w:start w:val="3"/>
+      <w:numFmt w:val="decimal"/>
+      <w:lvlText w:val="%1."/>
+      <w:lvlJc w:val="left"/>
+      <w:pPr>
+        <w:ind w:left="720" w:hanging="480"/>
+      </w:pPr>
+    </w:lvl>
+    <w:lvl w:ilvl="1">
+      <w:start w:val="3"/>
+      <w:numFmt w:val="decimal"/>
+      <w:lvlText w:val="%2."/>
+      <w:lvlJc w:val="left"/>
+      <w:pPr>
+        <w:ind w:left="1440" w:hanging="480"/>
+      </w:pPr>
+    </w:lvl>
+    <w:lvl w:ilvl="2">
+      <w:start w:val="3"/>
+      <w:numFmt w:val="decimal"/>
+      <w:lvlText w:val="%3."/>
+      <w:lvlJc w:val="left"/>
+      <w:pPr>
+        <w:ind w:left="2160" w:hanging="480"/>
+      </w:pPr>
+    </w:lvl>
+    <w:lvl w:ilvl="3">
+      <w:start w:val="3"/>
+      <w:numFmt w:val="decimal"/>
+      <w:lvlText w:val="%4."/>
+      <w:lvlJc w:val="left"/>
+      <w:pPr>
+        <w:ind w:left="2880" w:hanging="480"/>
+      </w:pPr>
+    </w:lvl>
+    <w:lvl w:ilvl="4">
+      <w:start w:val="3"/>
+      <w:numFmt w:val="decimal"/>
+      <w:lvlText w:val="%5."/>
+      <w:lvlJc w:val="left"/>
+      <w:pPr>
+        <w:ind w:left="3600" w:hanging="480"/>
+      </w:pPr>
+    </w:lvl>
+    <w:lvl w:ilvl="5">
+      <w:start w:val="3"/>
+      <w:numFmt w:val="decimal"/>
+      <w:lvlText w:val="%6."/>
+      <w:lvlJc w:val="left"/>
+      <w:pPr>
+        <w:ind w:left="4320" w:hanging="480"/>
+      </w:pPr>
+    </w:lvl>
+    <w:lvl w:ilvl="6">
+      <w:start w:val="3"/>
+      <w:numFmt w:val="decimal"/>
+      <w:lvlText w:val="%7."/>
+      <w:lvlJc w:val="left"/>
+      <w:pPr>
+        <w:ind w:left="5040" w:hanging="480"/>
+      </w:pPr>
+    </w:lvl>
+    <w:lvl w:ilvl="7">
+      <w:start w:val="3"/>
+      <w:numFmt w:val="decimal"/>
+      <w:lvlText w:val="%8."/>
+      <w:lvlJc w:val="left"/>
+      <w:pPr>
+        <w:ind w:left="5760" w:hanging="480"/>
+      </w:pPr>
+    </w:lvl>
+    <w:lvl w:ilvl="8">
+      <w:start w:val="3"/>
       <w:numFmt w:val="decimal"/>
       <w:lvlText w:val="%9."/>
       <w:lvlJc w:val="left"/>
@@ -2972,6 +3734,108 @@
   </w:num>
   <w:num w:numId="1021">
     <w:abstractNumId w:val="991"/>
+  </w:num>
+  <w:num w:numId="1022">
+    <w:abstractNumId w:val="99411"/>
+    <w:lvlOverride w:ilvl="0">
+      <w:startOverride w:val="1"/>
+    </w:lvlOverride>
+    <w:lvlOverride w:ilvl="1">
+      <w:startOverride w:val="1"/>
+    </w:lvlOverride>
+    <w:lvlOverride w:ilvl="2">
+      <w:startOverride w:val="1"/>
+    </w:lvlOverride>
+    <w:lvlOverride w:ilvl="3">
+      <w:startOverride w:val="1"/>
+    </w:lvlOverride>
+    <w:lvlOverride w:ilvl="4">
+      <w:startOverride w:val="1"/>
+    </w:lvlOverride>
+    <w:lvlOverride w:ilvl="5">
+      <w:startOverride w:val="1"/>
+    </w:lvlOverride>
+    <w:lvlOverride w:ilvl="6">
+      <w:startOverride w:val="1"/>
+    </w:lvlOverride>
+    <w:lvlOverride w:ilvl="7">
+      <w:startOverride w:val="1"/>
+    </w:lvlOverride>
+    <w:lvlOverride w:ilvl="8">
+      <w:startOverride w:val="1"/>
+    </w:lvlOverride>
+  </w:num>
+  <w:num w:numId="1023">
+    <w:abstractNumId w:val="991"/>
+  </w:num>
+  <w:num w:numId="1024">
+    <w:abstractNumId w:val="991"/>
+  </w:num>
+  <w:num w:numId="1025">
+    <w:abstractNumId w:val="99412"/>
+    <w:lvlOverride w:ilvl="0">
+      <w:startOverride w:val="2"/>
+    </w:lvlOverride>
+    <w:lvlOverride w:ilvl="1">
+      <w:startOverride w:val="2"/>
+    </w:lvlOverride>
+    <w:lvlOverride w:ilvl="2">
+      <w:startOverride w:val="2"/>
+    </w:lvlOverride>
+    <w:lvlOverride w:ilvl="3">
+      <w:startOverride w:val="2"/>
+    </w:lvlOverride>
+    <w:lvlOverride w:ilvl="4">
+      <w:startOverride w:val="2"/>
+    </w:lvlOverride>
+    <w:lvlOverride w:ilvl="5">
+      <w:startOverride w:val="2"/>
+    </w:lvlOverride>
+    <w:lvlOverride w:ilvl="6">
+      <w:startOverride w:val="2"/>
+    </w:lvlOverride>
+    <w:lvlOverride w:ilvl="7">
+      <w:startOverride w:val="2"/>
+    </w:lvlOverride>
+    <w:lvlOverride w:ilvl="8">
+      <w:startOverride w:val="2"/>
+    </w:lvlOverride>
+  </w:num>
+  <w:num w:numId="1026">
+    <w:abstractNumId w:val="991"/>
+  </w:num>
+  <w:num w:numId="1027">
+    <w:abstractNumId w:val="991"/>
+  </w:num>
+  <w:num w:numId="1028">
+    <w:abstractNumId w:val="99413"/>
+    <w:lvlOverride w:ilvl="0">
+      <w:startOverride w:val="3"/>
+    </w:lvlOverride>
+    <w:lvlOverride w:ilvl="1">
+      <w:startOverride w:val="3"/>
+    </w:lvlOverride>
+    <w:lvlOverride w:ilvl="2">
+      <w:startOverride w:val="3"/>
+    </w:lvlOverride>
+    <w:lvlOverride w:ilvl="3">
+      <w:startOverride w:val="3"/>
+    </w:lvlOverride>
+    <w:lvlOverride w:ilvl="4">
+      <w:startOverride w:val="3"/>
+    </w:lvlOverride>
+    <w:lvlOverride w:ilvl="5">
+      <w:startOverride w:val="3"/>
+    </w:lvlOverride>
+    <w:lvlOverride w:ilvl="6">
+      <w:startOverride w:val="3"/>
+    </w:lvlOverride>
+    <w:lvlOverride w:ilvl="7">
+      <w:startOverride w:val="3"/>
+    </w:lvlOverride>
+    <w:lvlOverride w:ilvl="8">
+      <w:startOverride w:val="3"/>
+    </w:lvlOverride>
   </w:num>
 </w:numbering>
 </file>

</xml_diff>

<commit_message>
atualização 6/3/22 - LEFT JOIN
</commit_message>
<xml_diff>
--- a/Readme.docx
+++ b/Readme.docx
@@ -85,7 +85,7 @@
       </w:r>
     </w:p>
     <w:bookmarkEnd w:id="21"/>
-    <w:bookmarkStart w:id="38" w:name="assuntos-por-capitulos-e-resumos"/>
+    <w:bookmarkStart w:id="41" w:name="assuntos-por-capitulos-e-resumos"/>
     <w:p>
       <w:pPr>
         <w:pStyle w:val="Heading1"/>
@@ -2477,7 +2477,7 @@
     </w:p>
     <w:bookmarkEnd w:id="34"/>
     <w:bookmarkEnd w:id="35"/>
-    <w:bookmarkStart w:id="37" w:name="capítulo-8"/>
+    <w:bookmarkStart w:id="40" w:name="capítulo-8"/>
     <w:p>
       <w:pPr>
         <w:pStyle w:val="Heading2"/>
@@ -2486,13 +2486,22 @@
         <w:t xml:space="preserve">Capítulo 8</w:t>
       </w:r>
     </w:p>
-    <w:bookmarkStart w:id="36" w:name="join"/>
+    <w:bookmarkStart w:id="39" w:name="join"/>
     <w:p>
       <w:pPr>
         <w:pStyle w:val="Heading3"/>
       </w:pPr>
       <w:r>
         <w:t xml:space="preserve">JOIN</w:t>
+      </w:r>
+    </w:p>
+    <w:bookmarkStart w:id="36" w:name="banco-de-dados-relacional"/>
+    <w:p>
+      <w:pPr>
+        <w:pStyle w:val="Heading4"/>
+      </w:pPr>
+      <w:r>
+        <w:t xml:space="preserve">Banco de dados relacional</w:t>
       </w:r>
     </w:p>
     <w:p>
@@ -2504,29 +2513,17 @@
         <w:pStyle w:val="Compact"/>
       </w:pPr>
       <w:r>
-        <w:t xml:space="preserve">Banco de dados relacional</w:t>
+        <w:t xml:space="preserve">Duas ou mais tabelas se relacionam (relacionais) determinado campo de uma tabela aponta para o campo de outra tabela.</w:t>
+      </w:r>
+      <w:r>
+        <w:br/>
       </w:r>
     </w:p>
     <w:p>
       <w:pPr>
         <w:numPr>
           <w:ilvl w:val="0"/>
-          <w:numId w:val="1023"/>
-        </w:numPr>
-        <w:pStyle w:val="Compact"/>
-      </w:pPr>
-      <w:r>
-        <w:t xml:space="preserve">Duas ou mais tabelas se relacionam (relacionais) determinado campo de uma tabela aponta para o campo de outra tabela.</w:t>
-      </w:r>
-      <w:r>
-        <w:br/>
-      </w:r>
-    </w:p>
-    <w:p>
-      <w:pPr>
-        <w:numPr>
-          <w:ilvl w:val="0"/>
-          <w:numId w:val="1023"/>
+          <w:numId w:val="1022"/>
         </w:numPr>
         <w:pStyle w:val="Compact"/>
       </w:pPr>
@@ -2557,37 +2554,37 @@
       <w:pPr>
         <w:numPr>
           <w:ilvl w:val="0"/>
+          <w:numId w:val="1022"/>
+        </w:numPr>
+        <w:pStyle w:val="Compact"/>
+      </w:pPr>
+      <w:r>
+        <w:t xml:space="preserve">Dizemos que uma tabela é pai da outra quando a segunda tabela depende de informações da primeira tabela. a primeira tabela é pai e a segunda tabela é filha.</w:t>
+      </w:r>
+      <w:r>
+        <w:br/>
+      </w:r>
+    </w:p>
+    <w:p>
+      <w:pPr>
+        <w:numPr>
+          <w:ilvl w:val="0"/>
+          <w:numId w:val="1022"/>
+        </w:numPr>
+        <w:pStyle w:val="Compact"/>
+      </w:pPr>
+      <w:r>
+        <w:t xml:space="preserve">Tipos de relacionamento entre tabela-pai e tabela-filha:</w:t>
+      </w:r>
+      <w:r>
+        <w:br/>
+      </w:r>
+    </w:p>
+    <w:p>
+      <w:pPr>
+        <w:numPr>
+          <w:ilvl w:val="1"/>
           <w:numId w:val="1023"/>
-        </w:numPr>
-        <w:pStyle w:val="Compact"/>
-      </w:pPr>
-      <w:r>
-        <w:t xml:space="preserve">Dizemos que uma tabela é pai da outra quando a segunda tabela depende de informações da primeira tabela. a primeira tabela é pai e a segunda tabela é filha.</w:t>
-      </w:r>
-      <w:r>
-        <w:br/>
-      </w:r>
-    </w:p>
-    <w:p>
-      <w:pPr>
-        <w:numPr>
-          <w:ilvl w:val="0"/>
-          <w:numId w:val="1023"/>
-        </w:numPr>
-        <w:pStyle w:val="Compact"/>
-      </w:pPr>
-      <w:r>
-        <w:t xml:space="preserve">Tipos de relacionamento entre tabela-pai e tabela-filha:</w:t>
-      </w:r>
-      <w:r>
-        <w:br/>
-      </w:r>
-    </w:p>
-    <w:p>
-      <w:pPr>
-        <w:numPr>
-          <w:ilvl w:val="1"/>
-          <w:numId w:val="1024"/>
         </w:numPr>
       </w:pPr>
       <w:r>
@@ -2640,7 +2637,7 @@
       <w:pPr>
         <w:numPr>
           <w:ilvl w:val="1"/>
-          <w:numId w:val="1024"/>
+          <w:numId w:val="1023"/>
         </w:numPr>
       </w:pPr>
       <w:r>
@@ -2693,7 +2690,7 @@
       <w:pPr>
         <w:numPr>
           <w:ilvl w:val="1"/>
-          <w:numId w:val="1024"/>
+          <w:numId w:val="1023"/>
         </w:numPr>
       </w:pPr>
       <w:r>
@@ -2742,20 +2739,338 @@
         <w:br/>
       </w:r>
     </w:p>
+    <w:bookmarkEnd w:id="36"/>
+    <w:bookmarkStart w:id="37" w:name="inner-join"/>
+    <w:p>
+      <w:pPr>
+        <w:pStyle w:val="Heading4"/>
+      </w:pPr>
+      <w:r>
+        <w:rPr>
+          <w:bCs/>
+          <w:b/>
+        </w:rPr>
+        <w:t xml:space="preserve">INNER JOIN</w:t>
+      </w:r>
+    </w:p>
     <w:p>
       <w:pPr>
         <w:numPr>
           <w:ilvl w:val="0"/>
+          <w:numId w:val="1024"/>
+        </w:numPr>
+      </w:pPr>
+      <w:r>
+        <w:t xml:space="preserve">Une duas tabelas, relacionadas, para efetuar consultas mais eficientes.</w:t>
+      </w:r>
+      <w:r>
+        <w:br/>
+      </w:r>
+    </w:p>
+    <w:p>
+      <w:pPr>
+        <w:numPr>
+          <w:ilvl w:val="0"/>
+          <w:numId w:val="1024"/>
+        </w:numPr>
+      </w:pPr>
+      <w:r>
+        <w:t xml:space="preserve">A mescla é feita apartir de algum campo comum, para que os registros se alinhem, colunas</w:t>
+      </w:r>
+      <w:r>
+        <w:t xml:space="preserve"> </w:t>
+      </w:r>
+      <w:r>
+        <w:rPr>
+          <w:iCs/>
+          <w:i/>
+        </w:rPr>
+        <w:t xml:space="preserve">chave</w:t>
+      </w:r>
+      <w:r>
+        <w:t xml:space="preserve">.</w:t>
+      </w:r>
+      <w:r>
+        <w:br/>
+      </w:r>
+    </w:p>
+    <w:p>
+      <w:pPr>
+        <w:numPr>
+          <w:ilvl w:val="0"/>
+          <w:numId w:val="1024"/>
+        </w:numPr>
+      </w:pPr>
+      <w:r>
+        <w:t xml:space="preserve">Sintaxe:</w:t>
+      </w:r>
+      <w:r>
+        <w:br/>
+      </w:r>
+      <w:r>
+        <w:rPr>
+          <w:bCs/>
+          <w:b/>
+        </w:rPr>
+        <w:t xml:space="preserve">SELECT</w:t>
+      </w:r>
+      <w:r>
+        <w:t xml:space="preserve"> </w:t>
+      </w:r>
+      <w:r>
+        <w:t xml:space="preserve">(colunas consultadas das duas tabelas),</w:t>
+      </w:r>
+      <w:r>
+        <w:t xml:space="preserve"> </w:t>
+      </w:r>
+      <w:r>
+        <w:rPr>
+          <w:iCs/>
+          <w:i/>
+        </w:rPr>
+        <w:t xml:space="preserve">tabela-pai.coluna_chave</w:t>
+      </w:r>
+      <w:r>
+        <w:br/>
+      </w:r>
+      <w:r>
+        <w:rPr>
+          <w:bCs/>
+          <w:b/>
+        </w:rPr>
+        <w:t xml:space="preserve">FROM</w:t>
+      </w:r>
+      <w:r>
+        <w:t xml:space="preserve"> </w:t>
+      </w:r>
+      <w:r>
+        <w:rPr>
+          <w:iCs/>
+          <w:i/>
+        </w:rPr>
+        <w:t xml:space="preserve">tabela-pai</w:t>
+      </w:r>
+      <w:r>
+        <w:t xml:space="preserve"> </w:t>
+      </w:r>
+      <w:r>
+        <w:rPr>
+          <w:bCs/>
+          <w:b/>
+        </w:rPr>
+        <w:t xml:space="preserve">INNER JOIN</w:t>
+      </w:r>
+      <w:r>
+        <w:t xml:space="preserve"> </w:t>
+      </w:r>
+      <w:r>
+        <w:rPr>
+          <w:iCs/>
+          <w:i/>
+        </w:rPr>
+        <w:t xml:space="preserve">tabela-filha</w:t>
+      </w:r>
+      <w:r>
+        <w:br/>
+      </w:r>
+      <w:r>
+        <w:rPr>
+          <w:bCs/>
+          <w:b/>
+        </w:rPr>
+        <w:t xml:space="preserve">ON</w:t>
+      </w:r>
+      <w:r>
+        <w:t xml:space="preserve"> </w:t>
+      </w:r>
+      <w:r>
+        <w:rPr>
+          <w:iCs/>
+          <w:i/>
+        </w:rPr>
+        <w:t xml:space="preserve">tabela-pai.coluna_chave</w:t>
+      </w:r>
+      <w:r>
+        <w:t xml:space="preserve"> </w:t>
+      </w:r>
+      <w:r>
+        <w:rPr>
+          <w:bCs/>
+          <w:b/>
+        </w:rPr>
+        <w:t xml:space="preserve">=</w:t>
+      </w:r>
+      <w:r>
+        <w:t xml:space="preserve"> </w:t>
+      </w:r>
+      <w:r>
+        <w:rPr>
+          <w:iCs/>
+          <w:i/>
+        </w:rPr>
+        <w:t xml:space="preserve">tabela-filha.coluna_chave</w:t>
+      </w:r>
+      <w:r>
+        <w:t xml:space="preserve">;</w:t>
+      </w:r>
+      <w:r>
+        <w:br/>
+      </w:r>
+    </w:p>
+    <w:p>
+      <w:pPr>
+        <w:numPr>
+          <w:ilvl w:val="0"/>
+          <w:numId w:val="1024"/>
+        </w:numPr>
+      </w:pPr>
+      <w:r>
+        <w:t xml:space="preserve">Obs.:</w:t>
+      </w:r>
+    </w:p>
+    <w:p>
+      <w:pPr>
+        <w:numPr>
+          <w:ilvl w:val="1"/>
           <w:numId w:val="1025"/>
         </w:numPr>
         <w:pStyle w:val="Compact"/>
       </w:pPr>
       <w:r>
-        <w:rPr>
-          <w:bCs/>
-          <w:b/>
-        </w:rPr>
-        <w:t xml:space="preserve">INNER JOIN</w:t>
+        <w:t xml:space="preserve">No</w:t>
+      </w:r>
+      <w:r>
+        <w:t xml:space="preserve"> </w:t>
+      </w:r>
+      <w:r>
+        <w:rPr>
+          <w:bCs/>
+          <w:b/>
+        </w:rPr>
+        <w:t xml:space="preserve">SELECT</w:t>
+      </w:r>
+      <w:r>
+        <w:t xml:space="preserve"> </w:t>
+      </w:r>
+      <w:r>
+        <w:t xml:space="preserve">é preciso selecionar a</w:t>
+      </w:r>
+      <w:r>
+        <w:t xml:space="preserve"> </w:t>
+      </w:r>
+      <w:r>
+        <w:rPr>
+          <w:iCs/>
+          <w:i/>
+        </w:rPr>
+        <w:t xml:space="preserve">coluna_chave</w:t>
+      </w:r>
+      <w:r>
+        <w:t xml:space="preserve">, tanto faz se for da tabela-pai ou filha.</w:t>
+      </w:r>
+      <w:r>
+        <w:br/>
+      </w:r>
+    </w:p>
+    <w:p>
+      <w:pPr>
+        <w:numPr>
+          <w:ilvl w:val="1"/>
+          <w:numId w:val="1025"/>
+        </w:numPr>
+        <w:pStyle w:val="Compact"/>
+      </w:pPr>
+      <w:r>
+        <w:t xml:space="preserve">É dentro do</w:t>
+      </w:r>
+      <w:r>
+        <w:t xml:space="preserve"> </w:t>
+      </w:r>
+      <w:r>
+        <w:rPr>
+          <w:bCs/>
+          <w:b/>
+        </w:rPr>
+        <w:t xml:space="preserve">FROM</w:t>
+      </w:r>
+      <w:r>
+        <w:t xml:space="preserve"> </w:t>
+      </w:r>
+      <w:r>
+        <w:t xml:space="preserve">que é executado o</w:t>
+      </w:r>
+      <w:r>
+        <w:t xml:space="preserve"> </w:t>
+      </w:r>
+      <w:r>
+        <w:rPr>
+          <w:bCs/>
+          <w:b/>
+        </w:rPr>
+        <w:t xml:space="preserve">JOIN INNER</w:t>
+      </w:r>
+      <w:r>
+        <w:t xml:space="preserve">.</w:t>
+      </w:r>
+      <w:r>
+        <w:br/>
+      </w:r>
+    </w:p>
+    <w:p>
+      <w:pPr>
+        <w:numPr>
+          <w:ilvl w:val="1"/>
+          <w:numId w:val="1025"/>
+        </w:numPr>
+        <w:pStyle w:val="Compact"/>
+      </w:pPr>
+      <w:r>
+        <w:t xml:space="preserve">Quanto a exibição dos resultados, só é exibido registros que existam nas duas tabelas.</w:t>
+      </w:r>
+      <w:r>
+        <w:br/>
+      </w:r>
+    </w:p>
+    <w:p>
+      <w:pPr>
+        <w:numPr>
+          <w:ilvl w:val="1"/>
+          <w:numId w:val="1025"/>
+        </w:numPr>
+        <w:pStyle w:val="Compact"/>
+      </w:pPr>
+      <w:r>
+        <w:t xml:space="preserve">Caso queiramos incluir consultas que mostrem todos os registros, mesmo os que só existam em uma tabela, podemos usar</w:t>
+      </w:r>
+      <w:r>
+        <w:t xml:space="preserve"> </w:t>
+      </w:r>
+      <w:r>
+        <w:rPr>
+          <w:bCs/>
+          <w:b/>
+        </w:rPr>
+        <w:t xml:space="preserve">LEFT JOIN</w:t>
+      </w:r>
+      <w:r>
+        <w:t xml:space="preserve">.</w:t>
+      </w:r>
+      <w:r>
+        <w:br/>
+      </w:r>
+    </w:p>
+    <w:bookmarkEnd w:id="37"/>
+    <w:bookmarkStart w:id="38" w:name="left-join"/>
+    <w:p>
+      <w:pPr>
+        <w:pStyle w:val="Heading4"/>
+      </w:pPr>
+      <w:r>
+        <w:rPr>
+          <w:bCs/>
+          <w:b/>
+        </w:rPr>
+        <w:t xml:space="preserve">LEFT JOIN</w:t>
       </w:r>
     </w:p>
     <w:p>
@@ -2764,9 +3079,14 @@
           <w:ilvl w:val="0"/>
           <w:numId w:val="1026"/>
         </w:numPr>
-      </w:pPr>
-      <w:r>
-        <w:t xml:space="preserve">Une duas tabelas, relacionadas, para efetuar consultas mais eficientes.</w:t>
+        <w:pStyle w:val="Compact"/>
+      </w:pPr>
+      <w:r>
+        <w:rPr>
+          <w:bCs/>
+          <w:b/>
+        </w:rPr>
+        <w:t xml:space="preserve">LEFT JOIN</w:t>
       </w:r>
       <w:r>
         <w:br/>
@@ -2776,11 +3096,84 @@
       <w:pPr>
         <w:numPr>
           <w:ilvl w:val="0"/>
-          <w:numId w:val="1026"/>
-        </w:numPr>
-      </w:pPr>
-      <w:r>
-        <w:t xml:space="preserve">A mescla é feita apartir de algum campo comum, para que os registros se alinhem, colunas</w:t>
+          <w:numId w:val="1027"/>
+        </w:numPr>
+        <w:pStyle w:val="Compact"/>
+      </w:pPr>
+      <w:r>
+        <w:t xml:space="preserve">Mescla duas tabelas, uma há esquerda.</w:t>
+      </w:r>
+      <w:r>
+        <w:br/>
+      </w:r>
+    </w:p>
+    <w:p>
+      <w:pPr>
+        <w:numPr>
+          <w:ilvl w:val="0"/>
+          <w:numId w:val="1027"/>
+        </w:numPr>
+        <w:pStyle w:val="Compact"/>
+      </w:pPr>
+      <w:r>
+        <w:t xml:space="preserve">Diferente do</w:t>
+      </w:r>
+      <w:r>
+        <w:t xml:space="preserve"> </w:t>
+      </w:r>
+      <w:r>
+        <w:rPr>
+          <w:bCs/>
+          <w:b/>
+        </w:rPr>
+        <w:t xml:space="preserve">INNER JOIN</w:t>
+      </w:r>
+      <w:r>
+        <w:t xml:space="preserve">, não omite registros. Registros sem sem associação entre as tabelas recebe valor</w:t>
+      </w:r>
+      <w:r>
+        <w:t xml:space="preserve"> </w:t>
+      </w:r>
+      <w:r>
+        <w:rPr>
+          <w:bCs/>
+          <w:b/>
+        </w:rPr>
+        <w:t xml:space="preserve">NULL</w:t>
+      </w:r>
+      <w:r>
+        <w:t xml:space="preserve">.</w:t>
+      </w:r>
+      <w:r>
+        <w:br/>
+      </w:r>
+    </w:p>
+    <w:p>
+      <w:pPr>
+        <w:numPr>
+          <w:ilvl w:val="0"/>
+          <w:numId w:val="1027"/>
+        </w:numPr>
+        <w:pStyle w:val="Compact"/>
+      </w:pPr>
+      <w:r>
+        <w:t xml:space="preserve">Sintaxe:</w:t>
+      </w:r>
+      <w:r>
+        <w:br/>
+      </w:r>
+      <w:r>
+        <w:rPr>
+          <w:bCs/>
+          <w:b/>
+        </w:rPr>
+        <w:t xml:space="preserve">SELECT</w:t>
+      </w:r>
+      <w:r>
+        <w:t xml:space="preserve"> </w:t>
+      </w:r>
+      <w:r>
+        <w:t xml:space="preserve">(colunas consultadas das duas tabelas),</w:t>
       </w:r>
       <w:r>
         <w:t xml:space="preserve"> </w:t>
@@ -2790,40 +3183,17 @@
           <w:iCs/>
           <w:i/>
         </w:rPr>
-        <w:t xml:space="preserve">chaves</w:t>
-      </w:r>
-      <w:r>
-        <w:t xml:space="preserve">.</w:t>
-      </w:r>
-      <w:r>
-        <w:br/>
-      </w:r>
-    </w:p>
-    <w:p>
-      <w:pPr>
-        <w:numPr>
-          <w:ilvl w:val="0"/>
-          <w:numId w:val="1026"/>
-        </w:numPr>
-      </w:pPr>
-      <w:r>
-        <w:t xml:space="preserve">Sintaxe:</w:t>
-      </w:r>
-      <w:r>
-        <w:br/>
-      </w:r>
-      <w:r>
-        <w:rPr>
-          <w:bCs/>
-          <w:b/>
-        </w:rPr>
-        <w:t xml:space="preserve">SELECT</w:t>
-      </w:r>
-      <w:r>
-        <w:t xml:space="preserve"> </w:t>
-      </w:r>
-      <w:r>
-        <w:t xml:space="preserve">(colunas consultadas das duas tabelas),</w:t>
+        <w:t xml:space="preserve">tabela-pai.coluna_chave</w:t>
+      </w:r>
+      <w:r>
+        <w:br/>
+      </w:r>
+      <w:r>
+        <w:rPr>
+          <w:bCs/>
+          <w:b/>
+        </w:rPr>
+        <w:t xml:space="preserve">FROM</w:t>
       </w:r>
       <w:r>
         <w:t xml:space="preserve"> </w:t>
@@ -2833,17 +3203,17 @@
           <w:iCs/>
           <w:i/>
         </w:rPr>
-        <w:t xml:space="preserve">tabela-pai.coluna_chave</w:t>
-      </w:r>
-      <w:r>
-        <w:br/>
-      </w:r>
-      <w:r>
-        <w:rPr>
-          <w:bCs/>
-          <w:b/>
-        </w:rPr>
-        <w:t xml:space="preserve">FROM</w:t>
+        <w:t xml:space="preserve">tabela-pai(A ESQUERDA)</w:t>
+      </w:r>
+      <w:r>
+        <w:t xml:space="preserve"> </w:t>
+      </w:r>
+      <w:r>
+        <w:rPr>
+          <w:bCs/>
+          <w:b/>
+        </w:rPr>
+        <w:t xml:space="preserve">LEFT JOIN</w:t>
       </w:r>
       <w:r>
         <w:t xml:space="preserve"> </w:t>
@@ -2853,17 +3223,17 @@
           <w:iCs/>
           <w:i/>
         </w:rPr>
-        <w:t xml:space="preserve">tabela-pai</w:t>
-      </w:r>
-      <w:r>
-        <w:t xml:space="preserve"> </w:t>
-      </w:r>
-      <w:r>
-        <w:rPr>
-          <w:bCs/>
-          <w:b/>
-        </w:rPr>
-        <w:t xml:space="preserve">INNER JOIN</w:t>
+        <w:t xml:space="preserve">tabela-filha(A DIREITA)</w:t>
+      </w:r>
+      <w:r>
+        <w:br/>
+      </w:r>
+      <w:r>
+        <w:rPr>
+          <w:bCs/>
+          <w:b/>
+        </w:rPr>
+        <w:t xml:space="preserve">ON</w:t>
       </w:r>
       <w:r>
         <w:t xml:space="preserve"> </w:t>
@@ -2873,17 +3243,17 @@
           <w:iCs/>
           <w:i/>
         </w:rPr>
-        <w:t xml:space="preserve">tabela-filha</w:t>
-      </w:r>
-      <w:r>
-        <w:br/>
-      </w:r>
-      <w:r>
-        <w:rPr>
-          <w:bCs/>
-          <w:b/>
-        </w:rPr>
-        <w:t xml:space="preserve">ON</w:t>
+        <w:t xml:space="preserve">tabela-pai.coluna_chave</w:t>
+      </w:r>
+      <w:r>
+        <w:t xml:space="preserve"> </w:t>
+      </w:r>
+      <w:r>
+        <w:rPr>
+          <w:bCs/>
+          <w:b/>
+        </w:rPr>
+        <w:t xml:space="preserve">=</w:t>
       </w:r>
       <w:r>
         <w:t xml:space="preserve"> </w:t>
@@ -2893,17 +3263,129 @@
           <w:iCs/>
           <w:i/>
         </w:rPr>
-        <w:t xml:space="preserve">tabela-pai.coluna_chave</w:t>
-      </w:r>
-      <w:r>
-        <w:t xml:space="preserve"> </w:t>
-      </w:r>
-      <w:r>
-        <w:rPr>
-          <w:bCs/>
-          <w:b/>
-        </w:rPr>
-        <w:t xml:space="preserve">=</w:t>
+        <w:t xml:space="preserve">tabela-filha.coluna_chave</w:t>
+      </w:r>
+      <w:r>
+        <w:t xml:space="preserve">;</w:t>
+      </w:r>
+      <w:r>
+        <w:br/>
+      </w:r>
+    </w:p>
+    <w:p>
+      <w:pPr>
+        <w:numPr>
+          <w:ilvl w:val="0"/>
+          <w:numId w:val="1028"/>
+        </w:numPr>
+        <w:pStyle w:val="Compact"/>
+      </w:pPr>
+      <w:r>
+        <w:rPr>
+          <w:bCs/>
+          <w:b/>
+        </w:rPr>
+        <w:t xml:space="preserve">LEFT JOIN</w:t>
+      </w:r>
+      <w:r>
+        <w:t xml:space="preserve"> </w:t>
+      </w:r>
+      <w:r>
+        <w:t xml:space="preserve">+</w:t>
+      </w:r>
+      <w:r>
+        <w:t xml:space="preserve"> </w:t>
+      </w:r>
+      <w:r>
+        <w:rPr>
+          <w:bCs/>
+          <w:b/>
+        </w:rPr>
+        <w:t xml:space="preserve">WHERE NULL</w:t>
+      </w:r>
+      <w:r>
+        <w:br/>
+      </w:r>
+    </w:p>
+    <w:p>
+      <w:pPr>
+        <w:numPr>
+          <w:ilvl w:val="0"/>
+          <w:numId w:val="1029"/>
+        </w:numPr>
+        <w:pStyle w:val="Compact"/>
+      </w:pPr>
+      <w:r>
+        <w:t xml:space="preserve">Pode ser usado em conjunto com filtro</w:t>
+      </w:r>
+      <w:r>
+        <w:t xml:space="preserve"> </w:t>
+      </w:r>
+      <w:r>
+        <w:rPr>
+          <w:bCs/>
+          <w:b/>
+        </w:rPr>
+        <w:t xml:space="preserve">WHERE</w:t>
+      </w:r>
+      <w:r>
+        <w:t xml:space="preserve"> </w:t>
+      </w:r>
+      <w:r>
+        <w:t xml:space="preserve">procurando valores</w:t>
+      </w:r>
+      <w:r>
+        <w:t xml:space="preserve"> </w:t>
+      </w:r>
+      <w:r>
+        <w:rPr>
+          <w:bCs/>
+          <w:b/>
+        </w:rPr>
+        <w:t xml:space="preserve">NULL</w:t>
+      </w:r>
+      <w:r>
+        <w:t xml:space="preserve"> </w:t>
+      </w:r>
+      <w:r>
+        <w:t xml:space="preserve">para achar registros sem relação entre tabelas.</w:t>
+      </w:r>
+      <w:r>
+        <w:br/>
+      </w:r>
+      <w:r>
+        <w:t xml:space="preserve">ex.: pedidos sem cliente ou clientes sem pedidos.</w:t>
+      </w:r>
+      <w:r>
+        <w:br/>
+      </w:r>
+    </w:p>
+    <w:p>
+      <w:pPr>
+        <w:numPr>
+          <w:ilvl w:val="0"/>
+          <w:numId w:val="1029"/>
+        </w:numPr>
+        <w:pStyle w:val="Compact"/>
+      </w:pPr>
+      <w:r>
+        <w:t xml:space="preserve">Sintaxe:</w:t>
+      </w:r>
+      <w:r>
+        <w:br/>
+      </w:r>
+      <w:r>
+        <w:rPr>
+          <w:bCs/>
+          <w:b/>
+        </w:rPr>
+        <w:t xml:space="preserve">SELECT</w:t>
+      </w:r>
+      <w:r>
+        <w:t xml:space="preserve"> </w:t>
+      </w:r>
+      <w:r>
+        <w:t xml:space="preserve">(colunas consultadas das duas tabelas),</w:t>
       </w:r>
       <w:r>
         <w:t xml:space="preserve"> </w:t>
@@ -2913,52 +3395,17 @@
           <w:iCs/>
           <w:i/>
         </w:rPr>
-        <w:t xml:space="preserve">tabela-filha.coluna_chave</w:t>
-      </w:r>
-      <w:r>
-        <w:t xml:space="preserve">;</w:t>
-      </w:r>
-      <w:r>
-        <w:br/>
-      </w:r>
-    </w:p>
-    <w:p>
-      <w:pPr>
-        <w:numPr>
-          <w:ilvl w:val="0"/>
-          <w:numId w:val="1026"/>
-        </w:numPr>
-      </w:pPr>
-      <w:r>
-        <w:t xml:space="preserve">Obs.:</w:t>
-      </w:r>
-    </w:p>
-    <w:p>
-      <w:pPr>
-        <w:numPr>
-          <w:ilvl w:val="1"/>
-          <w:numId w:val="1027"/>
-        </w:numPr>
-        <w:pStyle w:val="Compact"/>
-      </w:pPr>
-      <w:r>
-        <w:t xml:space="preserve">No</w:t>
-      </w:r>
-      <w:r>
-        <w:t xml:space="preserve"> </w:t>
-      </w:r>
-      <w:r>
-        <w:rPr>
-          <w:bCs/>
-          <w:b/>
-        </w:rPr>
-        <w:t xml:space="preserve">SELECT</w:t>
-      </w:r>
-      <w:r>
-        <w:t xml:space="preserve"> </w:t>
-      </w:r>
-      <w:r>
-        <w:t xml:space="preserve">é preciso selecionar a</w:t>
+        <w:t xml:space="preserve">tabela-pai.coluna_chave</w:t>
+      </w:r>
+      <w:r>
+        <w:br/>
+      </w:r>
+      <w:r>
+        <w:rPr>
+          <w:bCs/>
+          <w:b/>
+        </w:rPr>
+        <w:t xml:space="preserve">FROM</w:t>
       </w:r>
       <w:r>
         <w:t xml:space="preserve"> </w:t>
@@ -2968,51 +3415,161 @@
           <w:iCs/>
           <w:i/>
         </w:rPr>
+        <w:t xml:space="preserve">tabela-pai(A ESQUERDA)</w:t>
+      </w:r>
+      <w:r>
+        <w:t xml:space="preserve"> </w:t>
+      </w:r>
+      <w:r>
+        <w:rPr>
+          <w:bCs/>
+          <w:b/>
+        </w:rPr>
+        <w:t xml:space="preserve">LEFT JOIN</w:t>
+      </w:r>
+      <w:r>
+        <w:t xml:space="preserve"> </w:t>
+      </w:r>
+      <w:r>
+        <w:rPr>
+          <w:iCs/>
+          <w:i/>
+        </w:rPr>
+        <w:t xml:space="preserve">tabela-filha(A DIREITA)</w:t>
+      </w:r>
+      <w:r>
+        <w:br/>
+      </w:r>
+      <w:r>
+        <w:rPr>
+          <w:bCs/>
+          <w:b/>
+        </w:rPr>
+        <w:t xml:space="preserve">ON</w:t>
+      </w:r>
+      <w:r>
+        <w:t xml:space="preserve"> </w:t>
+      </w:r>
+      <w:r>
+        <w:rPr>
+          <w:iCs/>
+          <w:i/>
+        </w:rPr>
+        <w:t xml:space="preserve">tabela-pai.coluna_chave</w:t>
+      </w:r>
+      <w:r>
+        <w:t xml:space="preserve"> </w:t>
+      </w:r>
+      <w:r>
+        <w:rPr>
+          <w:bCs/>
+          <w:b/>
+        </w:rPr>
+        <w:t xml:space="preserve">=</w:t>
+      </w:r>
+      <w:r>
+        <w:t xml:space="preserve"> </w:t>
+      </w:r>
+      <w:r>
+        <w:rPr>
+          <w:iCs/>
+          <w:i/>
+        </w:rPr>
+        <w:t xml:space="preserve">tabela-filha.coluna_chave</w:t>
+      </w:r>
+      <w:r>
+        <w:t xml:space="preserve">;</w:t>
+      </w:r>
+      <w:r>
+        <w:br/>
+      </w:r>
+      <w:r>
+        <w:rPr>
+          <w:bCs/>
+          <w:b/>
+        </w:rPr>
+        <w:t xml:space="preserve">WHERE</w:t>
+      </w:r>
+      <w:r>
+        <w:t xml:space="preserve"> </w:t>
+      </w:r>
+      <w:r>
+        <w:t xml:space="preserve">(coluna_procurada ou</w:t>
+      </w:r>
+      <w:r>
+        <w:t xml:space="preserve"> </w:t>
+      </w:r>
+      <w:r>
+        <w:rPr>
+          <w:iCs/>
+          <w:i/>
+        </w:rPr>
         <w:t xml:space="preserve">coluna_chave</w:t>
       </w:r>
       <w:r>
-        <w:t xml:space="preserve">, tanto faz se for da tabela-pai ou filha.</w:t>
-      </w:r>
-      <w:r>
-        <w:br/>
-      </w:r>
-    </w:p>
-    <w:p>
-      <w:pPr>
-        <w:numPr>
-          <w:ilvl w:val="1"/>
-          <w:numId w:val="1027"/>
-        </w:numPr>
-        <w:pStyle w:val="Compact"/>
-      </w:pPr>
-      <w:r>
-        <w:t xml:space="preserve">É dentro do</w:t>
-      </w:r>
-      <w:r>
-        <w:t xml:space="preserve"> </w:t>
-      </w:r>
-      <w:r>
-        <w:rPr>
-          <w:bCs/>
-          <w:b/>
-        </w:rPr>
-        <w:t xml:space="preserve">FROM</w:t>
-      </w:r>
-      <w:r>
-        <w:t xml:space="preserve"> </w:t>
-      </w:r>
-      <w:r>
-        <w:t xml:space="preserve">que é executado o</w:t>
-      </w:r>
-      <w:r>
-        <w:t xml:space="preserve"> </w:t>
-      </w:r>
-      <w:r>
-        <w:rPr>
-          <w:bCs/>
-          <w:b/>
-        </w:rPr>
-        <w:t xml:space="preserve">JOIN INNER</w:t>
+        <w:t xml:space="preserve">) =</w:t>
+      </w:r>
+      <w:r>
+        <w:t xml:space="preserve"> </w:t>
+      </w:r>
+      <w:r>
+        <w:rPr>
+          <w:bCs/>
+          <w:b/>
+        </w:rPr>
+        <w:t xml:space="preserve">NULL</w:t>
+      </w:r>
+    </w:p>
+    <w:p>
+      <w:r>
+        <w:br w:type="page"/>
+      </w:r>
+    </w:p>
+    <w:bookmarkEnd w:id="38"/>
+    <w:bookmarkEnd w:id="39"/>
+    <w:bookmarkEnd w:id="40"/>
+    <w:bookmarkEnd w:id="41"/>
+    <w:bookmarkStart w:id="46" w:name="andamento-dos-estudos"/>
+    <w:p>
+      <w:pPr>
+        <w:pStyle w:val="Heading1"/>
+      </w:pPr>
+      <w:r>
+        <w:t xml:space="preserve">Andamento dos Estudos</w:t>
+      </w:r>
+    </w:p>
+    <w:p>
+      <w:pPr>
+        <w:pStyle w:val="FirstParagraph"/>
+      </w:pPr>
+      <w:r>
+        <w:t xml:space="preserve">Estudando instrução</w:t>
+      </w:r>
+      <w:r>
+        <w:t xml:space="preserve"> </w:t>
+      </w:r>
+      <w:r>
+        <w:rPr>
+          <w:bCs/>
+          <w:b/>
+        </w:rPr>
+        <w:t xml:space="preserve">JOIN</w:t>
+      </w:r>
+      <w:r>
+        <w:t xml:space="preserve"> </w:t>
+      </w:r>
+      <w:r>
+        <w:t xml:space="preserve">- operadores</w:t>
+      </w:r>
+      <w:r>
+        <w:t xml:space="preserve"> </w:t>
+      </w:r>
+      <w:r>
+        <w:rPr>
+          <w:bCs/>
+          <w:b/>
+        </w:rPr>
+        <w:t xml:space="preserve">JOIN</w:t>
       </w:r>
       <w:r>
         <w:t xml:space="preserve">.</w:t>
@@ -3021,123 +3578,7 @@
         <w:br/>
       </w:r>
     </w:p>
-    <w:p>
-      <w:pPr>
-        <w:numPr>
-          <w:ilvl w:val="1"/>
-          <w:numId w:val="1027"/>
-        </w:numPr>
-        <w:pStyle w:val="Compact"/>
-      </w:pPr>
-      <w:r>
-        <w:t xml:space="preserve">Quanto a exibição dos resultados, só é exibido registros que existam nas duas tabelas.</w:t>
-      </w:r>
-      <w:r>
-        <w:br/>
-      </w:r>
-    </w:p>
-    <w:p>
-      <w:pPr>
-        <w:numPr>
-          <w:ilvl w:val="1"/>
-          <w:numId w:val="1027"/>
-        </w:numPr>
-        <w:pStyle w:val="Compact"/>
-      </w:pPr>
-      <w:r>
-        <w:t xml:space="preserve">Caso queiramos incluir consultas que mostrem todos os registros, mesmo os que só existam em uma tabela, podemos usar</w:t>
-      </w:r>
-      <w:r>
-        <w:t xml:space="preserve"> </w:t>
-      </w:r>
-      <w:r>
-        <w:rPr>
-          <w:bCs/>
-          <w:b/>
-        </w:rPr>
-        <w:t xml:space="preserve">LEFT JOIN</w:t>
-      </w:r>
-      <w:r>
-        <w:t xml:space="preserve">.</w:t>
-      </w:r>
-      <w:r>
-        <w:br/>
-      </w:r>
-    </w:p>
-    <w:p>
-      <w:pPr>
-        <w:numPr>
-          <w:ilvl w:val="0"/>
-          <w:numId w:val="1028"/>
-        </w:numPr>
-        <w:pStyle w:val="Compact"/>
-      </w:pPr>
-      <w:r>
-        <w:rPr>
-          <w:bCs/>
-          <w:b/>
-        </w:rPr>
-        <w:t xml:space="preserve">LEFT JOIN</w:t>
-      </w:r>
-    </w:p>
-    <w:p>
-      <w:r>
-        <w:br w:type="page"/>
-      </w:r>
-    </w:p>
-    <w:bookmarkEnd w:id="36"/>
-    <w:bookmarkEnd w:id="37"/>
-    <w:bookmarkEnd w:id="38"/>
-    <w:bookmarkStart w:id="43" w:name="andamento-dos-estudos"/>
-    <w:p>
-      <w:pPr>
-        <w:pStyle w:val="Heading1"/>
-      </w:pPr>
-      <w:r>
-        <w:t xml:space="preserve">Andamento dos Estudos</w:t>
-      </w:r>
-    </w:p>
-    <w:p>
-      <w:pPr>
-        <w:pStyle w:val="FirstParagraph"/>
-      </w:pPr>
-      <w:r>
-        <w:t xml:space="preserve">Estudando instrução</w:t>
-      </w:r>
-      <w:r>
-        <w:t xml:space="preserve"> </w:t>
-      </w:r>
-      <w:r>
-        <w:rPr>
-          <w:bCs/>
-          <w:b/>
-        </w:rPr>
-        <w:t xml:space="preserve">JOIN</w:t>
-      </w:r>
-      <w:r>
-        <w:t xml:space="preserve"> </w:t>
-      </w:r>
-      <w:r>
-        <w:t xml:space="preserve">-</w:t>
-      </w:r>
-      <w:r>
-        <w:t xml:space="preserve"> </w:t>
-      </w:r>
-      <w:r>
-        <w:rPr>
-          <w:bCs/>
-          <w:b/>
-        </w:rPr>
-        <w:t xml:space="preserve">LEFT JOIN</w:t>
-      </w:r>
-      <w:r>
-        <w:t xml:space="preserve">.</w:t>
-      </w:r>
-      <w:r>
-        <w:br/>
-      </w:r>
-    </w:p>
-    <w:bookmarkStart w:id="39" w:name="assunto-em-andamento"/>
+    <w:bookmarkStart w:id="42" w:name="assunto-em-andamento"/>
     <w:p>
       <w:pPr>
         <w:pStyle w:val="Heading2"/>
@@ -3146,8 +3587,8 @@
         <w:t xml:space="preserve">Assunto em andamento:</w:t>
       </w:r>
     </w:p>
-    <w:bookmarkEnd w:id="39"/>
-    <w:bookmarkStart w:id="40" w:name="em-andamento"/>
+    <w:bookmarkEnd w:id="42"/>
+    <w:bookmarkStart w:id="43" w:name="em-andamento"/>
     <w:p>
       <w:pPr>
         <w:pStyle w:val="Heading2"/>
@@ -3156,8 +3597,8 @@
         <w:t xml:space="preserve">Em andamento:</w:t>
       </w:r>
     </w:p>
-    <w:bookmarkEnd w:id="40"/>
-    <w:bookmarkStart w:id="41" w:name="vazios"/>
+    <w:bookmarkEnd w:id="43"/>
+    <w:bookmarkStart w:id="44" w:name="vazios"/>
     <w:p>
       <w:pPr>
         <w:pStyle w:val="Heading2"/>
@@ -3166,8 +3607,8 @@
         <w:t xml:space="preserve">Vazios:</w:t>
       </w:r>
     </w:p>
-    <w:bookmarkEnd w:id="41"/>
-    <w:bookmarkStart w:id="42" w:name="finalizando-detalhes"/>
+    <w:bookmarkEnd w:id="44"/>
+    <w:bookmarkStart w:id="45" w:name="finalizando-detalhes"/>
     <w:p>
       <w:pPr>
         <w:pStyle w:val="Heading2"/>
@@ -3176,8 +3617,8 @@
         <w:t xml:space="preserve">Finalizando detalhes:</w:t>
       </w:r>
     </w:p>
-    <w:bookmarkEnd w:id="42"/>
-    <w:bookmarkEnd w:id="43"/>
+    <w:bookmarkEnd w:id="45"/>
+    <w:bookmarkEnd w:id="46"/>
     <w:sectPr/>
   </w:body>
 </w:document>
@@ -3522,91 +3963,6 @@
     </w:lvl>
     <w:lvl w:ilvl="8">
       <w:start w:val="2"/>
-      <w:numFmt w:val="decimal"/>
-      <w:lvlText w:val="%9."/>
-      <w:lvlJc w:val="left"/>
-      <w:pPr>
-        <w:ind w:left="6480" w:hanging="480"/>
-      </w:pPr>
-    </w:lvl>
-  </w:abstractNum>
-  <w:abstractNum w:abstractNumId="99413">
-    <w:nsid w:val="A99413"/>
-    <w:multiLevelType w:val="multilevel"/>
-    <w:lvl w:ilvl="0">
-      <w:start w:val="3"/>
-      <w:numFmt w:val="decimal"/>
-      <w:lvlText w:val="%1."/>
-      <w:lvlJc w:val="left"/>
-      <w:pPr>
-        <w:ind w:left="720" w:hanging="480"/>
-      </w:pPr>
-    </w:lvl>
-    <w:lvl w:ilvl="1">
-      <w:start w:val="3"/>
-      <w:numFmt w:val="decimal"/>
-      <w:lvlText w:val="%2."/>
-      <w:lvlJc w:val="left"/>
-      <w:pPr>
-        <w:ind w:left="1440" w:hanging="480"/>
-      </w:pPr>
-    </w:lvl>
-    <w:lvl w:ilvl="2">
-      <w:start w:val="3"/>
-      <w:numFmt w:val="decimal"/>
-      <w:lvlText w:val="%3."/>
-      <w:lvlJc w:val="left"/>
-      <w:pPr>
-        <w:ind w:left="2160" w:hanging="480"/>
-      </w:pPr>
-    </w:lvl>
-    <w:lvl w:ilvl="3">
-      <w:start w:val="3"/>
-      <w:numFmt w:val="decimal"/>
-      <w:lvlText w:val="%4."/>
-      <w:lvlJc w:val="left"/>
-      <w:pPr>
-        <w:ind w:left="2880" w:hanging="480"/>
-      </w:pPr>
-    </w:lvl>
-    <w:lvl w:ilvl="4">
-      <w:start w:val="3"/>
-      <w:numFmt w:val="decimal"/>
-      <w:lvlText w:val="%5."/>
-      <w:lvlJc w:val="left"/>
-      <w:pPr>
-        <w:ind w:left="3600" w:hanging="480"/>
-      </w:pPr>
-    </w:lvl>
-    <w:lvl w:ilvl="5">
-      <w:start w:val="3"/>
-      <w:numFmt w:val="decimal"/>
-      <w:lvlText w:val="%6."/>
-      <w:lvlJc w:val="left"/>
-      <w:pPr>
-        <w:ind w:left="4320" w:hanging="480"/>
-      </w:pPr>
-    </w:lvl>
-    <w:lvl w:ilvl="6">
-      <w:start w:val="3"/>
-      <w:numFmt w:val="decimal"/>
-      <w:lvlText w:val="%7."/>
-      <w:lvlJc w:val="left"/>
-      <w:pPr>
-        <w:ind w:left="5040" w:hanging="480"/>
-      </w:pPr>
-    </w:lvl>
-    <w:lvl w:ilvl="7">
-      <w:start w:val="3"/>
-      <w:numFmt w:val="decimal"/>
-      <w:lvlText w:val="%8."/>
-      <w:lvlJc w:val="left"/>
-      <w:pPr>
-        <w:ind w:left="5760" w:hanging="480"/>
-      </w:pPr>
-    </w:lvl>
-    <w:lvl w:ilvl="8">
-      <w:start w:val="3"/>
       <w:numFmt w:val="decimal"/>
       <w:lvlText w:val="%9."/>
       <w:lvlJc w:val="left"/>
@@ -3736,6 +4092,18 @@
     <w:abstractNumId w:val="991"/>
   </w:num>
   <w:num w:numId="1022">
+    <w:abstractNumId w:val="991"/>
+  </w:num>
+  <w:num w:numId="1023">
+    <w:abstractNumId w:val="991"/>
+  </w:num>
+  <w:num w:numId="1024">
+    <w:abstractNumId w:val="991"/>
+  </w:num>
+  <w:num w:numId="1025">
+    <w:abstractNumId w:val="991"/>
+  </w:num>
+  <w:num w:numId="1026">
     <w:abstractNumId w:val="99411"/>
     <w:lvlOverride w:ilvl="0">
       <w:startOverride w:val="1"/>
@@ -3765,13 +4133,10 @@
       <w:startOverride w:val="1"/>
     </w:lvlOverride>
   </w:num>
-  <w:num w:numId="1023">
+  <w:num w:numId="1027">
     <w:abstractNumId w:val="991"/>
   </w:num>
-  <w:num w:numId="1024">
-    <w:abstractNumId w:val="991"/>
-  </w:num>
-  <w:num w:numId="1025">
+  <w:num w:numId="1028">
     <w:abstractNumId w:val="99412"/>
     <w:lvlOverride w:ilvl="0">
       <w:startOverride w:val="2"/>
@@ -3801,41 +4166,8 @@
       <w:startOverride w:val="2"/>
     </w:lvlOverride>
   </w:num>
-  <w:num w:numId="1026">
+  <w:num w:numId="1029">
     <w:abstractNumId w:val="991"/>
-  </w:num>
-  <w:num w:numId="1027">
-    <w:abstractNumId w:val="991"/>
-  </w:num>
-  <w:num w:numId="1028">
-    <w:abstractNumId w:val="99413"/>
-    <w:lvlOverride w:ilvl="0">
-      <w:startOverride w:val="3"/>
-    </w:lvlOverride>
-    <w:lvlOverride w:ilvl="1">
-      <w:startOverride w:val="3"/>
-    </w:lvlOverride>
-    <w:lvlOverride w:ilvl="2">
-      <w:startOverride w:val="3"/>
-    </w:lvlOverride>
-    <w:lvlOverride w:ilvl="3">
-      <w:startOverride w:val="3"/>
-    </w:lvlOverride>
-    <w:lvlOverride w:ilvl="4">
-      <w:startOverride w:val="3"/>
-    </w:lvlOverride>
-    <w:lvlOverride w:ilvl="5">
-      <w:startOverride w:val="3"/>
-    </w:lvlOverride>
-    <w:lvlOverride w:ilvl="6">
-      <w:startOverride w:val="3"/>
-    </w:lvlOverride>
-    <w:lvlOverride w:ilvl="7">
-      <w:startOverride w:val="3"/>
-    </w:lvlOverride>
-    <w:lvlOverride w:ilvl="8">
-      <w:startOverride w:val="3"/>
-    </w:lvlOverride>
   </w:num>
 </w:numbering>
 </file>

</xml_diff>

<commit_message>
Revisão - Numeração de páginas e tabelas
</commit_message>
<xml_diff>
--- a/Readme.docx
+++ b/Readme.docx
@@ -7,7 +7,7 @@
         <w:pStyle w:val="Title"/>
       </w:pPr>
       <w:r>
-        <w:t xml:space="preserve">Readme.rmd</w:t>
+        <w:t xml:space="preserve">SQLite</w:t>
       </w:r>
     </w:p>
     <w:p>
@@ -41,7 +41,34 @@
         <w:pStyle w:val="Date"/>
       </w:pPr>
       <w:r>
-        <w:t xml:space="preserve">2022-03-13</w:t>
+        <w:t xml:space="preserve">14</w:t>
+      </w:r>
+      <w:r>
+        <w:t xml:space="preserve"> </w:t>
+      </w:r>
+      <w:r>
+        <w:t xml:space="preserve">junho</w:t>
+      </w:r>
+      <w:r>
+        <w:t xml:space="preserve"> </w:t>
+      </w:r>
+      <w:r>
+        <w:t xml:space="preserve">2023</w:t>
+      </w:r>
+    </w:p>
+    <w:p>
+      <w:r>
+        <w:br w:type="page"/>
+      </w:r>
+    </w:p>
+    <w:p>
+      <w:r>
+        <w:br w:type="page"/>
+      </w:r>
+    </w:p>
+    <w:p>
+      <w:r>
+        <w:br w:type="page"/>
       </w:r>
     </w:p>
     <w:bookmarkStart w:id="20" w:name="objetivo"/>
@@ -76,7 +103,16 @@
         <w:pStyle w:val="FirstParagraph"/>
       </w:pPr>
       <w:r>
-        <w:t xml:space="preserve">Introdução a linguagem SQL - abordagem pratica para iniciantes</w:t>
+        <w:t xml:space="preserve">Introdução a linguagem SQL - abordagem pratica para iniciantes.</w:t>
+      </w:r>
+      <w:r>
+        <w:t xml:space="preserve"> </w:t>
+      </w:r>
+      <w:r>
+        <w:t xml:space="preserve">(Nield e Prates, 2016)</w:t>
+      </w:r>
+      <w:r>
+        <w:br/>
       </w:r>
     </w:p>
     <w:p>
@@ -284,7 +320,7 @@
       </w:r>
     </w:p>
     <w:bookmarkEnd w:id="22"/>
-    <w:bookmarkStart w:id="23" w:name="operadores-matematicos"/>
+    <w:bookmarkStart w:id="23" w:name="operadores-matemáticos"/>
     <w:p>
       <w:pPr>
         <w:pStyle w:val="Heading3"/>
@@ -294,7 +330,7 @@
           <w:bCs/>
           <w:b/>
         </w:rPr>
-        <w:t xml:space="preserve">Operadores matematicos</w:t>
+        <w:t xml:space="preserve">Operadores matemáticos</w:t>
       </w:r>
       <w:r>
         <w:t xml:space="preserve">:</w:t>
@@ -302,60 +338,184 @@
     </w:p>
     <w:p>
       <w:pPr>
-        <w:pStyle w:val="SourceCode"/>
-      </w:pPr>
-      <w:r>
-        <w:rPr>
-          <w:rStyle w:val="VerbatimChar"/>
-        </w:rPr>
-        <w:t xml:space="preserve">##   Operador        Descrição</w:t>
-      </w:r>
-      <w:r>
-        <w:br/>
-      </w:r>
-      <w:r>
-        <w:rPr>
-          <w:rStyle w:val="VerbatimChar"/>
-        </w:rPr>
-        <w:t xml:space="preserve">## 1        +             soma</w:t>
-      </w:r>
-      <w:r>
-        <w:br/>
-      </w:r>
-      <w:r>
-        <w:rPr>
-          <w:rStyle w:val="VerbatimChar"/>
-        </w:rPr>
-        <w:t xml:space="preserve">## 2        -        subtração</w:t>
-      </w:r>
-      <w:r>
-        <w:br/>
-      </w:r>
-      <w:r>
-        <w:rPr>
-          <w:rStyle w:val="VerbatimChar"/>
-        </w:rPr>
-        <w:t xml:space="preserve">## 3        *    multiplicação</w:t>
-      </w:r>
-      <w:r>
-        <w:br/>
-      </w:r>
-      <w:r>
-        <w:rPr>
-          <w:rStyle w:val="VerbatimChar"/>
-        </w:rPr>
-        <w:t xml:space="preserve">## 4        /          divisão</w:t>
-      </w:r>
-      <w:r>
-        <w:br/>
-      </w:r>
-      <w:r>
-        <w:rPr>
-          <w:rStyle w:val="VerbatimChar"/>
-        </w:rPr>
-        <w:t xml:space="preserve">## 5        % resto da divisão</w:t>
-      </w:r>
-    </w:p>
+        <w:pStyle w:val="TableCaption"/>
+      </w:pPr>
+      <w:r>
+        <w:t xml:space="preserve">Operadores matemáticos.</w:t>
+      </w:r>
+    </w:p>
+    <w:tbl>
+      <w:tblPr>
+        <w:tblStyle w:val="Table"/>
+        <w:tblW w:type="auto" w:w="0"/>
+        <w:tblLook w:firstRow="1" w:lastRow="0" w:firstColumn="0" w:lastColumn="0" w:noHBand="0" w:noVBand="0" w:val="0020"/>
+        <w:jc w:val="start"/>
+        <w:tblCaption w:val="Operadores matemáticos."/>
+      </w:tblPr>
+      <w:tblGrid>
+        <w:gridCol w:w="3960"/>
+        <w:gridCol w:w="3960"/>
+      </w:tblGrid>
+      <w:tr>
+        <w:trPr>
+          <w:tblHeader w:val="true"/>
+        </w:trPr>
+        <w:tc>
+          <w:tcPr/>
+          <w:p>
+            <w:pPr>
+              <w:pStyle w:val="Compact"/>
+              <w:jc w:val="center"/>
+            </w:pPr>
+            <w:r>
+              <w:t xml:space="preserve">Operador</w:t>
+            </w:r>
+          </w:p>
+        </w:tc>
+        <w:tc>
+          <w:tcPr/>
+          <w:p>
+            <w:pPr>
+              <w:pStyle w:val="Compact"/>
+              <w:jc w:val="center"/>
+            </w:pPr>
+            <w:r>
+              <w:t xml:space="preserve">Descrição</w:t>
+            </w:r>
+          </w:p>
+        </w:tc>
+      </w:tr>
+      <w:tr>
+        <w:tc>
+          <w:tcPr/>
+          <w:p>
+            <w:pPr>
+              <w:pStyle w:val="Compact"/>
+              <w:jc w:val="center"/>
+            </w:pPr>
+            <w:r>
+              <w:t xml:space="preserve">+</w:t>
+            </w:r>
+          </w:p>
+        </w:tc>
+        <w:tc>
+          <w:tcPr/>
+          <w:p>
+            <w:pPr>
+              <w:pStyle w:val="Compact"/>
+              <w:jc w:val="center"/>
+            </w:pPr>
+            <w:r>
+              <w:t xml:space="preserve">soma</w:t>
+            </w:r>
+          </w:p>
+        </w:tc>
+      </w:tr>
+      <w:tr>
+        <w:tc>
+          <w:tcPr/>
+          <w:p>
+            <w:pPr>
+              <w:pStyle w:val="Compact"/>
+              <w:jc w:val="center"/>
+            </w:pPr>
+            <w:r>
+              <w:t xml:space="preserve">-</w:t>
+            </w:r>
+          </w:p>
+        </w:tc>
+        <w:tc>
+          <w:tcPr/>
+          <w:p>
+            <w:pPr>
+              <w:pStyle w:val="Compact"/>
+              <w:jc w:val="center"/>
+            </w:pPr>
+            <w:r>
+              <w:t xml:space="preserve">subtração</w:t>
+            </w:r>
+          </w:p>
+        </w:tc>
+      </w:tr>
+      <w:tr>
+        <w:tc>
+          <w:tcPr/>
+          <w:p>
+            <w:pPr>
+              <w:pStyle w:val="Compact"/>
+              <w:jc w:val="center"/>
+            </w:pPr>
+            <w:r>
+              <w:t xml:space="preserve">*</w:t>
+            </w:r>
+          </w:p>
+        </w:tc>
+        <w:tc>
+          <w:tcPr/>
+          <w:p>
+            <w:pPr>
+              <w:pStyle w:val="Compact"/>
+              <w:jc w:val="center"/>
+            </w:pPr>
+            <w:r>
+              <w:t xml:space="preserve">multiplicação</w:t>
+            </w:r>
+          </w:p>
+        </w:tc>
+      </w:tr>
+      <w:tr>
+        <w:tc>
+          <w:tcPr/>
+          <w:p>
+            <w:pPr>
+              <w:pStyle w:val="Compact"/>
+              <w:jc w:val="center"/>
+            </w:pPr>
+            <w:r>
+              <w:t xml:space="preserve">/</w:t>
+            </w:r>
+          </w:p>
+        </w:tc>
+        <w:tc>
+          <w:tcPr/>
+          <w:p>
+            <w:pPr>
+              <w:pStyle w:val="Compact"/>
+              <w:jc w:val="center"/>
+            </w:pPr>
+            <w:r>
+              <w:t xml:space="preserve">divisão</w:t>
+            </w:r>
+          </w:p>
+        </w:tc>
+      </w:tr>
+      <w:tr>
+        <w:tc>
+          <w:tcPr/>
+          <w:p>
+            <w:pPr>
+              <w:pStyle w:val="Compact"/>
+              <w:jc w:val="center"/>
+            </w:pPr>
+            <w:r>
+              <w:t xml:space="preserve">%</w:t>
+            </w:r>
+          </w:p>
+        </w:tc>
+        <w:tc>
+          <w:tcPr/>
+          <w:p>
+            <w:pPr>
+              <w:pStyle w:val="Compact"/>
+              <w:jc w:val="center"/>
+            </w:pPr>
+            <w:r>
+              <w:t xml:space="preserve">resto da divisão</w:t>
+            </w:r>
+          </w:p>
+        </w:tc>
+      </w:tr>
+    </w:tbl>
     <w:bookmarkEnd w:id="23"/>
     <w:bookmarkStart w:id="24" w:name="concatenação-de-textos"/>
     <w:p>
@@ -728,54 +888,408 @@
       <w:r>
         <w:t xml:space="preserve">tabela verdade:</w:t>
       </w:r>
-    </w:p>
-    <w:p>
-      <w:pPr>
-        <w:pStyle w:val="SourceCode"/>
-      </w:pPr>
-      <w:r>
-        <w:rPr>
-          <w:rStyle w:val="VerbatimChar"/>
-        </w:rPr>
-        <w:t xml:space="preserve">##   p NOT_p q NOT_q p_AND_q p_OR_q</w:t>
-      </w:r>
-      <w:r>
-        <w:br/>
-      </w:r>
-      <w:r>
-        <w:rPr>
-          <w:rStyle w:val="VerbatimChar"/>
-        </w:rPr>
-        <w:t xml:space="preserve">## 1 V     F V     F       V      V</w:t>
-      </w:r>
-      <w:r>
-        <w:br/>
-      </w:r>
-      <w:r>
-        <w:rPr>
-          <w:rStyle w:val="VerbatimChar"/>
-        </w:rPr>
-        <w:t xml:space="preserve">## 2 V     F F     V       F      V</w:t>
-      </w:r>
-      <w:r>
-        <w:br/>
-      </w:r>
-      <w:r>
-        <w:rPr>
-          <w:rStyle w:val="VerbatimChar"/>
-        </w:rPr>
-        <w:t xml:space="preserve">## 3 F     V V     F       F      V</w:t>
-      </w:r>
-      <w:r>
-        <w:br/>
-      </w:r>
-      <w:r>
-        <w:rPr>
-          <w:rStyle w:val="VerbatimChar"/>
-        </w:rPr>
-        <w:t xml:space="preserve">## 4 F     V F     V       F      F</w:t>
-      </w:r>
-    </w:p>
+      <w:r>
+        <w:br/>
+      </w:r>
+    </w:p>
+    <w:p>
+      <w:pPr>
+        <w:pStyle w:val="TableCaption"/>
+      </w:pPr>
+      <w:r>
+        <w:t xml:space="preserve">Tabela verdade.</w:t>
+      </w:r>
+    </w:p>
+    <w:tbl>
+      <w:tblPr>
+        <w:tblStyle w:val="Table"/>
+        <w:tblW w:type="auto" w:w="0"/>
+        <w:tblLook w:firstRow="1" w:lastRow="0" w:firstColumn="0" w:lastColumn="0" w:noHBand="0" w:noVBand="0" w:val="0020"/>
+        <w:jc w:val="start"/>
+        <w:tblCaption w:val="Tabela verdade."/>
+      </w:tblPr>
+      <w:tblGrid>
+        <w:gridCol w:w="1320"/>
+        <w:gridCol w:w="1320"/>
+        <w:gridCol w:w="1320"/>
+        <w:gridCol w:w="1320"/>
+        <w:gridCol w:w="1320"/>
+        <w:gridCol w:w="1320"/>
+      </w:tblGrid>
+      <w:tr>
+        <w:trPr>
+          <w:tblHeader w:val="true"/>
+        </w:trPr>
+        <w:tc>
+          <w:tcPr/>
+          <w:p>
+            <w:pPr>
+              <w:pStyle w:val="Compact"/>
+              <w:jc w:val="center"/>
+            </w:pPr>
+            <w:r>
+              <w:t xml:space="preserve">P</w:t>
+            </w:r>
+          </w:p>
+        </w:tc>
+        <w:tc>
+          <w:tcPr/>
+          <w:p>
+            <w:pPr>
+              <w:pStyle w:val="Compact"/>
+              <w:jc w:val="center"/>
+            </w:pPr>
+            <w:r>
+              <w:t xml:space="preserve">NOT P</w:t>
+            </w:r>
+          </w:p>
+        </w:tc>
+        <w:tc>
+          <w:tcPr/>
+          <w:p>
+            <w:pPr>
+              <w:pStyle w:val="Compact"/>
+              <w:jc w:val="center"/>
+            </w:pPr>
+            <w:r>
+              <w:t xml:space="preserve">Q</w:t>
+            </w:r>
+          </w:p>
+        </w:tc>
+        <w:tc>
+          <w:tcPr/>
+          <w:p>
+            <w:pPr>
+              <w:pStyle w:val="Compact"/>
+              <w:jc w:val="center"/>
+            </w:pPr>
+            <w:r>
+              <w:t xml:space="preserve">NOT Q</w:t>
+            </w:r>
+          </w:p>
+        </w:tc>
+        <w:tc>
+          <w:tcPr/>
+          <w:p>
+            <w:pPr>
+              <w:pStyle w:val="Compact"/>
+              <w:jc w:val="center"/>
+            </w:pPr>
+            <w:r>
+              <w:t xml:space="preserve">P AND Q</w:t>
+            </w:r>
+          </w:p>
+        </w:tc>
+        <w:tc>
+          <w:tcPr/>
+          <w:p>
+            <w:pPr>
+              <w:pStyle w:val="Compact"/>
+              <w:jc w:val="center"/>
+            </w:pPr>
+            <w:r>
+              <w:t xml:space="preserve">P OR Q</w:t>
+            </w:r>
+          </w:p>
+        </w:tc>
+      </w:tr>
+      <w:tr>
+        <w:tc>
+          <w:tcPr/>
+          <w:p>
+            <w:pPr>
+              <w:pStyle w:val="Compact"/>
+              <w:jc w:val="center"/>
+            </w:pPr>
+            <w:r>
+              <w:t xml:space="preserve">V</w:t>
+            </w:r>
+          </w:p>
+        </w:tc>
+        <w:tc>
+          <w:tcPr/>
+          <w:p>
+            <w:pPr>
+              <w:pStyle w:val="Compact"/>
+              <w:jc w:val="center"/>
+            </w:pPr>
+            <w:r>
+              <w:t xml:space="preserve">F</w:t>
+            </w:r>
+          </w:p>
+        </w:tc>
+        <w:tc>
+          <w:tcPr/>
+          <w:p>
+            <w:pPr>
+              <w:pStyle w:val="Compact"/>
+              <w:jc w:val="center"/>
+            </w:pPr>
+            <w:r>
+              <w:t xml:space="preserve">V</w:t>
+            </w:r>
+          </w:p>
+        </w:tc>
+        <w:tc>
+          <w:tcPr/>
+          <w:p>
+            <w:pPr>
+              <w:pStyle w:val="Compact"/>
+              <w:jc w:val="center"/>
+            </w:pPr>
+            <w:r>
+              <w:t xml:space="preserve">F</w:t>
+            </w:r>
+          </w:p>
+        </w:tc>
+        <w:tc>
+          <w:tcPr/>
+          <w:p>
+            <w:pPr>
+              <w:pStyle w:val="Compact"/>
+              <w:jc w:val="center"/>
+            </w:pPr>
+            <w:r>
+              <w:t xml:space="preserve">V</w:t>
+            </w:r>
+          </w:p>
+        </w:tc>
+        <w:tc>
+          <w:tcPr/>
+          <w:p>
+            <w:pPr>
+              <w:pStyle w:val="Compact"/>
+              <w:jc w:val="center"/>
+            </w:pPr>
+            <w:r>
+              <w:t xml:space="preserve">V</w:t>
+            </w:r>
+          </w:p>
+        </w:tc>
+      </w:tr>
+      <w:tr>
+        <w:tc>
+          <w:tcPr/>
+          <w:p>
+            <w:pPr>
+              <w:pStyle w:val="Compact"/>
+              <w:jc w:val="center"/>
+            </w:pPr>
+            <w:r>
+              <w:t xml:space="preserve">V</w:t>
+            </w:r>
+          </w:p>
+        </w:tc>
+        <w:tc>
+          <w:tcPr/>
+          <w:p>
+            <w:pPr>
+              <w:pStyle w:val="Compact"/>
+              <w:jc w:val="center"/>
+            </w:pPr>
+            <w:r>
+              <w:t xml:space="preserve">F</w:t>
+            </w:r>
+          </w:p>
+        </w:tc>
+        <w:tc>
+          <w:tcPr/>
+          <w:p>
+            <w:pPr>
+              <w:pStyle w:val="Compact"/>
+              <w:jc w:val="center"/>
+            </w:pPr>
+            <w:r>
+              <w:t xml:space="preserve">F</w:t>
+            </w:r>
+          </w:p>
+        </w:tc>
+        <w:tc>
+          <w:tcPr/>
+          <w:p>
+            <w:pPr>
+              <w:pStyle w:val="Compact"/>
+              <w:jc w:val="center"/>
+            </w:pPr>
+            <w:r>
+              <w:t xml:space="preserve">V</w:t>
+            </w:r>
+          </w:p>
+        </w:tc>
+        <w:tc>
+          <w:tcPr/>
+          <w:p>
+            <w:pPr>
+              <w:pStyle w:val="Compact"/>
+              <w:jc w:val="center"/>
+            </w:pPr>
+            <w:r>
+              <w:t xml:space="preserve">F</w:t>
+            </w:r>
+          </w:p>
+        </w:tc>
+        <w:tc>
+          <w:tcPr/>
+          <w:p>
+            <w:pPr>
+              <w:pStyle w:val="Compact"/>
+              <w:jc w:val="center"/>
+            </w:pPr>
+            <w:r>
+              <w:t xml:space="preserve">V</w:t>
+            </w:r>
+          </w:p>
+        </w:tc>
+      </w:tr>
+      <w:tr>
+        <w:tc>
+          <w:tcPr/>
+          <w:p>
+            <w:pPr>
+              <w:pStyle w:val="Compact"/>
+              <w:jc w:val="center"/>
+            </w:pPr>
+            <w:r>
+              <w:t xml:space="preserve">F</w:t>
+            </w:r>
+          </w:p>
+        </w:tc>
+        <w:tc>
+          <w:tcPr/>
+          <w:p>
+            <w:pPr>
+              <w:pStyle w:val="Compact"/>
+              <w:jc w:val="center"/>
+            </w:pPr>
+            <w:r>
+              <w:t xml:space="preserve">V</w:t>
+            </w:r>
+          </w:p>
+        </w:tc>
+        <w:tc>
+          <w:tcPr/>
+          <w:p>
+            <w:pPr>
+              <w:pStyle w:val="Compact"/>
+              <w:jc w:val="center"/>
+            </w:pPr>
+            <w:r>
+              <w:t xml:space="preserve">V</w:t>
+            </w:r>
+          </w:p>
+        </w:tc>
+        <w:tc>
+          <w:tcPr/>
+          <w:p>
+            <w:pPr>
+              <w:pStyle w:val="Compact"/>
+              <w:jc w:val="center"/>
+            </w:pPr>
+            <w:r>
+              <w:t xml:space="preserve">F</w:t>
+            </w:r>
+          </w:p>
+        </w:tc>
+        <w:tc>
+          <w:tcPr/>
+          <w:p>
+            <w:pPr>
+              <w:pStyle w:val="Compact"/>
+              <w:jc w:val="center"/>
+            </w:pPr>
+            <w:r>
+              <w:t xml:space="preserve">F</w:t>
+            </w:r>
+          </w:p>
+        </w:tc>
+        <w:tc>
+          <w:tcPr/>
+          <w:p>
+            <w:pPr>
+              <w:pStyle w:val="Compact"/>
+              <w:jc w:val="center"/>
+            </w:pPr>
+            <w:r>
+              <w:t xml:space="preserve">V</w:t>
+            </w:r>
+          </w:p>
+        </w:tc>
+      </w:tr>
+      <w:tr>
+        <w:tc>
+          <w:tcPr/>
+          <w:p>
+            <w:pPr>
+              <w:pStyle w:val="Compact"/>
+              <w:jc w:val="center"/>
+            </w:pPr>
+            <w:r>
+              <w:t xml:space="preserve">F</w:t>
+            </w:r>
+          </w:p>
+        </w:tc>
+        <w:tc>
+          <w:tcPr/>
+          <w:p>
+            <w:pPr>
+              <w:pStyle w:val="Compact"/>
+              <w:jc w:val="center"/>
+            </w:pPr>
+            <w:r>
+              <w:t xml:space="preserve">V</w:t>
+            </w:r>
+          </w:p>
+        </w:tc>
+        <w:tc>
+          <w:tcPr/>
+          <w:p>
+            <w:pPr>
+              <w:pStyle w:val="Compact"/>
+              <w:jc w:val="center"/>
+            </w:pPr>
+            <w:r>
+              <w:t xml:space="preserve">F</w:t>
+            </w:r>
+          </w:p>
+        </w:tc>
+        <w:tc>
+          <w:tcPr/>
+          <w:p>
+            <w:pPr>
+              <w:pStyle w:val="Compact"/>
+              <w:jc w:val="center"/>
+            </w:pPr>
+            <w:r>
+              <w:t xml:space="preserve">V</w:t>
+            </w:r>
+          </w:p>
+        </w:tc>
+        <w:tc>
+          <w:tcPr/>
+          <w:p>
+            <w:pPr>
+              <w:pStyle w:val="Compact"/>
+              <w:jc w:val="center"/>
+            </w:pPr>
+            <w:r>
+              <w:t xml:space="preserve">F</w:t>
+            </w:r>
+          </w:p>
+        </w:tc>
+        <w:tc>
+          <w:tcPr/>
+          <w:p>
+            <w:pPr>
+              <w:pStyle w:val="Compact"/>
+              <w:jc w:val="center"/>
+            </w:pPr>
+            <w:r>
+              <w:t xml:space="preserve">F</w:t>
+            </w:r>
+          </w:p>
+        </w:tc>
+      </w:tr>
+    </w:tbl>
     <w:p>
       <w:pPr>
         <w:numPr>
@@ -854,222 +1368,333 @@
     </w:p>
     <w:p>
       <w:pPr>
-        <w:pStyle w:val="SourceCode"/>
-      </w:pPr>
-      <w:r>
-        <w:rPr>
-          <w:rStyle w:val="VerbatimChar"/>
-        </w:rPr>
-        <w:t xml:space="preserve">##      Operador</w:t>
-      </w:r>
-      <w:r>
-        <w:br/>
-      </w:r>
-      <w:r>
-        <w:rPr>
-          <w:rStyle w:val="VerbatimChar"/>
-        </w:rPr>
-        <w:t xml:space="preserve">## 1         AND</w:t>
-      </w:r>
-      <w:r>
-        <w:br/>
-      </w:r>
-      <w:r>
-        <w:rPr>
-          <w:rStyle w:val="VerbatimChar"/>
-        </w:rPr>
-        <w:t xml:space="preserve">## 2          OR</w:t>
-      </w:r>
-      <w:r>
-        <w:br/>
-      </w:r>
-      <w:r>
-        <w:rPr>
-          <w:rStyle w:val="VerbatimChar"/>
-        </w:rPr>
-        <w:t xml:space="preserve">## 3     BETWEEN</w:t>
-      </w:r>
-      <w:r>
-        <w:br/>
-      </w:r>
-      <w:r>
-        <w:rPr>
-          <w:rStyle w:val="VerbatimChar"/>
-        </w:rPr>
-        <w:t xml:space="preserve">## 4          IN</w:t>
-      </w:r>
-      <w:r>
-        <w:br/>
-      </w:r>
-      <w:r>
-        <w:rPr>
-          <w:rStyle w:val="VerbatimChar"/>
-        </w:rPr>
-        <w:t xml:space="preserve">## 5         NOT</w:t>
-      </w:r>
-      <w:r>
-        <w:br/>
-      </w:r>
-      <w:r>
-        <w:rPr>
-          <w:rStyle w:val="VerbatimChar"/>
-        </w:rPr>
-        <w:t xml:space="preserve">## 6     IS NULL</w:t>
-      </w:r>
-      <w:r>
-        <w:br/>
-      </w:r>
-      <w:r>
-        <w:rPr>
-          <w:rStyle w:val="VerbatimChar"/>
-        </w:rPr>
-        <w:t xml:space="preserve">## 7 IS NOT NULL</w:t>
-      </w:r>
-      <w:r>
-        <w:br/>
-      </w:r>
-      <w:r>
-        <w:rPr>
-          <w:rStyle w:val="VerbatimChar"/>
-        </w:rPr>
-        <w:t xml:space="preserve">##                                                       Descricao_op_logc</w:t>
-      </w:r>
-      <w:r>
-        <w:br/>
-      </w:r>
-      <w:r>
-        <w:rPr>
-          <w:rStyle w:val="VerbatimChar"/>
-        </w:rPr>
-        <w:t xml:space="preserve">## 1             Verifica se todas as expressões booleanas são verdadeiras</w:t>
-      </w:r>
-      <w:r>
-        <w:br/>
-      </w:r>
-      <w:r>
-        <w:rPr>
-          <w:rStyle w:val="VerbatimChar"/>
-        </w:rPr>
-        <w:t xml:space="preserve">## 2                    Verifica se alguma expressão booleana é verdadeira</w:t>
-      </w:r>
-      <w:r>
-        <w:br/>
-      </w:r>
-      <w:r>
-        <w:rPr>
-          <w:rStyle w:val="VerbatimChar"/>
-        </w:rPr>
-        <w:t xml:space="preserve">## 3 Verifica se um valor se encaixa inclusivamente dentro de um intervalo</w:t>
-      </w:r>
-      <w:r>
-        <w:br/>
-      </w:r>
-      <w:r>
-        <w:rPr>
-          <w:rStyle w:val="VerbatimChar"/>
-        </w:rPr>
-        <w:t xml:space="preserve">## 4            Verifica se um valor existe dentro de uma lista de valores</w:t>
-      </w:r>
-      <w:r>
-        <w:br/>
-      </w:r>
-      <w:r>
-        <w:rPr>
-          <w:rStyle w:val="VerbatimChar"/>
-        </w:rPr>
-        <w:t xml:space="preserve">## 5                      Nega e inverte o valor em uma expressão booleana</w:t>
-      </w:r>
-      <w:r>
-        <w:br/>
-      </w:r>
-      <w:r>
-        <w:rPr>
-          <w:rStyle w:val="VerbatimChar"/>
-        </w:rPr>
-        <w:t xml:space="preserve">## 6                                           Verifica se um valor é nulo</w:t>
-      </w:r>
-      <w:r>
-        <w:br/>
-      </w:r>
-      <w:r>
-        <w:rPr>
-          <w:rStyle w:val="VerbatimChar"/>
-        </w:rPr>
-        <w:t xml:space="preserve">## 7                                       Verifica se um valor não é nulo</w:t>
-      </w:r>
-      <w:r>
-        <w:br/>
-      </w:r>
-      <w:r>
-        <w:rPr>
-          <w:rStyle w:val="VerbatimChar"/>
-        </w:rPr>
-        <w:t xml:space="preserve">##              Exemplo</w:t>
-      </w:r>
-      <w:r>
-        <w:br/>
-      </w:r>
-      <w:r>
-        <w:rPr>
-          <w:rStyle w:val="VerbatimChar"/>
-        </w:rPr>
-        <w:t xml:space="preserve">## 1            x AND y</w:t>
-      </w:r>
-      <w:r>
-        <w:br/>
-      </w:r>
-      <w:r>
-        <w:rPr>
-          <w:rStyle w:val="VerbatimChar"/>
-        </w:rPr>
-        <w:t xml:space="preserve">## 2             x OR y</w:t>
-      </w:r>
-      <w:r>
-        <w:br/>
-      </w:r>
-      <w:r>
-        <w:rPr>
-          <w:rStyle w:val="VerbatimChar"/>
-        </w:rPr>
-        <w:t xml:space="preserve">## 3  a BETWEEN x AND y</w:t>
-      </w:r>
-      <w:r>
-        <w:br/>
-      </w:r>
-      <w:r>
-        <w:rPr>
-          <w:rStyle w:val="VerbatimChar"/>
-        </w:rPr>
-        <w:t xml:space="preserve">## 4     a IN (x,y,w,z)</w:t>
-      </w:r>
-      <w:r>
-        <w:br/>
-      </w:r>
-      <w:r>
-        <w:rPr>
-          <w:rStyle w:val="VerbatimChar"/>
-        </w:rPr>
-        <w:t xml:space="preserve">## 5 a NOT IN (x,y,w,z)</w:t>
-      </w:r>
-      <w:r>
-        <w:br/>
-      </w:r>
-      <w:r>
-        <w:rPr>
-          <w:rStyle w:val="VerbatimChar"/>
-        </w:rPr>
-        <w:t xml:space="preserve">## 6          a IS NULL</w:t>
-      </w:r>
-      <w:r>
-        <w:br/>
-      </w:r>
-      <w:r>
-        <w:rPr>
-          <w:rStyle w:val="VerbatimChar"/>
-        </w:rPr>
-        <w:t xml:space="preserve">## 7      a IS NOT NULL</w:t>
-      </w:r>
-    </w:p>
+        <w:pStyle w:val="TableCaption"/>
+      </w:pPr>
+      <w:r>
+        <w:t xml:space="preserve">Operadores lógicos.</w:t>
+      </w:r>
+    </w:p>
+    <w:tbl>
+      <w:tblPr>
+        <w:tblStyle w:val="Table"/>
+        <w:tblW w:type="pct" w:w="5000"/>
+        <w:tblLook w:firstRow="1" w:lastRow="0" w:firstColumn="0" w:lastColumn="0" w:noHBand="0" w:noVBand="0" w:val="0020"/>
+        <w:jc w:val="start"/>
+        <w:tblCaption w:val="Operadores lógicos."/>
+      </w:tblPr>
+      <w:tblGrid>
+        <w:gridCol w:w="1427"/>
+        <w:gridCol w:w="5065"/>
+        <w:gridCol w:w="1427"/>
+      </w:tblGrid>
+      <w:tr>
+        <w:trPr>
+          <w:tblHeader w:val="true"/>
+        </w:trPr>
+        <w:tc>
+          <w:tcPr/>
+          <w:p>
+            <w:pPr>
+              <w:pStyle w:val="Compact"/>
+              <w:jc w:val="center"/>
+            </w:pPr>
+            <w:r>
+              <w:t xml:space="preserve">Operadores Lógicos</w:t>
+            </w:r>
+          </w:p>
+        </w:tc>
+        <w:tc>
+          <w:tcPr/>
+          <w:p>
+            <w:pPr>
+              <w:pStyle w:val="Compact"/>
+              <w:jc w:val="center"/>
+            </w:pPr>
+            <w:r>
+              <w:t xml:space="preserve">Descrição</w:t>
+            </w:r>
+          </w:p>
+        </w:tc>
+        <w:tc>
+          <w:tcPr/>
+          <w:p>
+            <w:pPr>
+              <w:pStyle w:val="Compact"/>
+              <w:jc w:val="center"/>
+            </w:pPr>
+            <w:r>
+              <w:t xml:space="preserve">Exemplo</w:t>
+            </w:r>
+          </w:p>
+        </w:tc>
+      </w:tr>
+      <w:tr>
+        <w:tc>
+          <w:tcPr/>
+          <w:p>
+            <w:pPr>
+              <w:pStyle w:val="Compact"/>
+              <w:jc w:val="center"/>
+            </w:pPr>
+            <w:r>
+              <w:t xml:space="preserve">AND</w:t>
+            </w:r>
+          </w:p>
+        </w:tc>
+        <w:tc>
+          <w:tcPr/>
+          <w:p>
+            <w:pPr>
+              <w:pStyle w:val="Compact"/>
+              <w:jc w:val="center"/>
+            </w:pPr>
+            <w:r>
+              <w:t xml:space="preserve">Verifica se todas as expressões booleanas são verdadeiras</w:t>
+            </w:r>
+          </w:p>
+        </w:tc>
+        <w:tc>
+          <w:tcPr/>
+          <w:p>
+            <w:pPr>
+              <w:pStyle w:val="Compact"/>
+              <w:jc w:val="center"/>
+            </w:pPr>
+            <w:r>
+              <w:t xml:space="preserve">x AND y</w:t>
+            </w:r>
+          </w:p>
+        </w:tc>
+      </w:tr>
+      <w:tr>
+        <w:tc>
+          <w:tcPr/>
+          <w:p>
+            <w:pPr>
+              <w:pStyle w:val="Compact"/>
+              <w:jc w:val="center"/>
+            </w:pPr>
+            <w:r>
+              <w:t xml:space="preserve">OR</w:t>
+            </w:r>
+          </w:p>
+        </w:tc>
+        <w:tc>
+          <w:tcPr/>
+          <w:p>
+            <w:pPr>
+              <w:pStyle w:val="Compact"/>
+              <w:jc w:val="center"/>
+            </w:pPr>
+            <w:r>
+              <w:t xml:space="preserve">Verifica se alguma expressão booleana é verdadeira</w:t>
+            </w:r>
+          </w:p>
+        </w:tc>
+        <w:tc>
+          <w:tcPr/>
+          <w:p>
+            <w:pPr>
+              <w:pStyle w:val="Compact"/>
+              <w:jc w:val="center"/>
+            </w:pPr>
+            <w:r>
+              <w:t xml:space="preserve">x OR y</w:t>
+            </w:r>
+          </w:p>
+        </w:tc>
+      </w:tr>
+      <w:tr>
+        <w:tc>
+          <w:tcPr/>
+          <w:p>
+            <w:pPr>
+              <w:pStyle w:val="Compact"/>
+              <w:jc w:val="center"/>
+            </w:pPr>
+            <w:r>
+              <w:t xml:space="preserve">BETWEEN</w:t>
+            </w:r>
+          </w:p>
+        </w:tc>
+        <w:tc>
+          <w:tcPr/>
+          <w:p>
+            <w:pPr>
+              <w:pStyle w:val="Compact"/>
+              <w:jc w:val="center"/>
+            </w:pPr>
+            <w:r>
+              <w:t xml:space="preserve">Verifica se um valor se encaixa inclusivamente dentro de um intervalo</w:t>
+            </w:r>
+          </w:p>
+        </w:tc>
+        <w:tc>
+          <w:tcPr/>
+          <w:p>
+            <w:pPr>
+              <w:pStyle w:val="Compact"/>
+              <w:jc w:val="center"/>
+            </w:pPr>
+            <w:r>
+              <w:t xml:space="preserve">a BETWEEN x AND y</w:t>
+            </w:r>
+          </w:p>
+        </w:tc>
+      </w:tr>
+      <w:tr>
+        <w:tc>
+          <w:tcPr/>
+          <w:p>
+            <w:pPr>
+              <w:pStyle w:val="Compact"/>
+              <w:jc w:val="center"/>
+            </w:pPr>
+            <w:r>
+              <w:t xml:space="preserve">IN</w:t>
+            </w:r>
+          </w:p>
+        </w:tc>
+        <w:tc>
+          <w:tcPr/>
+          <w:p>
+            <w:pPr>
+              <w:pStyle w:val="Compact"/>
+              <w:jc w:val="center"/>
+            </w:pPr>
+            <w:r>
+              <w:t xml:space="preserve">Verifica se um valor existe dentro de uma lista de valores</w:t>
+            </w:r>
+          </w:p>
+        </w:tc>
+        <w:tc>
+          <w:tcPr/>
+          <w:p>
+            <w:pPr>
+              <w:pStyle w:val="Compact"/>
+              <w:jc w:val="center"/>
+            </w:pPr>
+            <w:r>
+              <w:t xml:space="preserve">a IN (x,y,w,z)</w:t>
+            </w:r>
+          </w:p>
+        </w:tc>
+      </w:tr>
+      <w:tr>
+        <w:tc>
+          <w:tcPr/>
+          <w:p>
+            <w:pPr>
+              <w:pStyle w:val="Compact"/>
+              <w:jc w:val="center"/>
+            </w:pPr>
+            <w:r>
+              <w:t xml:space="preserve">NOT</w:t>
+            </w:r>
+          </w:p>
+        </w:tc>
+        <w:tc>
+          <w:tcPr/>
+          <w:p>
+            <w:pPr>
+              <w:pStyle w:val="Compact"/>
+              <w:jc w:val="center"/>
+            </w:pPr>
+            <w:r>
+              <w:t xml:space="preserve">Nega e inverte o valor em uma expressão booleana</w:t>
+            </w:r>
+          </w:p>
+        </w:tc>
+        <w:tc>
+          <w:tcPr/>
+          <w:p>
+            <w:pPr>
+              <w:pStyle w:val="Compact"/>
+              <w:jc w:val="center"/>
+            </w:pPr>
+            <w:r>
+              <w:t xml:space="preserve">a NOT IN (x,y,w,z)</w:t>
+            </w:r>
+          </w:p>
+        </w:tc>
+      </w:tr>
+      <w:tr>
+        <w:tc>
+          <w:tcPr/>
+          <w:p>
+            <w:pPr>
+              <w:pStyle w:val="Compact"/>
+              <w:jc w:val="center"/>
+            </w:pPr>
+            <w:r>
+              <w:t xml:space="preserve">IS NULL</w:t>
+            </w:r>
+          </w:p>
+        </w:tc>
+        <w:tc>
+          <w:tcPr/>
+          <w:p>
+            <w:pPr>
+              <w:pStyle w:val="Compact"/>
+              <w:jc w:val="center"/>
+            </w:pPr>
+            <w:r>
+              <w:t xml:space="preserve">Verifica se um valor é nulo</w:t>
+            </w:r>
+          </w:p>
+        </w:tc>
+        <w:tc>
+          <w:tcPr/>
+          <w:p>
+            <w:pPr>
+              <w:pStyle w:val="Compact"/>
+              <w:jc w:val="center"/>
+            </w:pPr>
+            <w:r>
+              <w:t xml:space="preserve">a IS NULL</w:t>
+            </w:r>
+          </w:p>
+        </w:tc>
+      </w:tr>
+      <w:tr>
+        <w:tc>
+          <w:tcPr/>
+          <w:p>
+            <w:pPr>
+              <w:pStyle w:val="Compact"/>
+              <w:jc w:val="center"/>
+            </w:pPr>
+            <w:r>
+              <w:t xml:space="preserve">IS NOT NULL</w:t>
+            </w:r>
+          </w:p>
+        </w:tc>
+        <w:tc>
+          <w:tcPr/>
+          <w:p>
+            <w:pPr>
+              <w:pStyle w:val="Compact"/>
+              <w:jc w:val="center"/>
+            </w:pPr>
+            <w:r>
+              <w:t xml:space="preserve">Verifica se um valor não é nulo</w:t>
+            </w:r>
+          </w:p>
+        </w:tc>
+        <w:tc>
+          <w:tcPr/>
+          <w:p>
+            <w:pPr>
+              <w:pStyle w:val="Compact"/>
+              <w:jc w:val="center"/>
+            </w:pPr>
+            <w:r>
+              <w:t xml:space="preserve">a IS NOT NULL</w:t>
+            </w:r>
+          </w:p>
+        </w:tc>
+      </w:tr>
+    </w:tbl>
     <w:p>
       <w:pPr>
         <w:numPr>
@@ -1412,153 +2037,239 @@
     </w:p>
     <w:p>
       <w:pPr>
-        <w:pStyle w:val="SourceCode"/>
-      </w:pPr>
-      <w:r>
-        <w:rPr>
-          <w:rStyle w:val="VerbatimChar"/>
-        </w:rPr>
-        <w:t xml:space="preserve">##            Funcao</w:t>
-      </w:r>
-      <w:r>
-        <w:br/>
-      </w:r>
-      <w:r>
-        <w:rPr>
-          <w:rStyle w:val="VerbatimChar"/>
-        </w:rPr>
-        <w:t xml:space="preserve">## 1          avg(X)</w:t>
-      </w:r>
-      <w:r>
-        <w:br/>
-      </w:r>
-      <w:r>
-        <w:rPr>
-          <w:rStyle w:val="VerbatimChar"/>
-        </w:rPr>
-        <w:t xml:space="preserve">## 2        count(X)</w:t>
-      </w:r>
-      <w:r>
-        <w:br/>
-      </w:r>
-      <w:r>
-        <w:rPr>
-          <w:rStyle w:val="VerbatimChar"/>
-        </w:rPr>
-        <w:t xml:space="preserve">## 3        count(*)</w:t>
-      </w:r>
-      <w:r>
-        <w:br/>
-      </w:r>
-      <w:r>
-        <w:rPr>
-          <w:rStyle w:val="VerbatimChar"/>
-        </w:rPr>
-        <w:t xml:space="preserve">## 4          max(X)</w:t>
-      </w:r>
-      <w:r>
-        <w:br/>
-      </w:r>
-      <w:r>
-        <w:rPr>
-          <w:rStyle w:val="VerbatimChar"/>
-        </w:rPr>
-        <w:t xml:space="preserve">## 5          min(X)</w:t>
-      </w:r>
-      <w:r>
-        <w:br/>
-      </w:r>
-      <w:r>
-        <w:rPr>
-          <w:rStyle w:val="VerbatimChar"/>
-        </w:rPr>
-        <w:t xml:space="preserve">## 6          sum(X)</w:t>
-      </w:r>
-      <w:r>
-        <w:br/>
-      </w:r>
-      <w:r>
-        <w:rPr>
-          <w:rStyle w:val="VerbatimChar"/>
-        </w:rPr>
-        <w:t xml:space="preserve">## 7 group_concat(X)</w:t>
-      </w:r>
-      <w:r>
-        <w:br/>
-      </w:r>
-      <w:r>
-        <w:rPr>
-          <w:rStyle w:val="VerbatimChar"/>
-        </w:rPr>
-        <w:t xml:space="preserve">##                                           Descricao_func_tipica_groupby</w:t>
-      </w:r>
-      <w:r>
-        <w:br/>
-      </w:r>
-      <w:r>
-        <w:rPr>
-          <w:rStyle w:val="VerbatimChar"/>
-        </w:rPr>
-        <w:t xml:space="preserve">## 1 Calcula a media de todos os valores da coluna X (Omite valores nulos)</w:t>
-      </w:r>
-      <w:r>
-        <w:br/>
-      </w:r>
-      <w:r>
-        <w:rPr>
-          <w:rStyle w:val="VerbatimChar"/>
-        </w:rPr>
-        <w:t xml:space="preserve">## 2                       Contao o numero de valore não nulos da coluna X</w:t>
-      </w:r>
-      <w:r>
-        <w:br/>
-      </w:r>
-      <w:r>
-        <w:rPr>
-          <w:rStyle w:val="VerbatimChar"/>
-        </w:rPr>
-        <w:t xml:space="preserve">## 3                                              Conta o numero registros</w:t>
-      </w:r>
-      <w:r>
-        <w:br/>
-      </w:r>
-      <w:r>
-        <w:rPr>
-          <w:rStyle w:val="VerbatimChar"/>
-        </w:rPr>
-        <w:t xml:space="preserve">## 4             Encontra o valor maximo da coluna X (Omite valores nulos)</w:t>
-      </w:r>
-      <w:r>
-        <w:br/>
-      </w:r>
-      <w:r>
-        <w:rPr>
-          <w:rStyle w:val="VerbatimChar"/>
-        </w:rPr>
-        <w:t xml:space="preserve">## 5             Encontra o valor minimo da coluna X (Omite valores nulos)</w:t>
-      </w:r>
-      <w:r>
-        <w:br/>
-      </w:r>
-      <w:r>
-        <w:rPr>
-          <w:rStyle w:val="VerbatimChar"/>
-        </w:rPr>
-        <w:t xml:space="preserve">## 6          Calcula a soma dos valores da coluna X (Omite valores nulos)</w:t>
-      </w:r>
-      <w:r>
-        <w:br/>
-      </w:r>
-      <w:r>
-        <w:rPr>
-          <w:rStyle w:val="VerbatimChar"/>
-        </w:rPr>
-        <w:t xml:space="preserve">## 7                         Concatena os valores não nulos da coluna X.**</w:t>
-      </w:r>
-    </w:p>
-    <w:p>
-      <w:pPr>
-        <w:pStyle w:val="FirstParagraph"/>
+        <w:pStyle w:val="TableCaption"/>
+      </w:pPr>
+      <w:r>
+        <w:t xml:space="preserve">Funções tipicas do GROUP BY.</w:t>
+      </w:r>
+    </w:p>
+    <w:tbl>
+      <w:tblPr>
+        <w:tblStyle w:val="Table"/>
+        <w:tblW w:type="pct" w:w="5000"/>
+        <w:tblLook w:firstRow="1" w:lastRow="0" w:firstColumn="0" w:lastColumn="0" w:noHBand="0" w:noVBand="0" w:val="0020"/>
+        <w:jc w:val="start"/>
+        <w:tblCaption w:val="Funções tipicas do GROUP BY."/>
+      </w:tblPr>
+      <w:tblGrid>
+        <w:gridCol w:w="1530"/>
+        <w:gridCol w:w="6390"/>
+      </w:tblGrid>
+      <w:tr>
+        <w:trPr>
+          <w:tblHeader w:val="true"/>
+        </w:trPr>
+        <w:tc>
+          <w:tcPr/>
+          <w:p>
+            <w:pPr>
+              <w:pStyle w:val="Compact"/>
+              <w:jc w:val="center"/>
+            </w:pPr>
+            <w:r>
+              <w:t xml:space="preserve">Função</w:t>
+            </w:r>
+          </w:p>
+        </w:tc>
+        <w:tc>
+          <w:tcPr/>
+          <w:p>
+            <w:pPr>
+              <w:pStyle w:val="Compact"/>
+              <w:jc w:val="center"/>
+            </w:pPr>
+            <w:r>
+              <w:t xml:space="preserve">Descrição</w:t>
+            </w:r>
+          </w:p>
+        </w:tc>
+      </w:tr>
+      <w:tr>
+        <w:tc>
+          <w:tcPr/>
+          <w:p>
+            <w:pPr>
+              <w:pStyle w:val="Compact"/>
+              <w:jc w:val="center"/>
+            </w:pPr>
+            <w:r>
+              <w:t xml:space="preserve">avg(X)</w:t>
+            </w:r>
+          </w:p>
+        </w:tc>
+        <w:tc>
+          <w:tcPr/>
+          <w:p>
+            <w:pPr>
+              <w:pStyle w:val="Compact"/>
+              <w:jc w:val="center"/>
+            </w:pPr>
+            <w:r>
+              <w:t xml:space="preserve">Calcula a media de todos os valores da coluna X (Omite valores nulos)</w:t>
+            </w:r>
+          </w:p>
+        </w:tc>
+      </w:tr>
+      <w:tr>
+        <w:tc>
+          <w:tcPr/>
+          <w:p>
+            <w:pPr>
+              <w:pStyle w:val="Compact"/>
+              <w:jc w:val="center"/>
+            </w:pPr>
+            <w:r>
+              <w:t xml:space="preserve">count(X)</w:t>
+            </w:r>
+          </w:p>
+        </w:tc>
+        <w:tc>
+          <w:tcPr/>
+          <w:p>
+            <w:pPr>
+              <w:pStyle w:val="Compact"/>
+              <w:jc w:val="center"/>
+            </w:pPr>
+            <w:r>
+              <w:t xml:space="preserve">Contao o numero de valore não nulos da coluna X</w:t>
+            </w:r>
+          </w:p>
+        </w:tc>
+      </w:tr>
+      <w:tr>
+        <w:tc>
+          <w:tcPr/>
+          <w:p>
+            <w:pPr>
+              <w:pStyle w:val="Compact"/>
+              <w:jc w:val="center"/>
+            </w:pPr>
+            <w:r>
+              <w:t xml:space="preserve">count(*)</w:t>
+            </w:r>
+          </w:p>
+        </w:tc>
+        <w:tc>
+          <w:tcPr/>
+          <w:p>
+            <w:pPr>
+              <w:pStyle w:val="Compact"/>
+              <w:jc w:val="center"/>
+            </w:pPr>
+            <w:r>
+              <w:t xml:space="preserve">Conta o numero registros</w:t>
+            </w:r>
+          </w:p>
+        </w:tc>
+      </w:tr>
+      <w:tr>
+        <w:tc>
+          <w:tcPr/>
+          <w:p>
+            <w:pPr>
+              <w:pStyle w:val="Compact"/>
+              <w:jc w:val="center"/>
+            </w:pPr>
+            <w:r>
+              <w:t xml:space="preserve">max(X)</w:t>
+            </w:r>
+          </w:p>
+        </w:tc>
+        <w:tc>
+          <w:tcPr/>
+          <w:p>
+            <w:pPr>
+              <w:pStyle w:val="Compact"/>
+              <w:jc w:val="center"/>
+            </w:pPr>
+            <w:r>
+              <w:t xml:space="preserve">Encontra o valor maximo da coluna X (Omite valores nulos)</w:t>
+            </w:r>
+          </w:p>
+        </w:tc>
+      </w:tr>
+      <w:tr>
+        <w:tc>
+          <w:tcPr/>
+          <w:p>
+            <w:pPr>
+              <w:pStyle w:val="Compact"/>
+              <w:jc w:val="center"/>
+            </w:pPr>
+            <w:r>
+              <w:t xml:space="preserve">min(X)</w:t>
+            </w:r>
+          </w:p>
+        </w:tc>
+        <w:tc>
+          <w:tcPr/>
+          <w:p>
+            <w:pPr>
+              <w:pStyle w:val="Compact"/>
+              <w:jc w:val="center"/>
+            </w:pPr>
+            <w:r>
+              <w:t xml:space="preserve">Encontra o valor minimo da coluna X (Omite valores nulos)</w:t>
+            </w:r>
+          </w:p>
+        </w:tc>
+      </w:tr>
+      <w:tr>
+        <w:tc>
+          <w:tcPr/>
+          <w:p>
+            <w:pPr>
+              <w:pStyle w:val="Compact"/>
+              <w:jc w:val="center"/>
+            </w:pPr>
+            <w:r>
+              <w:t xml:space="preserve">sum(X)</w:t>
+            </w:r>
+          </w:p>
+        </w:tc>
+        <w:tc>
+          <w:tcPr/>
+          <w:p>
+            <w:pPr>
+              <w:pStyle w:val="Compact"/>
+              <w:jc w:val="center"/>
+            </w:pPr>
+            <w:r>
+              <w:t xml:space="preserve">Calcula a soma dos valores da coluna X (Omite valores nulos)</w:t>
+            </w:r>
+          </w:p>
+        </w:tc>
+      </w:tr>
+      <w:tr>
+        <w:tc>
+          <w:tcPr/>
+          <w:p>
+            <w:pPr>
+              <w:pStyle w:val="Compact"/>
+              <w:jc w:val="center"/>
+            </w:pPr>
+            <w:r>
+              <w:t xml:space="preserve">group_concat(X)</w:t>
+            </w:r>
+          </w:p>
+        </w:tc>
+        <w:tc>
+          <w:tcPr/>
+          <w:p>
+            <w:pPr>
+              <w:pStyle w:val="Compact"/>
+              <w:jc w:val="center"/>
+            </w:pPr>
+            <w:r>
+              <w:t xml:space="preserve">Concatena os valores não nulos da coluna X.**</w:t>
+            </w:r>
+          </w:p>
+        </w:tc>
+      </w:tr>
+    </w:tbl>
+    <w:p>
+      <w:pPr>
+        <w:pStyle w:val="BodyText"/>
       </w:pPr>
       <w:r>
         <w:rPr>
@@ -8859,13 +9570,128 @@
         <w:pStyle w:val="FirstParagraph"/>
       </w:pPr>
       <w:r>
-        <w:t xml:space="preserve">Tópicos especiais - data e hora.</w:t>
-      </w:r>
-      <w:r>
-        <w:br/>
+        <w:t xml:space="preserve">Concluído.</w:t>
+      </w:r>
+      <w:r>
+        <w:br/>
+      </w:r>
+    </w:p>
+    <w:p>
+      <w:r>
+        <w:br w:type="page"/>
       </w:r>
     </w:p>
     <w:bookmarkEnd w:id="57"/>
+    <w:bookmarkStart w:id="61" w:name="referência"/>
+    <w:p>
+      <w:pPr>
+        <w:pStyle w:val="Heading1"/>
+      </w:pPr>
+      <w:r>
+        <w:t xml:space="preserve">REFERÊNCIA</w:t>
+      </w:r>
+    </w:p>
+    <w:bookmarkStart w:id="60" w:name="refs"/>
+    <w:bookmarkStart w:id="59" w:name="ref-nield2016introdução"/>
+    <w:p>
+      <w:pPr>
+        <w:pStyle w:val="Bibliography"/>
+      </w:pPr>
+      <w:r>
+        <w:t xml:space="preserve">NIELD, T.; PRATES, R.</w:t>
+      </w:r>
+      <w:r>
+        <w:t xml:space="preserve"> </w:t>
+      </w:r>
+      <w:hyperlink r:id="rId58">
+        <w:r>
+          <w:rPr>
+            <w:rStyle w:val="Hyperlink"/>
+            <w:bCs/>
+            <w:b/>
+          </w:rPr>
+          <w:t xml:space="preserve">Introdu</w:t>
+        </w:r>
+        <w:r>
+          <w:rPr>
+            <w:rStyle w:val="Hyperlink"/>
+            <w:bCs/>
+            <w:b/>
+          </w:rPr>
+          <w:t xml:space="preserve">ç</w:t>
+        </w:r>
+        <w:r>
+          <w:rPr>
+            <w:rStyle w:val="Hyperlink"/>
+            <w:bCs/>
+            <w:b/>
+          </w:rPr>
+          <w:t xml:space="preserve">ã</w:t>
+        </w:r>
+        <w:r>
+          <w:rPr>
+            <w:rStyle w:val="Hyperlink"/>
+            <w:bCs/>
+            <w:b/>
+          </w:rPr>
+          <w:t xml:space="preserve">o</w:t>
+        </w:r>
+        <w:r>
+          <w:rPr>
+            <w:rStyle w:val="Hyperlink"/>
+            <w:bCs/>
+            <w:b/>
+          </w:rPr>
+          <w:t xml:space="preserve"> </w:t>
+        </w:r>
+        <w:r>
+          <w:rPr>
+            <w:rStyle w:val="Hyperlink"/>
+            <w:bCs/>
+            <w:b/>
+          </w:rPr>
+          <w:t xml:space="preserve">à</w:t>
+        </w:r>
+        <w:r>
+          <w:rPr>
+            <w:rStyle w:val="Hyperlink"/>
+            <w:bCs/>
+            <w:b/>
+          </w:rPr>
+          <w:t xml:space="preserve"> </w:t>
+        </w:r>
+        <w:r>
+          <w:rPr>
+            <w:rStyle w:val="Hyperlink"/>
+            <w:bCs/>
+            <w:b/>
+          </w:rPr>
+          <w:t xml:space="preserve">Linguagem SQL: Abordagem pr</w:t>
+        </w:r>
+        <w:r>
+          <w:rPr>
+            <w:rStyle w:val="Hyperlink"/>
+            <w:bCs/>
+            <w:b/>
+          </w:rPr>
+          <w:t xml:space="preserve">á</w:t>
+        </w:r>
+        <w:r>
+          <w:rPr>
+            <w:rStyle w:val="Hyperlink"/>
+            <w:bCs/>
+            <w:b/>
+          </w:rPr>
+          <w:t xml:space="preserve">tica para iniciantes</w:t>
+        </w:r>
+      </w:hyperlink>
+      <w:r>
+        <w:t xml:space="preserve">. [s.l.] Novatec Editora, 2016.</w:t>
+      </w:r>
+    </w:p>
+    <w:bookmarkEnd w:id="59"/>
+    <w:bookmarkEnd w:id="60"/>
+    <w:bookmarkEnd w:id="61"/>
     <w:sectPr/>
   </w:body>
 </w:document>
@@ -10436,7 +11262,7 @@
     <w:name w:val="ConstantTok"/>
     <w:basedOn w:val="VerbatimChar"/>
     <w:rPr>
-      <w:color w:val="000000"/>
+      <w:color w:val="8f5902"/>
       <w:shd w:val="clear" w:fill="f8f8f8"/>
     </w:rPr>
   </w:style>
@@ -10452,8 +11278,9 @@
     <w:name w:val="SpecialCharTok"/>
     <w:basedOn w:val="VerbatimChar"/>
     <w:rPr>
-      <w:color w:val="000000"/>
+      <w:color w:val="ce5c00"/>
       <w:shd w:val="clear" w:fill="f8f8f8"/>
+      <w:b/>
     </w:rPr>
   </w:style>
   <w:style w:type="character" w:customStyle="1" w:styleId="StringTok">
@@ -10538,8 +11365,9 @@
     <w:name w:val="FunctionTok"/>
     <w:basedOn w:val="VerbatimChar"/>
     <w:rPr>
-      <w:color w:val="000000"/>
+      <w:color w:val="204a87"/>
       <w:shd w:val="clear" w:fill="f8f8f8"/>
+      <w:b/>
     </w:rPr>
   </w:style>
   <w:style w:type="character" w:customStyle="1" w:styleId="VariableTok">
@@ -10595,7 +11423,7 @@
     <w:name w:val="AttributeTok"/>
     <w:basedOn w:val="VerbatimChar"/>
     <w:rPr>
-      <w:color w:val="c4a000"/>
+      <w:color w:val="204a87"/>
       <w:shd w:val="clear" w:fill="f8f8f8"/>
     </w:rPr>
   </w:style>

</xml_diff>